<commit_message>
Finished materials and methods
</commit_message>
<xml_diff>
--- a/Report on balanced networks.docx
+++ b/Report on balanced networks.docx
@@ -15,7 +15,21 @@
           <w:sz w:val="36"/>
           <w:lang w:val="en-US"/>
         </w:rPr>
-        <w:t>Influence of external input and relative weight of inhibitory connections on the balance of a sparsely connected network of Leaky integrate-and-fire neurons.</w:t>
+        <w:t xml:space="preserve">Influence of external input and inhibitory </w:t>
+      </w:r>
+      <w:r>
+        <w:rPr>
+          <w:sz w:val="36"/>
+          <w:lang w:val="en-US"/>
+        </w:rPr>
+        <w:t>synapses</w:t>
+      </w:r>
+      <w:r>
+        <w:rPr>
+          <w:sz w:val="36"/>
+          <w:lang w:val="en-US"/>
+        </w:rPr>
+        <w:t xml:space="preserve"> on the balance of a sparsely connected network of Leaky integrate-and-fire neurons.</w:t>
       </w:r>
     </w:p>
     <w:p>
@@ -164,11 +178,19 @@
         </w:rPr>
         <w:t xml:space="preserve">. The average input is </w:t>
       </w:r>
-      <w:r>
-        <w:rPr>
-          <w:lang w:val="en-US"/>
-        </w:rPr>
-        <w:t xml:space="preserve">subthreshold and because of the stochastic input it is possible to evoke spikes even though </w:t>
+      <w:proofErr w:type="spellStart"/>
+      <w:r>
+        <w:rPr>
+          <w:lang w:val="en-US"/>
+        </w:rPr>
+        <w:t>subthreshold</w:t>
+      </w:r>
+      <w:proofErr w:type="spellEnd"/>
+      <w:r>
+        <w:rPr>
+          <w:lang w:val="en-US"/>
+        </w:rPr>
+        <w:t xml:space="preserve"> and because of the stochastic input it is possible to evoke spikes even though </w:t>
       </w:r>
       <w:r>
         <w:rPr>
@@ -594,11 +616,12 @@
           <w:b/>
           <w:lang w:val="en-US"/>
         </w:rPr>
-        <w:t>Neuron model</w:t>
+        <w:t>Simulations</w:t>
       </w:r>
     </w:p>
     <w:p>
       <w:pPr>
+        <w:jc w:val="both"/>
         <w:rPr>
           <w:lang w:val="en-US"/>
         </w:rPr>
@@ -625,7 +648,7 @@
         <w:rPr>
           <w:lang w:val="en-US"/>
         </w:rPr>
-        <w:instrText>ADDIN CSL_CITATION { "citationItems" : [ { "id" : "ITEM-1", "itemData" : { "DOI" : "10.3389/neuro.01.026.2009", "ISBN" : "1662-453X (Electronic)\\n1662-453X (Linking)", "ISSN" : "16624548", "PMID" : "20011141", "abstract" : "\"Brian\" is a simulator for spiking neural networks (http://www.briansimulator.org). The focus is on making the writing of simulation code as quick and easy as possible for the user, and on flexibility: new and non-standard models are no more difficult to define than standard ones. This allows scientists to spend more time on the details of their models, and less on their implementation. Neuron models are defined by writing differential equations in standard mathematical notation, facilitating scientific communication. Brian is written in the Python programming language, and uses vector-based computation to allow for efficient simulations. It is particularly useful for neuroscientific modelling at the systems level, and for teaching computational neuroscience.", "author" : [ { "dropping-particle" : "", "family" : "Goodman", "given" : "Dan F M", "non-dropping-particle" : "", "parse-names" : false, "suffix" : "" }, { "dropping-particle" : "", "family" : "Brette", "given" : "Romain", "non-dropping-particle" : "", "parse-names" : false, "suffix" : "" } ], "container-title" : "Frontiers in Neuroscience", "id" : "ITEM-1", "issue" : "SEP", "issued" : { "date-parts" : [ [ "2009" ] ] }, "page" : "192-197", "title" : "The brian simulator", "type" : "article-journal", "volume" : "3" }, "uris" : [ "http://www.mendeley.com/documents/?uuid=89157e10-5c0a-415a-bd94-1c1f717d6961" ] } ], "mendeley" : { "formattedCitation" : "(Goodman &amp; Brette, 2009)", "plainTextFormattedCitation" : "(Goodman &amp; Brette, 2009)" }, "properties" : { "noteIndex" : 0 }, "schema" : "https://github.com/citation-style-language/schema/raw/master/csl-citation.json" }</w:instrText>
+        <w:instrText>ADDIN CSL_CITATION { "citationItems" : [ { "id" : "ITEM-1", "itemData" : { "DOI" : "10.3389/neuro.01.026.2009", "ISBN" : "1662-453X (Electronic)\\n1662-453X (Linking)", "ISSN" : "16624548", "PMID" : "20011141", "abstract" : "\"Brian\" is a simulator for spiking neural networks (http://www.briansimulator.org). The focus is on making the writing of simulation code as quick and easy as possible for the user, and on flexibility: new and non-standard models are no more difficult to define than standard ones. This allows scientists to spend more time on the details of their models, and less on their implementation. Neuron models are defined by writing differential equations in standard mathematical notation, facilitating scientific communication. Brian is written in the Python programming language, and uses vector-based computation to allow for efficient simulations. It is particularly useful for neuroscientific modelling at the systems level, and for teaching computational neuroscience.", "author" : [ { "dropping-particle" : "", "family" : "Goodman", "given" : "Dan F M", "non-dropping-particle" : "", "parse-names" : false, "suffix" : "" }, { "dropping-particle" : "", "family" : "Brette", "given" : "Romain", "non-dropping-particle" : "", "parse-names" : false, "suffix" : "" } ], "container-title" : "Frontiers in Neuroscience", "id" : "ITEM-1", "issue" : "SEP", "issued" : { "date-parts" : [ [ "2009" ] ] }, "page" : "192-197", "title" : "The brian simulator", "type" : "article-journal", "volume" : "3" }, "uris" : [ "http://www.mendeley.com/documents/?uuid=89157e10-5c0a-415a-bd94-1c1f717d6961" ] } ], "mendeley" : { "formattedCitation" : "(Goodman &amp; Brette, 2009)", "plainTextFormattedCitation" : "(Goodman &amp; Brette, 2009)", "previouslyFormattedCitation" : "(Goodman &amp; Brette, 2009)" }, "properties" : { "noteIndex" : 0 }, "schema" : "https://github.com/citation-style-language/schema/raw/master/csl-citation.json" }</w:instrText>
       </w:r>
       <w:r>
         <w:rPr>
@@ -650,8 +673,3675 @@
         <w:rPr>
           <w:lang w:val="en-US"/>
         </w:rPr>
+        <w:t xml:space="preserve"> with a fixed time step </w:t>
+      </w:r>
+      <m:oMath>
+        <m:r>
+          <w:rPr>
+            <w:rFonts w:ascii="Cambria Math" w:hAnsi="Cambria Math"/>
+            <w:lang w:val="en-US"/>
+          </w:rPr>
+          <m:t>dt=0.1 ms</m:t>
+        </m:r>
+      </m:oMath>
+      <w:r>
+        <w:rPr>
+          <w:lang w:val="en-US"/>
+        </w:rPr>
+        <w:t xml:space="preserve"> </w:t>
+      </w:r>
+      <w:r>
+        <w:rPr>
+          <w:lang w:val="en-US"/>
+        </w:rPr>
+        <w:t xml:space="preserve">and a membrane time constant of </w:t>
+      </w:r>
+      <m:oMath>
+        <m:sSub>
+          <m:sSubPr>
+            <m:ctrlPr>
+              <w:rPr>
+                <w:rFonts w:ascii="Cambria Math" w:hAnsi="Cambria Math"/>
+                <w:i/>
+                <w:lang w:val="en-US"/>
+              </w:rPr>
+            </m:ctrlPr>
+          </m:sSubPr>
+          <m:e>
+            <m:r>
+              <w:rPr>
+                <w:rFonts w:ascii="Cambria Math" w:hAnsi="Cambria Math"/>
+                <w:lang w:val="en-US"/>
+              </w:rPr>
+              <m:t>τ</m:t>
+            </m:r>
+          </m:e>
+          <m:sub>
+            <m:r>
+              <w:rPr>
+                <w:rFonts w:ascii="Cambria Math" w:hAnsi="Cambria Math"/>
+                <w:lang w:val="en-US"/>
+              </w:rPr>
+              <m:t>m</m:t>
+            </m:r>
+          </m:sub>
+        </m:sSub>
+        <m:r>
+          <w:rPr>
+            <w:rFonts w:ascii="Cambria Math" w:hAnsi="Cambria Math"/>
+            <w:lang w:val="en-US"/>
+          </w:rPr>
+          <m:t>=20 ms</m:t>
+        </m:r>
+      </m:oMath>
+      <w:r>
+        <w:rPr>
+          <w:lang w:val="en-US"/>
+        </w:rPr>
+        <w:t xml:space="preserve">. </w:t>
+      </w:r>
+      <w:r>
+        <w:rPr>
+          <w:lang w:val="en-US"/>
+        </w:rPr>
+        <w:t xml:space="preserve">All simulations were performed on a Packard bell </w:t>
+      </w:r>
+      <w:proofErr w:type="spellStart"/>
+      <w:r>
+        <w:rPr>
+          <w:lang w:val="en-US"/>
+        </w:rPr>
+        <w:t>EasyNote</w:t>
+      </w:r>
+      <w:proofErr w:type="spellEnd"/>
+      <w:r>
+        <w:rPr>
+          <w:lang w:val="en-US"/>
+        </w:rPr>
+        <w:t xml:space="preserve"> TK with 4GB RAM and 2,3 GHz AMD </w:t>
+      </w:r>
+      <w:proofErr w:type="spellStart"/>
+      <w:r>
+        <w:rPr>
+          <w:lang w:val="en-US"/>
+        </w:rPr>
+        <w:t>Athlon</w:t>
+      </w:r>
+      <w:proofErr w:type="spellEnd"/>
+      <w:r>
+        <w:rPr>
+          <w:lang w:val="en-US"/>
+        </w:rPr>
+        <w:t xml:space="preserve"> II</w:t>
+      </w:r>
+      <w:r>
+        <w:rPr>
+          <w:lang w:val="en-US"/>
+        </w:rPr>
+        <w:t xml:space="preserve"> </w:t>
+      </w:r>
+      <w:r>
+        <w:rPr>
+          <w:lang w:val="en-US"/>
+        </w:rPr>
+        <w:t xml:space="preserve">P360 processor. </w:t>
+      </w:r>
+    </w:p>
+    <w:p>
+      <w:pPr>
+        <w:pStyle w:val="Geenafstand"/>
+        <w:rPr>
+          <w:b/>
+          <w:lang w:val="en-US"/>
+        </w:rPr>
+      </w:pPr>
+      <w:r>
+        <w:rPr>
+          <w:b/>
+          <w:lang w:val="en-US"/>
+        </w:rPr>
+        <w:t>Simple neuron model</w:t>
+      </w:r>
+    </w:p>
+    <w:p>
+      <w:pPr>
+        <w:jc w:val="both"/>
+        <w:rPr>
+          <w:lang w:val="en-US"/>
+        </w:rPr>
+      </w:pPr>
+      <w:r>
+        <w:rPr>
+          <w:lang w:val="en-US"/>
+        </w:rPr>
+        <w:t xml:space="preserve">For the simple </w:t>
+      </w:r>
+      <w:r>
+        <w:rPr>
+          <w:lang w:val="en-US"/>
+        </w:rPr>
+        <w:t xml:space="preserve">LIF </w:t>
+      </w:r>
+      <w:r>
+        <w:rPr>
+          <w:lang w:val="en-US"/>
+        </w:rPr>
+        <w:t xml:space="preserve">neuron model </w:t>
+      </w:r>
+      <w:r>
+        <w:rPr>
+          <w:lang w:val="en-US"/>
+        </w:rPr>
+        <w:t xml:space="preserve">(adapted from </w:t>
+      </w:r>
+      <w:r>
+        <w:rPr>
+          <w:i/>
+          <w:lang w:val="en-US"/>
+        </w:rPr>
+        <w:fldChar w:fldCharType="begin" w:fldLock="1"/>
+      </w:r>
+      <w:r>
+        <w:rPr>
+          <w:i/>
+          <w:lang w:val="en-US"/>
+        </w:rPr>
+        <w:instrText>ADDIN CSL_CITATION { "citationItems" : [ { "id" : "ITEM-1", "itemData" : { "author" : [ { "dropping-particle" : "", "family" : "Brunel", "given" : "N", "non-dropping-particle" : "", "parse-names" : false, "suffix" : "" } ], "container-title" : "Computational Neuroscience", "id" : "ITEM-1", "issued" : { "date-parts" : [ [ "2000" ] ] }, "page" : "183-208", "title" : "Dynamics of sparsely connected networls of excitatory and inhibitory neurons", "type" : "article-journal", "volume" : "8" }, "uris" : [ "http://www.mendeley.com/documents/?uuid=043eb2ca-332f-400d-a249-9bf58464dc8b" ] } ], "mendeley" : { "formattedCitation" : "(Brunel, 2000)", "manualFormatting" : "Brunel, 2000", "plainTextFormattedCitation" : "(Brunel, 2000)", "previouslyFormattedCitation" : "(Brunel, 2000)" }, "properties" : { "noteIndex" : 0 }, "schema" : "https://github.com/citation-style-language/schema/raw/master/csl-citation.json" }</w:instrText>
+      </w:r>
+      <w:r>
+        <w:rPr>
+          <w:i/>
+          <w:lang w:val="en-US"/>
+        </w:rPr>
+        <w:fldChar w:fldCharType="separate"/>
+      </w:r>
+      <w:r>
+        <w:rPr>
+          <w:i/>
+          <w:noProof/>
+          <w:lang w:val="en-US"/>
+        </w:rPr>
+        <w:t>Brunel, 2000</w:t>
+      </w:r>
+      <w:r>
+        <w:rPr>
+          <w:i/>
+          <w:lang w:val="en-US"/>
+        </w:rPr>
+        <w:fldChar w:fldCharType="end"/>
+      </w:r>
+      <w:r>
+        <w:rPr>
+          <w:i/>
+          <w:lang w:val="en-US"/>
+        </w:rPr>
+        <w:t>)</w:t>
+      </w:r>
+      <w:r>
+        <w:rPr>
+          <w:lang w:val="en-US"/>
+        </w:rPr>
+        <w:t xml:space="preserve"> </w:t>
+      </w:r>
+      <w:r>
+        <w:rPr>
+          <w:lang w:val="en-US"/>
+        </w:rPr>
+        <w:t xml:space="preserve">the </w:t>
+      </w:r>
+      <w:r>
+        <w:rPr>
+          <w:lang w:val="en-US"/>
+        </w:rPr>
+        <w:t>next</w:t>
+      </w:r>
+      <w:r>
+        <w:rPr>
+          <w:lang w:val="en-US"/>
+        </w:rPr>
+        <w:t xml:space="preserve"> equation </w:t>
+      </w:r>
+      <w:r>
+        <w:rPr>
+          <w:lang w:val="en-US"/>
+        </w:rPr>
+        <w:t>is used:</w:t>
+      </w:r>
+    </w:p>
+    <w:p>
+      <w:pPr>
+        <w:jc w:val="both"/>
+        <w:rPr>
+          <w:rFonts w:eastAsiaTheme="minorEastAsia"/>
+          <w:lang w:val="en-US"/>
+        </w:rPr>
+      </w:pPr>
+      <m:oMathPara>
+        <m:oMath>
+          <m:sSub>
+            <m:sSubPr>
+              <m:ctrlPr>
+                <w:rPr>
+                  <w:rFonts w:ascii="Cambria Math" w:hAnsi="Cambria Math"/>
+                  <w:i/>
+                  <w:lang w:val="en-US"/>
+                </w:rPr>
+              </m:ctrlPr>
+            </m:sSubPr>
+            <m:e>
+              <m:r>
+                <w:rPr>
+                  <w:rFonts w:ascii="Cambria Math" w:hAnsi="Cambria Math"/>
+                  <w:lang w:val="en-US"/>
+                </w:rPr>
+                <m:t>τ</m:t>
+              </m:r>
+            </m:e>
+            <m:sub>
+              <m:r>
+                <w:rPr>
+                  <w:rFonts w:ascii="Cambria Math" w:hAnsi="Cambria Math"/>
+                  <w:lang w:val="en-US"/>
+                </w:rPr>
+                <m:t>m</m:t>
+              </m:r>
+            </m:sub>
+          </m:sSub>
+          <m:sSub>
+            <m:sSubPr>
+              <m:ctrlPr>
+                <w:rPr>
+                  <w:rFonts w:ascii="Cambria Math" w:hAnsi="Cambria Math"/>
+                  <w:i/>
+                  <w:lang w:val="en-US"/>
+                </w:rPr>
+              </m:ctrlPr>
+            </m:sSubPr>
+            <m:e>
+              <m:r>
+                <w:rPr>
+                  <w:rFonts w:ascii="Cambria Math" w:hAnsi="Cambria Math"/>
+                  <w:lang w:val="en-US"/>
+                </w:rPr>
+                <m:t>V</m:t>
+              </m:r>
+            </m:e>
+            <m:sub>
+              <m:r>
+                <w:rPr>
+                  <w:rFonts w:ascii="Cambria Math" w:hAnsi="Cambria Math"/>
+                  <w:lang w:val="en-US"/>
+                </w:rPr>
+                <m:t>i</m:t>
+              </m:r>
+            </m:sub>
+          </m:sSub>
+          <m:d>
+            <m:dPr>
+              <m:ctrlPr>
+                <w:rPr>
+                  <w:rFonts w:ascii="Cambria Math" w:hAnsi="Cambria Math"/>
+                  <w:i/>
+                  <w:lang w:val="en-US"/>
+                </w:rPr>
+              </m:ctrlPr>
+            </m:dPr>
+            <m:e>
+              <m:r>
+                <w:rPr>
+                  <w:rFonts w:ascii="Cambria Math" w:hAnsi="Cambria Math"/>
+                  <w:lang w:val="en-US"/>
+                </w:rPr>
+                <m:t>t</m:t>
+              </m:r>
+            </m:e>
+          </m:d>
+          <m:r>
+            <w:rPr>
+              <w:rFonts w:ascii="Cambria Math" w:hAnsi="Cambria Math"/>
+              <w:lang w:val="en-US"/>
+            </w:rPr>
+            <m:t>= -</m:t>
+          </m:r>
+          <m:sSub>
+            <m:sSubPr>
+              <m:ctrlPr>
+                <w:rPr>
+                  <w:rFonts w:ascii="Cambria Math" w:hAnsi="Cambria Math"/>
+                  <w:i/>
+                  <w:lang w:val="en-US"/>
+                </w:rPr>
+              </m:ctrlPr>
+            </m:sSubPr>
+            <m:e>
+              <m:r>
+                <w:rPr>
+                  <w:rFonts w:ascii="Cambria Math" w:hAnsi="Cambria Math"/>
+                  <w:lang w:val="en-US"/>
+                </w:rPr>
+                <m:t>V</m:t>
+              </m:r>
+            </m:e>
+            <m:sub>
+              <m:r>
+                <w:rPr>
+                  <w:rFonts w:ascii="Cambria Math" w:hAnsi="Cambria Math"/>
+                  <w:lang w:val="en-US"/>
+                </w:rPr>
+                <m:t>i</m:t>
+              </m:r>
+            </m:sub>
+          </m:sSub>
+          <m:d>
+            <m:dPr>
+              <m:ctrlPr>
+                <w:rPr>
+                  <w:rFonts w:ascii="Cambria Math" w:hAnsi="Cambria Math"/>
+                  <w:i/>
+                  <w:lang w:val="en-US"/>
+                </w:rPr>
+              </m:ctrlPr>
+            </m:dPr>
+            <m:e>
+              <m:r>
+                <w:rPr>
+                  <w:rFonts w:ascii="Cambria Math" w:hAnsi="Cambria Math"/>
+                  <w:lang w:val="en-US"/>
+                </w:rPr>
+                <m:t>t</m:t>
+              </m:r>
+            </m:e>
+          </m:d>
+          <m:r>
+            <w:rPr>
+              <w:rFonts w:ascii="Cambria Math" w:hAnsi="Cambria Math"/>
+              <w:lang w:val="en-US"/>
+            </w:rPr>
+            <m:t>+ R</m:t>
+          </m:r>
+          <m:sSub>
+            <m:sSubPr>
+              <m:ctrlPr>
+                <w:rPr>
+                  <w:rFonts w:ascii="Cambria Math" w:hAnsi="Cambria Math"/>
+                  <w:i/>
+                  <w:lang w:val="en-US"/>
+                </w:rPr>
+              </m:ctrlPr>
+            </m:sSubPr>
+            <m:e>
+              <m:r>
+                <w:rPr>
+                  <w:rFonts w:ascii="Cambria Math" w:hAnsi="Cambria Math"/>
+                  <w:lang w:val="en-US"/>
+                </w:rPr>
+                <m:t>I</m:t>
+              </m:r>
+            </m:e>
+            <m:sub>
+              <m:r>
+                <w:rPr>
+                  <w:rFonts w:ascii="Cambria Math" w:hAnsi="Cambria Math"/>
+                  <w:lang w:val="en-US"/>
+                </w:rPr>
+                <m:t>i</m:t>
+              </m:r>
+            </m:sub>
+          </m:sSub>
+          <m:d>
+            <m:dPr>
+              <m:ctrlPr>
+                <w:rPr>
+                  <w:rFonts w:ascii="Cambria Math" w:hAnsi="Cambria Math"/>
+                  <w:i/>
+                  <w:lang w:val="en-US"/>
+                </w:rPr>
+              </m:ctrlPr>
+            </m:dPr>
+            <m:e>
+              <m:r>
+                <w:rPr>
+                  <w:rFonts w:ascii="Cambria Math" w:hAnsi="Cambria Math"/>
+                  <w:lang w:val="en-US"/>
+                </w:rPr>
+                <m:t>t</m:t>
+              </m:r>
+            </m:e>
+          </m:d>
+          <m:r>
+            <w:rPr>
+              <w:rFonts w:ascii="Cambria Math" w:hAnsi="Cambria Math"/>
+              <w:lang w:val="en-US"/>
+            </w:rPr>
+            <m:t>,</m:t>
+          </m:r>
+        </m:oMath>
+      </m:oMathPara>
+    </w:p>
+    <w:p>
+      <w:pPr>
+        <w:jc w:val="both"/>
+        <w:rPr>
+          <w:lang w:val="en-US"/>
+        </w:rPr>
+      </w:pPr>
+      <w:r>
+        <w:rPr>
+          <w:lang w:val="en-US"/>
+        </w:rPr>
+        <w:t xml:space="preserve">where </w:t>
+      </w:r>
+      <w:proofErr w:type="spellStart"/>
+      <w:r>
+        <w:rPr>
+          <w:lang w:val="en-US"/>
+        </w:rPr>
+        <w:t>RI</w:t>
+      </w:r>
+      <w:r>
+        <w:rPr>
+          <w:vertAlign w:val="subscript"/>
+          <w:lang w:val="en-US"/>
+        </w:rPr>
+        <w:t>i</w:t>
+      </w:r>
+      <w:proofErr w:type="spellEnd"/>
+      <w:r>
+        <w:rPr>
+          <w:lang w:val="en-US"/>
+        </w:rPr>
+        <w:t xml:space="preserve">(t) is described </w:t>
+      </w:r>
+      <w:r>
+        <w:rPr>
+          <w:lang w:val="en-US"/>
+        </w:rPr>
+        <w:t>by the equation:</w:t>
+      </w:r>
+    </w:p>
+    <w:p>
+      <w:pPr>
+        <w:jc w:val="both"/>
+        <w:rPr>
+          <w:rFonts w:eastAsiaTheme="minorEastAsia"/>
+          <w:lang w:val="en-US"/>
+        </w:rPr>
+      </w:pPr>
+      <m:oMathPara>
+        <m:oMath>
+          <m:r>
+            <m:rPr>
+              <m:sty m:val="p"/>
+            </m:rPr>
+            <w:rPr>
+              <w:rFonts w:ascii="Cambria Math" w:hAnsi="Cambria Math"/>
+              <w:lang w:val="en-US"/>
+            </w:rPr>
+            <m:t>R</m:t>
+          </m:r>
+          <m:sSub>
+            <m:sSubPr>
+              <m:ctrlPr>
+                <w:rPr>
+                  <w:rFonts w:ascii="Cambria Math" w:hAnsi="Cambria Math"/>
+                  <w:vertAlign w:val="subscript"/>
+                  <w:lang w:val="en-US"/>
+                </w:rPr>
+              </m:ctrlPr>
+            </m:sSubPr>
+            <m:e>
+              <m:r>
+                <m:rPr>
+                  <m:sty m:val="p"/>
+                </m:rPr>
+                <w:rPr>
+                  <w:rFonts w:ascii="Cambria Math" w:hAnsi="Cambria Math"/>
+                  <w:vertAlign w:val="subscript"/>
+                  <w:lang w:val="en-US"/>
+                </w:rPr>
+                <m:t>I</m:t>
+              </m:r>
+            </m:e>
+            <m:sub>
+              <m:r>
+                <m:rPr>
+                  <m:sty m:val="p"/>
+                </m:rPr>
+                <w:rPr>
+                  <w:rFonts w:ascii="Cambria Math" w:hAnsi="Cambria Math"/>
+                  <w:vertAlign w:val="subscript"/>
+                  <w:lang w:val="en-US"/>
+                </w:rPr>
+                <m:t>i</m:t>
+              </m:r>
+            </m:sub>
+          </m:sSub>
+          <m:d>
+            <m:dPr>
+              <m:ctrlPr>
+                <w:rPr>
+                  <w:rFonts w:ascii="Cambria Math" w:hAnsi="Cambria Math"/>
+                  <w:lang w:val="en-US"/>
+                </w:rPr>
+              </m:ctrlPr>
+            </m:dPr>
+            <m:e>
+              <m:r>
+                <m:rPr>
+                  <m:sty m:val="p"/>
+                </m:rPr>
+                <w:rPr>
+                  <w:rFonts w:ascii="Cambria Math" w:hAnsi="Cambria Math"/>
+                  <w:lang w:val="en-US"/>
+                </w:rPr>
+                <m:t>t</m:t>
+              </m:r>
+            </m:e>
+          </m:d>
+          <m:r>
+            <w:rPr>
+              <w:rFonts w:ascii="Cambria Math" w:hAnsi="Cambria Math"/>
+              <w:lang w:val="en-US"/>
+            </w:rPr>
+            <m:t>= μ</m:t>
+          </m:r>
+          <m:d>
+            <m:dPr>
+              <m:ctrlPr>
+                <w:rPr>
+                  <w:rFonts w:ascii="Cambria Math" w:hAnsi="Cambria Math"/>
+                  <w:i/>
+                  <w:lang w:val="en-US"/>
+                </w:rPr>
+              </m:ctrlPr>
+            </m:dPr>
+            <m:e>
+              <m:r>
+                <w:rPr>
+                  <w:rFonts w:ascii="Cambria Math" w:hAnsi="Cambria Math"/>
+                  <w:lang w:val="en-US"/>
+                </w:rPr>
+                <m:t>t</m:t>
+              </m:r>
+            </m:e>
+          </m:d>
+          <m:r>
+            <w:rPr>
+              <w:rFonts w:ascii="Cambria Math" w:hAnsi="Cambria Math"/>
+              <w:lang w:val="en-US"/>
+            </w:rPr>
+            <m:t>+</m:t>
+          </m:r>
+          <m:r>
+            <w:rPr>
+              <w:rFonts w:ascii="Cambria Math" w:hAnsi="Cambria Math"/>
+              <w:lang w:val="en-US"/>
+            </w:rPr>
+            <m:t xml:space="preserve"> σ</m:t>
+          </m:r>
+          <m:rad>
+            <m:radPr>
+              <m:degHide m:val="on"/>
+              <m:ctrlPr>
+                <w:rPr>
+                  <w:rFonts w:ascii="Cambria Math" w:hAnsi="Cambria Math"/>
+                  <w:i/>
+                  <w:lang w:val="en-US"/>
+                </w:rPr>
+              </m:ctrlPr>
+            </m:radPr>
+            <m:deg/>
+            <m:e>
+              <m:r>
+                <w:rPr>
+                  <w:rFonts w:ascii="Cambria Math" w:hAnsi="Cambria Math"/>
+                  <w:lang w:val="en-US"/>
+                </w:rPr>
+                <m:t>τ</m:t>
+              </m:r>
+            </m:e>
+          </m:rad>
+          <m:sSub>
+            <m:sSubPr>
+              <m:ctrlPr>
+                <w:rPr>
+                  <w:rFonts w:ascii="Cambria Math" w:hAnsi="Cambria Math"/>
+                  <w:i/>
+                  <w:lang w:val="en-US"/>
+                </w:rPr>
+              </m:ctrlPr>
+            </m:sSubPr>
+            <m:e>
+              <m:r>
+                <w:rPr>
+                  <w:rFonts w:ascii="Cambria Math" w:hAnsi="Cambria Math"/>
+                  <w:lang w:val="en-US"/>
+                </w:rPr>
+                <m:t>η</m:t>
+              </m:r>
+            </m:e>
+            <m:sub>
+              <m:r>
+                <w:rPr>
+                  <w:rFonts w:ascii="Cambria Math" w:hAnsi="Cambria Math"/>
+                  <w:lang w:val="en-US"/>
+                </w:rPr>
+                <m:t>i</m:t>
+              </m:r>
+            </m:sub>
+          </m:sSub>
+          <m:d>
+            <m:dPr>
+              <m:ctrlPr>
+                <w:rPr>
+                  <w:rFonts w:ascii="Cambria Math" w:hAnsi="Cambria Math"/>
+                  <w:i/>
+                  <w:lang w:val="en-US"/>
+                </w:rPr>
+              </m:ctrlPr>
+            </m:dPr>
+            <m:e>
+              <m:r>
+                <w:rPr>
+                  <w:rFonts w:ascii="Cambria Math" w:hAnsi="Cambria Math"/>
+                  <w:lang w:val="en-US"/>
+                </w:rPr>
+                <m:t>t</m:t>
+              </m:r>
+            </m:e>
+          </m:d>
+          <m:r>
+            <w:rPr>
+              <w:rFonts w:ascii="Cambria Math" w:hAnsi="Cambria Math"/>
+              <w:lang w:val="en-US"/>
+            </w:rPr>
+            <m:t>,</m:t>
+          </m:r>
+        </m:oMath>
+      </m:oMathPara>
+    </w:p>
+    <w:p>
+      <w:pPr>
+        <w:jc w:val="both"/>
+        <w:rPr>
+          <w:rFonts w:eastAsiaTheme="minorEastAsia"/>
+          <w:lang w:val="en-US"/>
+        </w:rPr>
+      </w:pPr>
+      <w:r>
+        <w:rPr>
+          <w:rFonts w:eastAsiaTheme="minorEastAsia"/>
+          <w:lang w:val="en-US"/>
+        </w:rPr>
+        <w:t xml:space="preserve">Where </w:t>
+      </w:r>
+      <m:oMath>
+        <m:r>
+          <w:rPr>
+            <w:rFonts w:ascii="Cambria Math" w:hAnsi="Cambria Math"/>
+            <w:lang w:val="en-US"/>
+          </w:rPr>
+          <m:t>μ</m:t>
+        </m:r>
+        <m:d>
+          <m:dPr>
+            <m:ctrlPr>
+              <w:rPr>
+                <w:rFonts w:ascii="Cambria Math" w:hAnsi="Cambria Math"/>
+                <w:i/>
+                <w:lang w:val="en-US"/>
+              </w:rPr>
+            </m:ctrlPr>
+          </m:dPr>
+          <m:e>
+            <m:r>
+              <w:rPr>
+                <w:rFonts w:ascii="Cambria Math" w:hAnsi="Cambria Math"/>
+                <w:lang w:val="en-US"/>
+              </w:rPr>
+              <m:t>t</m:t>
+            </m:r>
+          </m:e>
+        </m:d>
+      </m:oMath>
+      <w:r>
+        <w:rPr>
+          <w:rFonts w:eastAsiaTheme="minorEastAsia"/>
+          <w:lang w:val="en-US"/>
+        </w:rPr>
+        <w:t xml:space="preserve"> is related to the </w:t>
+      </w:r>
+      <w:r>
+        <w:rPr>
+          <w:rFonts w:eastAsiaTheme="minorEastAsia"/>
+          <w:lang w:val="en-US"/>
+        </w:rPr>
+        <w:t xml:space="preserve">external </w:t>
+      </w:r>
+      <w:r>
+        <w:rPr>
+          <w:rFonts w:eastAsiaTheme="minorEastAsia"/>
+          <w:lang w:val="en-US"/>
+        </w:rPr>
+        <w:t xml:space="preserve">firing rate </w:t>
+      </w:r>
+      <m:oMath>
+        <m:sSub>
+          <m:sSubPr>
+            <m:ctrlPr>
+              <w:rPr>
+                <w:rFonts w:ascii="Cambria Math" w:eastAsiaTheme="minorEastAsia" w:hAnsi="Cambria Math"/>
+                <w:i/>
+                <w:lang w:val="en-US"/>
+              </w:rPr>
+            </m:ctrlPr>
+          </m:sSubPr>
+          <m:e>
+            <m:r>
+              <w:rPr>
+                <w:rFonts w:ascii="Cambria Math" w:eastAsiaTheme="minorEastAsia" w:hAnsi="Cambria Math"/>
+                <w:lang w:val="en-US"/>
+              </w:rPr>
+              <m:t>ν</m:t>
+            </m:r>
+          </m:e>
+          <m:sub>
+            <m:r>
+              <w:rPr>
+                <w:rFonts w:ascii="Cambria Math" w:eastAsiaTheme="minorEastAsia" w:hAnsi="Cambria Math"/>
+                <w:lang w:val="en-US"/>
+              </w:rPr>
+              <m:t>ext</m:t>
+            </m:r>
+          </m:sub>
+        </m:sSub>
+      </m:oMath>
+      <w:r>
+        <w:rPr>
+          <w:rFonts w:eastAsiaTheme="minorEastAsia"/>
+          <w:lang w:val="en-US"/>
+        </w:rPr>
+        <w:t xml:space="preserve"> </w:t>
+      </w:r>
+      <w:r>
+        <w:rPr>
+          <w:rFonts w:eastAsiaTheme="minorEastAsia"/>
+          <w:lang w:val="en-US"/>
+        </w:rPr>
+        <w:t>and is described by</w:t>
+      </w:r>
+    </w:p>
+    <w:p>
+      <w:pPr>
+        <w:jc w:val="center"/>
+        <w:rPr>
+          <w:rFonts w:eastAsiaTheme="minorEastAsia"/>
+          <w:lang w:val="en-US"/>
+        </w:rPr>
+      </w:pPr>
+      <m:oMath>
+        <m:r>
+          <w:rPr>
+            <w:rFonts w:ascii="Cambria Math" w:hAnsi="Cambria Math"/>
+            <w:lang w:val="en-US"/>
+          </w:rPr>
+          <m:t>μ</m:t>
+        </m:r>
+        <m:d>
+          <m:dPr>
+            <m:ctrlPr>
+              <w:rPr>
+                <w:rFonts w:ascii="Cambria Math" w:hAnsi="Cambria Math"/>
+                <w:i/>
+                <w:lang w:val="en-US"/>
+              </w:rPr>
+            </m:ctrlPr>
+          </m:dPr>
+          <m:e>
+            <m:r>
+              <w:rPr>
+                <w:rFonts w:ascii="Cambria Math" w:hAnsi="Cambria Math"/>
+                <w:lang w:val="en-US"/>
+              </w:rPr>
+              <m:t>t</m:t>
+            </m:r>
+          </m:e>
+        </m:d>
+        <m:r>
+          <w:rPr>
+            <w:rFonts w:ascii="Cambria Math" w:hAnsi="Cambria Math"/>
+            <w:lang w:val="en-US"/>
+          </w:rPr>
+          <m:t xml:space="preserve">= </m:t>
+        </m:r>
+        <m:sSub>
+          <m:sSubPr>
+            <m:ctrlPr>
+              <w:rPr>
+                <w:rFonts w:ascii="Cambria Math" w:eastAsiaTheme="minorEastAsia" w:hAnsi="Cambria Math"/>
+                <w:i/>
+                <w:lang w:val="en-US"/>
+              </w:rPr>
+            </m:ctrlPr>
+          </m:sSubPr>
+          <m:e>
+            <m:r>
+              <w:rPr>
+                <w:rFonts w:ascii="Cambria Math" w:eastAsiaTheme="minorEastAsia" w:hAnsi="Cambria Math"/>
+                <w:lang w:val="en-US"/>
+              </w:rPr>
+              <m:t>ν</m:t>
+            </m:r>
+          </m:e>
+          <m:sub>
+            <m:r>
+              <w:rPr>
+                <w:rFonts w:ascii="Cambria Math" w:eastAsiaTheme="minorEastAsia" w:hAnsi="Cambria Math"/>
+                <w:lang w:val="en-US"/>
+              </w:rPr>
+              <m:t>ext</m:t>
+            </m:r>
+          </m:sub>
+        </m:sSub>
+        <m:r>
+          <w:rPr>
+            <w:rFonts w:ascii="Cambria Math" w:eastAsiaTheme="minorEastAsia" w:hAnsi="Cambria Math"/>
+            <w:lang w:val="en-US"/>
+          </w:rPr>
+          <m:t>θ</m:t>
+        </m:r>
+      </m:oMath>
+      <w:r>
+        <w:rPr>
+          <w:rFonts w:eastAsiaTheme="minorEastAsia"/>
+          <w:lang w:val="en-US"/>
+        </w:rPr>
         <w:t>.</w:t>
       </w:r>
+    </w:p>
+    <w:p>
+      <w:pPr>
+        <w:jc w:val="both"/>
+        <w:rPr>
+          <w:rFonts w:eastAsiaTheme="minorEastAsia"/>
+          <w:lang w:val="en-US"/>
+        </w:rPr>
+      </w:pPr>
+      <m:oMath>
+        <m:r>
+          <w:rPr>
+            <w:rFonts w:ascii="Cambria Math" w:hAnsi="Cambria Math"/>
+            <w:lang w:val="en-US"/>
+          </w:rPr>
+          <m:t>σ</m:t>
+        </m:r>
+        <m:rad>
+          <m:radPr>
+            <m:degHide m:val="on"/>
+            <m:ctrlPr>
+              <w:rPr>
+                <w:rFonts w:ascii="Cambria Math" w:hAnsi="Cambria Math"/>
+                <w:i/>
+                <w:lang w:val="en-US"/>
+              </w:rPr>
+            </m:ctrlPr>
+          </m:radPr>
+          <m:deg/>
+          <m:e>
+            <m:r>
+              <w:rPr>
+                <w:rFonts w:ascii="Cambria Math" w:hAnsi="Cambria Math"/>
+                <w:lang w:val="en-US"/>
+              </w:rPr>
+              <m:t>τ</m:t>
+            </m:r>
+          </m:e>
+        </m:rad>
+        <m:sSub>
+          <m:sSubPr>
+            <m:ctrlPr>
+              <w:rPr>
+                <w:rFonts w:ascii="Cambria Math" w:hAnsi="Cambria Math"/>
+                <w:i/>
+                <w:lang w:val="en-US"/>
+              </w:rPr>
+            </m:ctrlPr>
+          </m:sSubPr>
+          <m:e>
+            <m:r>
+              <w:rPr>
+                <w:rFonts w:ascii="Cambria Math" w:hAnsi="Cambria Math"/>
+                <w:lang w:val="en-US"/>
+              </w:rPr>
+              <m:t>η</m:t>
+            </m:r>
+          </m:e>
+          <m:sub>
+            <m:r>
+              <w:rPr>
+                <w:rFonts w:ascii="Cambria Math" w:hAnsi="Cambria Math"/>
+                <w:lang w:val="en-US"/>
+              </w:rPr>
+              <m:t>i</m:t>
+            </m:r>
+          </m:sub>
+        </m:sSub>
+        <m:d>
+          <m:dPr>
+            <m:ctrlPr>
+              <w:rPr>
+                <w:rFonts w:ascii="Cambria Math" w:hAnsi="Cambria Math"/>
+                <w:i/>
+                <w:lang w:val="en-US"/>
+              </w:rPr>
+            </m:ctrlPr>
+          </m:dPr>
+          <m:e>
+            <m:r>
+              <w:rPr>
+                <w:rFonts w:ascii="Cambria Math" w:hAnsi="Cambria Math"/>
+                <w:lang w:val="en-US"/>
+              </w:rPr>
+              <m:t>t</m:t>
+            </m:r>
+          </m:e>
+        </m:d>
+      </m:oMath>
+      <w:r>
+        <w:rPr>
+          <w:rFonts w:eastAsiaTheme="minorEastAsia"/>
+          <w:lang w:val="en-US"/>
+        </w:rPr>
+        <w:t xml:space="preserve"> represents the fluctuating input. </w:t>
+      </w:r>
+      <m:oMath>
+        <m:r>
+          <w:rPr>
+            <w:rFonts w:ascii="Cambria Math" w:hAnsi="Cambria Math"/>
+            <w:lang w:val="en-US"/>
+          </w:rPr>
+          <m:t>σ</m:t>
+        </m:r>
+      </m:oMath>
+      <w:r>
+        <w:rPr>
+          <w:rFonts w:eastAsiaTheme="minorEastAsia"/>
+          <w:lang w:val="en-US"/>
+        </w:rPr>
+        <w:t xml:space="preserve"> is described by </w:t>
+      </w:r>
+    </w:p>
+    <w:p>
+      <w:pPr>
+        <w:jc w:val="center"/>
+        <w:rPr>
+          <w:rFonts w:eastAsiaTheme="minorEastAsia"/>
+          <w:lang w:val="en-US"/>
+        </w:rPr>
+      </w:pPr>
+      <m:oMath>
+        <m:r>
+          <w:rPr>
+            <w:rFonts w:ascii="Cambria Math" w:hAnsi="Cambria Math"/>
+            <w:lang w:val="en-US"/>
+          </w:rPr>
+          <m:t>σ=J</m:t>
+        </m:r>
+        <m:rad>
+          <m:radPr>
+            <m:degHide m:val="on"/>
+            <m:ctrlPr>
+              <w:rPr>
+                <w:rFonts w:ascii="Cambria Math" w:hAnsi="Cambria Math"/>
+                <w:i/>
+                <w:lang w:val="en-US"/>
+              </w:rPr>
+            </m:ctrlPr>
+          </m:radPr>
+          <m:deg/>
+          <m:e>
+            <m:sSub>
+              <m:sSubPr>
+                <m:ctrlPr>
+                  <w:rPr>
+                    <w:rFonts w:ascii="Cambria Math" w:hAnsi="Cambria Math"/>
+                    <w:i/>
+                    <w:lang w:val="en-US"/>
+                  </w:rPr>
+                </m:ctrlPr>
+              </m:sSubPr>
+              <m:e>
+                <m:r>
+                  <w:rPr>
+                    <w:rFonts w:ascii="Cambria Math" w:hAnsi="Cambria Math"/>
+                    <w:lang w:val="en-US"/>
+                  </w:rPr>
+                  <m:t>C</m:t>
+                </m:r>
+              </m:e>
+              <m:sub>
+                <m:r>
+                  <w:rPr>
+                    <w:rFonts w:ascii="Cambria Math" w:hAnsi="Cambria Math"/>
+                    <w:lang w:val="en-US"/>
+                  </w:rPr>
+                  <m:t>E</m:t>
+                </m:r>
+              </m:sub>
+            </m:sSub>
+            <m:sSub>
+              <m:sSubPr>
+                <m:ctrlPr>
+                  <w:rPr>
+                    <w:rFonts w:ascii="Cambria Math" w:eastAsiaTheme="minorEastAsia" w:hAnsi="Cambria Math"/>
+                    <w:i/>
+                    <w:lang w:val="en-US"/>
+                  </w:rPr>
+                </m:ctrlPr>
+              </m:sSubPr>
+              <m:e>
+                <m:r>
+                  <w:rPr>
+                    <w:rFonts w:ascii="Cambria Math" w:eastAsiaTheme="minorEastAsia" w:hAnsi="Cambria Math"/>
+                    <w:lang w:val="en-US"/>
+                  </w:rPr>
+                  <m:t>ν</m:t>
+                </m:r>
+              </m:e>
+              <m:sub>
+                <m:r>
+                  <w:rPr>
+                    <w:rFonts w:ascii="Cambria Math" w:eastAsiaTheme="minorEastAsia" w:hAnsi="Cambria Math"/>
+                    <w:lang w:val="en-US"/>
+                  </w:rPr>
+                  <m:t>ext</m:t>
+                </m:r>
+              </m:sub>
+            </m:sSub>
+            <m:r>
+              <w:rPr>
+                <w:rFonts w:ascii="Cambria Math" w:eastAsiaTheme="minorEastAsia" w:hAnsi="Cambria Math"/>
+                <w:lang w:val="en-US"/>
+              </w:rPr>
+              <m:t>τ</m:t>
+            </m:r>
+          </m:e>
+        </m:rad>
+      </m:oMath>
+      <w:r>
+        <w:rPr>
+          <w:rFonts w:eastAsiaTheme="minorEastAsia"/>
+          <w:lang w:val="en-US"/>
+        </w:rPr>
+        <w:t>,</w:t>
+      </w:r>
+    </w:p>
+    <w:p>
+      <w:pPr>
+        <w:jc w:val="both"/>
+        <w:rPr>
+          <w:rFonts w:eastAsiaTheme="minorEastAsia"/>
+          <w:lang w:val="en-US"/>
+        </w:rPr>
+      </w:pPr>
+      <w:r>
+        <w:rPr>
+          <w:rFonts w:eastAsiaTheme="minorEastAsia"/>
+          <w:lang w:val="en-US"/>
+        </w:rPr>
+        <w:t xml:space="preserve">where </w:t>
+      </w:r>
+      <m:oMath>
+        <m:sSub>
+          <m:sSubPr>
+            <m:ctrlPr>
+              <w:rPr>
+                <w:rFonts w:ascii="Cambria Math" w:hAnsi="Cambria Math"/>
+                <w:i/>
+                <w:lang w:val="en-US"/>
+              </w:rPr>
+            </m:ctrlPr>
+          </m:sSubPr>
+          <m:e>
+            <m:r>
+              <w:rPr>
+                <w:rFonts w:ascii="Cambria Math" w:hAnsi="Cambria Math"/>
+                <w:lang w:val="en-US"/>
+              </w:rPr>
+              <m:t>C</m:t>
+            </m:r>
+          </m:e>
+          <m:sub>
+            <m:r>
+              <w:rPr>
+                <w:rFonts w:ascii="Cambria Math" w:hAnsi="Cambria Math"/>
+                <w:lang w:val="en-US"/>
+              </w:rPr>
+              <m:t>E</m:t>
+            </m:r>
+          </m:sub>
+        </m:sSub>
+      </m:oMath>
+      <w:r>
+        <w:rPr>
+          <w:rFonts w:eastAsiaTheme="minorEastAsia"/>
+          <w:lang w:val="en-US"/>
+        </w:rPr>
+        <w:t xml:space="preserve"> represents </w:t>
+      </w:r>
+      <w:r>
+        <w:rPr>
+          <w:rFonts w:eastAsiaTheme="minorEastAsia"/>
+          <w:lang w:val="en-US"/>
+        </w:rPr>
+        <w:t xml:space="preserve">the number of connections of excitatory neurons </w:t>
+      </w:r>
+      <w:r>
+        <w:rPr>
+          <w:rFonts w:eastAsiaTheme="minorEastAsia"/>
+          <w:lang w:val="en-US"/>
+        </w:rPr>
+        <w:t xml:space="preserve">and </w:t>
+      </w:r>
+      <m:oMath>
+        <m:sSub>
+          <m:sSubPr>
+            <m:ctrlPr>
+              <w:rPr>
+                <w:rFonts w:ascii="Cambria Math" w:hAnsi="Cambria Math"/>
+                <w:i/>
+                <w:lang w:val="en-US"/>
+              </w:rPr>
+            </m:ctrlPr>
+          </m:sSubPr>
+          <m:e>
+            <m:r>
+              <w:rPr>
+                <w:rFonts w:ascii="Cambria Math" w:hAnsi="Cambria Math"/>
+                <w:lang w:val="en-US"/>
+              </w:rPr>
+              <m:t>η</m:t>
+            </m:r>
+          </m:e>
+          <m:sub>
+            <m:r>
+              <w:rPr>
+                <w:rFonts w:ascii="Cambria Math" w:hAnsi="Cambria Math"/>
+                <w:lang w:val="en-US"/>
+              </w:rPr>
+              <m:t>i</m:t>
+            </m:r>
+          </m:sub>
+        </m:sSub>
+        <m:d>
+          <m:dPr>
+            <m:ctrlPr>
+              <w:rPr>
+                <w:rFonts w:ascii="Cambria Math" w:hAnsi="Cambria Math"/>
+                <w:i/>
+                <w:lang w:val="en-US"/>
+              </w:rPr>
+            </m:ctrlPr>
+          </m:dPr>
+          <m:e>
+            <m:r>
+              <w:rPr>
+                <w:rFonts w:ascii="Cambria Math" w:hAnsi="Cambria Math"/>
+                <w:lang w:val="en-US"/>
+              </w:rPr>
+              <m:t>t</m:t>
+            </m:r>
+          </m:e>
+        </m:d>
+      </m:oMath>
+      <w:r>
+        <w:rPr>
+          <w:rFonts w:eastAsiaTheme="minorEastAsia"/>
+          <w:lang w:val="en-US"/>
+        </w:rPr>
+        <w:t xml:space="preserve"> represents Gaussian white noise. The remaining fixed parameters are</w:t>
+      </w:r>
+      <w:r>
+        <w:rPr>
+          <w:rFonts w:eastAsiaTheme="minorEastAsia"/>
+          <w:lang w:val="en-US"/>
+        </w:rPr>
+        <w:t xml:space="preserve"> the threshold</w:t>
+      </w:r>
+      <w:r>
+        <w:rPr>
+          <w:rFonts w:eastAsiaTheme="minorEastAsia"/>
+          <w:lang w:val="en-US"/>
+        </w:rPr>
+        <w:t xml:space="preserve"> </w:t>
+      </w:r>
+      <m:oMath>
+        <m:r>
+          <w:rPr>
+            <w:rFonts w:ascii="Cambria Math" w:eastAsiaTheme="minorEastAsia" w:hAnsi="Cambria Math"/>
+            <w:lang w:val="en-US"/>
+          </w:rPr>
+          <m:t>θ=20 mV</m:t>
+        </m:r>
+      </m:oMath>
+      <w:r>
+        <w:rPr>
+          <w:rFonts w:eastAsiaTheme="minorEastAsia"/>
+          <w:lang w:val="en-US"/>
+        </w:rPr>
+        <w:t xml:space="preserve">, </w:t>
+      </w:r>
+      <w:r>
+        <w:rPr>
+          <w:rFonts w:eastAsiaTheme="minorEastAsia"/>
+          <w:lang w:val="en-US"/>
+        </w:rPr>
+        <w:t xml:space="preserve">the PSP amplitude </w:t>
+      </w:r>
+      <m:oMath>
+        <m:r>
+          <w:rPr>
+            <w:rFonts w:ascii="Cambria Math" w:hAnsi="Cambria Math"/>
+            <w:lang w:val="en-US"/>
+          </w:rPr>
+          <m:t>J=0.1 mV</m:t>
+        </m:r>
+      </m:oMath>
+      <w:r>
+        <w:rPr>
+          <w:rFonts w:eastAsiaTheme="minorEastAsia"/>
+          <w:lang w:val="en-US"/>
+        </w:rPr>
+        <w:t xml:space="preserve">, </w:t>
+      </w:r>
+      <w:r>
+        <w:rPr>
+          <w:rFonts w:eastAsiaTheme="minorEastAsia"/>
+          <w:lang w:val="en-US"/>
+        </w:rPr>
+        <w:lastRenderedPageBreak/>
+        <w:t xml:space="preserve">the transmission delay </w:t>
+      </w:r>
+      <m:oMath>
+        <m:r>
+          <w:rPr>
+            <w:rFonts w:ascii="Cambria Math" w:eastAsiaTheme="minorEastAsia" w:hAnsi="Cambria Math"/>
+            <w:lang w:val="en-US"/>
+          </w:rPr>
+          <m:t>D=1.5 ms</m:t>
+        </m:r>
+      </m:oMath>
+      <w:r>
+        <w:rPr>
+          <w:rFonts w:eastAsiaTheme="minorEastAsia"/>
+          <w:lang w:val="en-US"/>
+        </w:rPr>
+        <w:t xml:space="preserve">, the refractory period </w:t>
+      </w:r>
+      <m:oMath>
+        <m:sSub>
+          <m:sSubPr>
+            <m:ctrlPr>
+              <w:rPr>
+                <w:rFonts w:ascii="Cambria Math" w:eastAsiaTheme="minorEastAsia" w:hAnsi="Cambria Math"/>
+                <w:i/>
+                <w:lang w:val="en-US"/>
+              </w:rPr>
+            </m:ctrlPr>
+          </m:sSubPr>
+          <m:e>
+            <m:r>
+              <w:rPr>
+                <w:rFonts w:ascii="Cambria Math" w:eastAsiaTheme="minorEastAsia" w:hAnsi="Cambria Math"/>
+                <w:lang w:val="en-US"/>
+              </w:rPr>
+              <m:t>τ</m:t>
+            </m:r>
+          </m:e>
+          <m:sub>
+            <m:r>
+              <w:rPr>
+                <w:rFonts w:ascii="Cambria Math" w:eastAsiaTheme="minorEastAsia" w:hAnsi="Cambria Math"/>
+                <w:lang w:val="en-US"/>
+              </w:rPr>
+              <m:t>rp</m:t>
+            </m:r>
+          </m:sub>
+        </m:sSub>
+        <m:r>
+          <w:rPr>
+            <w:rFonts w:ascii="Cambria Math" w:eastAsiaTheme="minorEastAsia" w:hAnsi="Cambria Math"/>
+            <w:lang w:val="en-US"/>
+          </w:rPr>
+          <m:t>=2 ms</m:t>
+        </m:r>
+      </m:oMath>
+      <w:r>
+        <w:rPr>
+          <w:rFonts w:eastAsiaTheme="minorEastAsia"/>
+          <w:lang w:val="en-US"/>
+        </w:rPr>
+        <w:t xml:space="preserve"> and the reset value after a spike </w:t>
+      </w:r>
+      <m:oMath>
+        <m:sSub>
+          <m:sSubPr>
+            <m:ctrlPr>
+              <w:rPr>
+                <w:rFonts w:ascii="Cambria Math" w:eastAsiaTheme="minorEastAsia" w:hAnsi="Cambria Math"/>
+                <w:i/>
+                <w:lang w:val="en-US"/>
+              </w:rPr>
+            </m:ctrlPr>
+          </m:sSubPr>
+          <m:e>
+            <m:r>
+              <w:rPr>
+                <w:rFonts w:ascii="Cambria Math" w:eastAsiaTheme="minorEastAsia" w:hAnsi="Cambria Math"/>
+                <w:lang w:val="en-US"/>
+              </w:rPr>
+              <m:t>V</m:t>
+            </m:r>
+          </m:e>
+          <m:sub>
+            <m:r>
+              <w:rPr>
+                <w:rFonts w:ascii="Cambria Math" w:eastAsiaTheme="minorEastAsia" w:hAnsi="Cambria Math"/>
+                <w:lang w:val="en-US"/>
+              </w:rPr>
+              <m:t>r</m:t>
+            </m:r>
+          </m:sub>
+        </m:sSub>
+        <m:r>
+          <w:rPr>
+            <w:rFonts w:ascii="Cambria Math" w:eastAsiaTheme="minorEastAsia" w:hAnsi="Cambria Math"/>
+            <w:lang w:val="en-US"/>
+          </w:rPr>
+          <m:t>=10mV.</m:t>
+        </m:r>
+      </m:oMath>
+      <w:r>
+        <w:rPr>
+          <w:rFonts w:eastAsiaTheme="minorEastAsia"/>
+          <w:lang w:val="en-US"/>
+        </w:rPr>
+        <w:t xml:space="preserve"> The remaining parameter space consists of g, which is the relative strength of the inhibitory synapses and of </w:t>
+      </w:r>
+      <m:oMath>
+        <m:sSub>
+          <m:sSubPr>
+            <m:ctrlPr>
+              <w:rPr>
+                <w:rFonts w:ascii="Cambria Math" w:eastAsiaTheme="minorEastAsia" w:hAnsi="Cambria Math"/>
+                <w:i/>
+                <w:lang w:val="en-US"/>
+              </w:rPr>
+            </m:ctrlPr>
+          </m:sSubPr>
+          <m:e>
+            <m:r>
+              <w:rPr>
+                <w:rFonts w:ascii="Cambria Math" w:eastAsiaTheme="minorEastAsia" w:hAnsi="Cambria Math"/>
+                <w:lang w:val="en-US"/>
+              </w:rPr>
+              <m:t>ν</m:t>
+            </m:r>
+          </m:e>
+          <m:sub>
+            <m:r>
+              <w:rPr>
+                <w:rFonts w:ascii="Cambria Math" w:eastAsiaTheme="minorEastAsia" w:hAnsi="Cambria Math"/>
+                <w:lang w:val="en-US"/>
+              </w:rPr>
+              <m:t>ext</m:t>
+            </m:r>
+          </m:sub>
+        </m:sSub>
+      </m:oMath>
+      <w:r>
+        <w:rPr>
+          <w:rFonts w:eastAsiaTheme="minorEastAsia"/>
+          <w:lang w:val="en-US"/>
+        </w:rPr>
+        <w:t>, the external firing rate.</w:t>
+      </w:r>
+    </w:p>
+    <w:p>
+      <w:pPr>
+        <w:jc w:val="both"/>
+        <w:rPr>
+          <w:rFonts w:eastAsiaTheme="minorEastAsia"/>
+          <w:lang w:val="en-US"/>
+        </w:rPr>
+      </w:pPr>
+      <w:r>
+        <w:rPr>
+          <w:rFonts w:eastAsiaTheme="minorEastAsia"/>
+          <w:lang w:val="en-US"/>
+        </w:rPr>
+        <w:t>The</w:t>
+      </w:r>
+      <w:r>
+        <w:rPr>
+          <w:rFonts w:eastAsiaTheme="minorEastAsia"/>
+          <w:lang w:val="en-US"/>
+        </w:rPr>
+        <w:t xml:space="preserve"> number of excitatory (N</w:t>
+      </w:r>
+      <w:r>
+        <w:rPr>
+          <w:rFonts w:eastAsiaTheme="minorEastAsia"/>
+          <w:vertAlign w:val="subscript"/>
+          <w:lang w:val="en-US"/>
+        </w:rPr>
+        <w:t>E</w:t>
+      </w:r>
+      <w:r>
+        <w:rPr>
+          <w:rFonts w:eastAsiaTheme="minorEastAsia"/>
+          <w:lang w:val="en-US"/>
+        </w:rPr>
+        <w:t>) versus inhibitory (N</w:t>
+      </w:r>
+      <w:r>
+        <w:rPr>
+          <w:rFonts w:eastAsiaTheme="minorEastAsia"/>
+          <w:vertAlign w:val="subscript"/>
+          <w:lang w:val="en-US"/>
+        </w:rPr>
+        <w:t>I</w:t>
+      </w:r>
+      <w:r>
+        <w:rPr>
+          <w:rFonts w:eastAsiaTheme="minorEastAsia"/>
+          <w:lang w:val="en-US"/>
+        </w:rPr>
+        <w:t xml:space="preserve">) </w:t>
+      </w:r>
+      <w:r>
+        <w:rPr>
+          <w:rFonts w:eastAsiaTheme="minorEastAsia"/>
+          <w:lang w:val="en-US"/>
+        </w:rPr>
+        <w:t xml:space="preserve">neurons </w:t>
+      </w:r>
+      <w:r>
+        <w:rPr>
+          <w:rFonts w:eastAsiaTheme="minorEastAsia"/>
+          <w:lang w:val="en-US"/>
+        </w:rPr>
+        <w:t>are, resembling the ratio of ana</w:t>
+      </w:r>
+      <w:r>
+        <w:rPr>
+          <w:rFonts w:eastAsiaTheme="minorEastAsia"/>
+          <w:lang w:val="en-US"/>
+        </w:rPr>
+        <w:t xml:space="preserve">tomical estimates for </w:t>
+      </w:r>
+      <w:proofErr w:type="spellStart"/>
+      <w:r>
+        <w:rPr>
+          <w:rFonts w:eastAsiaTheme="minorEastAsia"/>
+          <w:lang w:val="en-US"/>
+        </w:rPr>
+        <w:t>neocortex</w:t>
+      </w:r>
+      <w:proofErr w:type="spellEnd"/>
+      <w:r>
+        <w:rPr>
+          <w:rFonts w:eastAsiaTheme="minorEastAsia"/>
+          <w:lang w:val="en-US"/>
+        </w:rPr>
+        <w:t>, respectively 1600 and 400. The sparseness of the network (ε)  was originally 0.1, however, to keep the simulation</w:t>
+      </w:r>
+      <w:r>
+        <w:rPr>
+          <w:rFonts w:eastAsiaTheme="minorEastAsia"/>
+          <w:lang w:val="en-US"/>
+        </w:rPr>
+        <w:t>s</w:t>
+      </w:r>
+      <w:r>
+        <w:rPr>
+          <w:rFonts w:eastAsiaTheme="minorEastAsia"/>
+          <w:lang w:val="en-US"/>
+        </w:rPr>
+        <w:t xml:space="preserve"> feasible this value is scaled as the original number of neurons was 12500. By increasing the sparseness, even with a smaller number of neurons balance could still be reached </w:t>
+      </w:r>
+      <w:r>
+        <w:rPr>
+          <w:rFonts w:eastAsiaTheme="minorEastAsia"/>
+          <w:lang w:val="en-US"/>
+        </w:rPr>
+        <w:fldChar w:fldCharType="begin" w:fldLock="1"/>
+      </w:r>
+      <w:r>
+        <w:rPr>
+          <w:rFonts w:eastAsiaTheme="minorEastAsia"/>
+          <w:lang w:val="en-US"/>
+        </w:rPr>
+        <w:instrText>ADDIN CSL_CITATION { "citationItems" : [ { "id" : "ITEM-1", "itemData" : { "DOI" : "10.1162/089976600300015529", "ISBN" : "0899-7667 (Print)\\n0899-7667 (Linking)", "ISSN" : "0899-7667", "PMID" : "10905810", "abstract" : "The prevalence of coherent oscillations in various frequency ranges in the central nervous system raises the question of the mechanisms that synchronize large populations of neurons. We study synchronization in models of large networks of spiking neurons with random sparse connectivity. Synchrony occurs only when the average number of synapses, M, that a cell receives is larger than a critical value, Mc. Below Mc, the system is in an asynchronous state. In the limit of weak coupling, assuming identical neurons, we reduce the model to a system of phase oscillators that are coupled via an effective interaction, gamma. In this framework, we develop an approximate theory for sparse networks of identical neurons to estimate Mc analytically from the Fourier coefficients of gamma. Our approach relies on the assumption that the dynamics of a neuron depend mainly on the number of cells that are presynaptic to it. We apply this theory to compute Mc for a model of inhibitory networks of integrate-and-fire (I&amp;F) neurons as a function of the intrinsic neuronal properties (e.g., the refractory period Tr), the synaptic time constants, and the strength of the external stimulus, Iext. The number Mc is found to be nonmonotonous with the strength of Iext. For Tr = 0, we estimate the minimum value of Mc over all the parameters of the model to be 363.8. Above Mc, the neurons tend to fire in smeared one-cluster states at high firing rates and smeared two-or-more-cluster states at low firing rates. Refractoriness decreases Mc at intermediate and high firing rates. These results are compared to numerical simulations. We show numerically that systems with different sizes, N, behave in the same way provided the connectivity, M, is such that 1/Meff = 1/M - 1/N remains constant when N varies. This allows extrapolating the large N behavior of a network from numerical simulations of networks of relatively small sizes (N = 800 in our case). We find that our theory predicts with remarkable accuracy the value of Mc and the patterns of synchrony above Mc, provided the synaptic coupling is not too large. We also study the strong coupling regime of inhibitory sparse networks. All of our simulations demonstrate that increasing the coupling strength reduces the level of synchrony of the neuronal activity. Above a critical coupling strength, the network activity is asynchronous. We point out a fundamental limitation for the mechanisms of synchrony relying on inhibition alone, if heterogeneit\u2026", "author" : [ { "dropping-particle" : "", "family" : "Golomb", "given" : "D", "non-dropping-particle" : "", "parse-names" : false, "suffix" : "" }, { "dropping-particle" : "", "family" : "Hansel", "given" : "D", "non-dropping-particle" : "", "parse-names" : false, "suffix" : "" } ], "container-title" : "Neural computation", "id" : "ITEM-1", "issue" : "5", "issued" : { "date-parts" : [ [ "2000" ] ] }, "note" : "Calculations of Epsilon in order to simulate balanced network with smaller sized networks.", "page" : "1095-1139", "title" : "The number of synaptic inputs and the synchrony of large, sparse neuronal networks.", "type" : "article-journal", "volume" : "12" }, "uris" : [ "http://www.mendeley.com/documents/?uuid=53020682-f64d-4722-b87c-2598205db23b" ] } ], "mendeley" : { "formattedCitation" : "(Golomb &amp; Hansel, 2000)", "plainTextFormattedCitation" : "(Golomb &amp; Hansel, 2000)", "previouslyFormattedCitation" : "(Golomb &amp; Hansel, 2000)" }, "properties" : { "noteIndex" : 0 }, "schema" : "https://github.com/citation-style-language/schema/raw/master/csl-citation.json" }</w:instrText>
+      </w:r>
+      <w:r>
+        <w:rPr>
+          <w:rFonts w:eastAsiaTheme="minorEastAsia"/>
+          <w:lang w:val="en-US"/>
+        </w:rPr>
+        <w:fldChar w:fldCharType="separate"/>
+      </w:r>
+      <w:r>
+        <w:rPr>
+          <w:rFonts w:eastAsiaTheme="minorEastAsia"/>
+          <w:noProof/>
+          <w:lang w:val="en-US"/>
+        </w:rPr>
+        <w:t>(Golomb &amp; Hansel, 2000)</w:t>
+      </w:r>
+      <w:r>
+        <w:rPr>
+          <w:rFonts w:eastAsiaTheme="minorEastAsia"/>
+          <w:lang w:val="en-US"/>
+        </w:rPr>
+        <w:fldChar w:fldCharType="end"/>
+      </w:r>
+      <w:r>
+        <w:rPr>
+          <w:rFonts w:eastAsiaTheme="minorEastAsia"/>
+          <w:lang w:val="en-US"/>
+        </w:rPr>
+        <w:t xml:space="preserve">. </w:t>
+      </w:r>
+      <w:r>
+        <w:rPr>
+          <w:rFonts w:eastAsiaTheme="minorEastAsia"/>
+          <w:lang w:val="en-US"/>
+        </w:rPr>
+        <w:t xml:space="preserve">So after application of this scaling, the sparseness of the network ε = </w:t>
+      </w:r>
+      <w:r>
+        <w:rPr>
+          <w:rFonts w:eastAsiaTheme="minorEastAsia"/>
+          <w:lang w:val="en-US"/>
+        </w:rPr>
+        <w:t>0.4098</w:t>
+      </w:r>
+      <w:r>
+        <w:rPr>
+          <w:rFonts w:eastAsiaTheme="minorEastAsia"/>
+          <w:lang w:val="en-US"/>
+        </w:rPr>
+        <w:t xml:space="preserve">. This means that every neuron has </w:t>
+      </w:r>
+      <w:r>
+        <w:rPr>
+          <w:rFonts w:eastAsiaTheme="minorEastAsia"/>
+          <w:lang w:val="en-US"/>
+        </w:rPr>
+        <w:t>0.4098</w:t>
+      </w:r>
+      <w:r>
+        <w:rPr>
+          <w:rFonts w:eastAsiaTheme="minorEastAsia"/>
+          <w:lang w:val="en-US"/>
+        </w:rPr>
+        <w:t xml:space="preserve"> chance it receives a connection from any other neuron. </w:t>
+      </w:r>
+    </w:p>
+    <w:p>
+      <w:pPr>
+        <w:pStyle w:val="Geenafstand"/>
+        <w:rPr>
+          <w:b/>
+          <w:lang w:val="en-US"/>
+        </w:rPr>
+      </w:pPr>
+      <w:r>
+        <w:rPr>
+          <w:b/>
+          <w:lang w:val="en-US"/>
+        </w:rPr>
+        <w:t>More complex neuron model</w:t>
+      </w:r>
+    </w:p>
+    <w:p>
+      <w:pPr>
+        <w:jc w:val="both"/>
+        <w:rPr>
+          <w:lang w:val="en-US"/>
+        </w:rPr>
+      </w:pPr>
+      <w:r>
+        <w:rPr>
+          <w:lang w:val="en-US"/>
+        </w:rPr>
+        <w:t xml:space="preserve">The more complex neuron </w:t>
+      </w:r>
+      <w:r>
+        <w:rPr>
+          <w:lang w:val="en-US"/>
+        </w:rPr>
+        <w:t xml:space="preserve">(adapted from </w:t>
+      </w:r>
+      <w:r>
+        <w:rPr>
+          <w:i/>
+          <w:lang w:val="en-US"/>
+        </w:rPr>
+        <w:fldChar w:fldCharType="begin" w:fldLock="1"/>
+      </w:r>
+      <w:r>
+        <w:rPr>
+          <w:i/>
+          <w:lang w:val="en-US"/>
+        </w:rPr>
+        <w:instrText>ADDIN CSL_CITATION { "citationItems" : [ { "id" : "ITEM-1", "itemData" : { "DOI" : "10.1371/journal.pcbi.1003272", "ISSN" : "1553734X", "PMID" : "24204224", "abstract" : "The phenomenology and cellular mechanisms of cortical synaptic plasticity are becoming known in increasing detail, but the computational principles by which cortical plasticity enables the development of sensory representations are unclear. Here we describe a framework for cortical synaptic plasticity termed the \"Convallis rule\", mathematically derived from a principle of unsupervised learning via constrained optimization. Implementation of the rule caused a recurrent cortex-like network of simulated spiking neurons to develop rate representations of real-world speech stimuli, enabling classification by a downstream linear decoder. Applied to spike patterns used in in vitro plasticity experiments, the rule reproduced multiple results including and beyond STDP. However STDP alone produced poorer learning performance. The mathematical form of the rule is consistent with a dual coincidence detector mechanism that has been suggested by experiments in several synaptic classes of juvenile neocortex. Based on this confluence of normative, phenomenological, and mechanistic evidence, we suggest that the rule may approximate a fundamental computational principle of the neocortex.", "author" : [ { "dropping-particle" : "", "family" : "Yger", "given" : "Pierre", "non-dropping-particle" : "", "parse-names" : false, "suffix" : "" }, { "dropping-particle" : "", "family" : "Harris", "given" : "Kenneth D.", "non-dropping-particle" : "", "parse-names" : false, "suffix" : "" } ], "container-title" : "PLoS Computational Biology", "id" : "ITEM-1", "issue" : "10", "issued" : { "date-parts" : [ [ "2013" ] ] }, "title" : "The Convallis Rule for Unsupervised Learning in Cortical Networks", "type" : "article-journal", "volume" : "9" }, "uris" : [ "http://www.mendeley.com/documents/?uuid=51d1cd04-9168-45c8-a081-170a755c75f9" ] } ], "mendeley" : { "formattedCitation" : "(Yger &amp; Harris, 2013)", "manualFormatting" : "Yger &amp; Harris, 2013", "plainTextFormattedCitation" : "(Yger &amp; Harris, 2013)", "previouslyFormattedCitation" : "(Yger &amp; Harris, 2013)" }, "properties" : { "noteIndex" : 0 }, "schema" : "https://github.com/citation-style-language/schema/raw/master/csl-citation.json" }</w:instrText>
+      </w:r>
+      <w:r>
+        <w:rPr>
+          <w:i/>
+          <w:lang w:val="en-US"/>
+        </w:rPr>
+        <w:fldChar w:fldCharType="separate"/>
+      </w:r>
+      <w:r>
+        <w:rPr>
+          <w:i/>
+          <w:noProof/>
+          <w:lang w:val="en-US"/>
+        </w:rPr>
+        <w:t>Yger &amp; Harris, 2013</w:t>
+      </w:r>
+      <w:r>
+        <w:rPr>
+          <w:i/>
+          <w:lang w:val="en-US"/>
+        </w:rPr>
+        <w:fldChar w:fldCharType="end"/>
+      </w:r>
+      <w:r>
+        <w:rPr>
+          <w:lang w:val="en-US"/>
+        </w:rPr>
+        <w:t xml:space="preserve">) </w:t>
+      </w:r>
+      <w:r>
+        <w:rPr>
+          <w:lang w:val="en-US"/>
+        </w:rPr>
+        <w:t xml:space="preserve">is quite similar to the simple neuron model, however the conductance of excitatory and inhibitory neurons decays according to a linear equation after a spike instead of just an event at the spike time. </w:t>
+      </w:r>
+      <w:r>
+        <w:rPr>
+          <w:lang w:val="en-US"/>
+        </w:rPr>
+        <w:t xml:space="preserve">Moreover, the event of a spike is different from the simpler model. Whereas the simple model just increases the potential, the more complex model increases the conductance and therefore indirectly the potential increases or decrease, depending on whether the pre-synaptic neuron is excitatory or inhibitory. </w:t>
+      </w:r>
+    </w:p>
+    <w:p>
+      <w:pPr>
+        <w:jc w:val="both"/>
+        <w:rPr>
+          <w:lang w:val="en-US"/>
+        </w:rPr>
+      </w:pPr>
+      <w:r>
+        <w:rPr>
+          <w:lang w:val="en-US"/>
+        </w:rPr>
+        <w:t>In this model the equation of a neuron is:</w:t>
+      </w:r>
+    </w:p>
+    <w:p>
+      <w:pPr>
+        <w:jc w:val="both"/>
+        <w:rPr>
+          <w:rFonts w:eastAsiaTheme="minorEastAsia"/>
+          <w:lang w:val="en-US"/>
+        </w:rPr>
+      </w:pPr>
+      <m:oMathPara>
+        <m:oMathParaPr>
+          <m:jc m:val="center"/>
+        </m:oMathParaPr>
+        <m:oMath>
+          <m:sSub>
+            <m:sSubPr>
+              <m:ctrlPr>
+                <w:rPr>
+                  <w:rFonts w:ascii="Cambria Math" w:hAnsi="Cambria Math"/>
+                  <w:i/>
+                  <w:lang w:val="en-US"/>
+                </w:rPr>
+              </m:ctrlPr>
+            </m:sSubPr>
+            <m:e>
+              <m:r>
+                <w:rPr>
+                  <w:rFonts w:ascii="Cambria Math" w:hAnsi="Cambria Math"/>
+                  <w:lang w:val="en-US"/>
+                </w:rPr>
+                <m:t>C</m:t>
+              </m:r>
+            </m:e>
+            <m:sub>
+              <m:r>
+                <w:rPr>
+                  <w:rFonts w:ascii="Cambria Math" w:hAnsi="Cambria Math"/>
+                  <w:lang w:val="en-US"/>
+                </w:rPr>
+                <m:t>m</m:t>
+              </m:r>
+            </m:sub>
+          </m:sSub>
+          <m:f>
+            <m:fPr>
+              <m:ctrlPr>
+                <w:rPr>
+                  <w:rFonts w:ascii="Cambria Math" w:hAnsi="Cambria Math"/>
+                  <w:i/>
+                  <w:lang w:val="en-US"/>
+                </w:rPr>
+              </m:ctrlPr>
+            </m:fPr>
+            <m:num>
+              <m:r>
+                <w:rPr>
+                  <w:rFonts w:ascii="Cambria Math" w:hAnsi="Cambria Math"/>
+                  <w:lang w:val="en-US"/>
+                </w:rPr>
+                <m:t>dV</m:t>
+              </m:r>
+              <m:d>
+                <m:dPr>
+                  <m:ctrlPr>
+                    <w:rPr>
+                      <w:rFonts w:ascii="Cambria Math" w:hAnsi="Cambria Math"/>
+                      <w:i/>
+                      <w:lang w:val="en-US"/>
+                    </w:rPr>
+                  </m:ctrlPr>
+                </m:dPr>
+                <m:e>
+                  <m:r>
+                    <w:rPr>
+                      <w:rFonts w:ascii="Cambria Math" w:hAnsi="Cambria Math"/>
+                      <w:lang w:val="en-US"/>
+                    </w:rPr>
+                    <m:t>t</m:t>
+                  </m:r>
+                </m:e>
+              </m:d>
+            </m:num>
+            <m:den>
+              <m:r>
+                <w:rPr>
+                  <w:rFonts w:ascii="Cambria Math" w:hAnsi="Cambria Math"/>
+                  <w:lang w:val="en-US"/>
+                </w:rPr>
+                <m:t>dt</m:t>
+              </m:r>
+            </m:den>
+          </m:f>
+          <m:r>
+            <w:rPr>
+              <w:rFonts w:ascii="Cambria Math" w:hAnsi="Cambria Math"/>
+              <w:lang w:val="en-US"/>
+            </w:rPr>
+            <m:t>=</m:t>
+          </m:r>
+          <m:sSub>
+            <m:sSubPr>
+              <m:ctrlPr>
+                <w:rPr>
+                  <w:rFonts w:ascii="Cambria Math" w:hAnsi="Cambria Math"/>
+                  <w:i/>
+                  <w:lang w:val="en-US"/>
+                </w:rPr>
+              </m:ctrlPr>
+            </m:sSubPr>
+            <m:e>
+              <m:r>
+                <w:rPr>
+                  <w:rFonts w:ascii="Cambria Math" w:hAnsi="Cambria Math"/>
+                  <w:lang w:val="en-US"/>
+                </w:rPr>
+                <m:t>g</m:t>
+              </m:r>
+            </m:e>
+            <m:sub>
+              <m:r>
+                <w:rPr>
+                  <w:rFonts w:ascii="Cambria Math" w:hAnsi="Cambria Math"/>
+                  <w:lang w:val="en-US"/>
+                </w:rPr>
+                <m:t>leak</m:t>
+              </m:r>
+            </m:sub>
+          </m:sSub>
+          <m:d>
+            <m:dPr>
+              <m:ctrlPr>
+                <w:rPr>
+                  <w:rFonts w:ascii="Cambria Math" w:hAnsi="Cambria Math"/>
+                  <w:i/>
+                  <w:lang w:val="en-US"/>
+                </w:rPr>
+              </m:ctrlPr>
+            </m:dPr>
+            <m:e>
+              <m:sSub>
+                <m:sSubPr>
+                  <m:ctrlPr>
+                    <w:rPr>
+                      <w:rFonts w:ascii="Cambria Math" w:hAnsi="Cambria Math"/>
+                      <w:i/>
+                      <w:lang w:val="en-US"/>
+                    </w:rPr>
+                  </m:ctrlPr>
+                </m:sSubPr>
+                <m:e>
+                  <m:r>
+                    <w:rPr>
+                      <w:rFonts w:ascii="Cambria Math" w:hAnsi="Cambria Math"/>
+                      <w:lang w:val="en-US"/>
+                    </w:rPr>
+                    <m:t>V</m:t>
+                  </m:r>
+                </m:e>
+                <m:sub>
+                  <m:r>
+                    <w:rPr>
+                      <w:rFonts w:ascii="Cambria Math" w:hAnsi="Cambria Math"/>
+                      <w:lang w:val="en-US"/>
+                    </w:rPr>
+                    <m:t>leak</m:t>
+                  </m:r>
+                </m:sub>
+              </m:sSub>
+              <m:r>
+                <w:rPr>
+                  <w:rFonts w:ascii="Cambria Math" w:hAnsi="Cambria Math"/>
+                  <w:lang w:val="en-US"/>
+                </w:rPr>
+                <m:t>-V</m:t>
+              </m:r>
+              <m:d>
+                <m:dPr>
+                  <m:ctrlPr>
+                    <w:rPr>
+                      <w:rFonts w:ascii="Cambria Math" w:hAnsi="Cambria Math"/>
+                      <w:i/>
+                      <w:lang w:val="en-US"/>
+                    </w:rPr>
+                  </m:ctrlPr>
+                </m:dPr>
+                <m:e>
+                  <m:r>
+                    <w:rPr>
+                      <w:rFonts w:ascii="Cambria Math" w:hAnsi="Cambria Math"/>
+                      <w:lang w:val="en-US"/>
+                    </w:rPr>
+                    <m:t>t</m:t>
+                  </m:r>
+                </m:e>
+              </m:d>
+            </m:e>
+          </m:d>
+          <m:r>
+            <w:rPr>
+              <w:rFonts w:ascii="Cambria Math" w:hAnsi="Cambria Math"/>
+              <w:lang w:val="en-US"/>
+            </w:rPr>
+            <m:t>+</m:t>
+          </m:r>
+          <m:sSub>
+            <m:sSubPr>
+              <m:ctrlPr>
+                <w:rPr>
+                  <w:rFonts w:ascii="Cambria Math" w:hAnsi="Cambria Math"/>
+                  <w:i/>
+                  <w:lang w:val="en-US"/>
+                </w:rPr>
+              </m:ctrlPr>
+            </m:sSubPr>
+            <m:e>
+              <m:r>
+                <w:rPr>
+                  <w:rFonts w:ascii="Cambria Math" w:hAnsi="Cambria Math"/>
+                  <w:lang w:val="en-US"/>
+                </w:rPr>
+                <m:t>g</m:t>
+              </m:r>
+            </m:e>
+            <m:sub>
+              <m:r>
+                <w:rPr>
+                  <w:rFonts w:ascii="Cambria Math" w:hAnsi="Cambria Math"/>
+                  <w:lang w:val="en-US"/>
+                </w:rPr>
+                <m:t>exc</m:t>
+              </m:r>
+            </m:sub>
+          </m:sSub>
+          <m:d>
+            <m:dPr>
+              <m:ctrlPr>
+                <w:rPr>
+                  <w:rFonts w:ascii="Cambria Math" w:hAnsi="Cambria Math"/>
+                  <w:i/>
+                  <w:lang w:val="en-US"/>
+                </w:rPr>
+              </m:ctrlPr>
+            </m:dPr>
+            <m:e>
+              <m:r>
+                <w:rPr>
+                  <w:rFonts w:ascii="Cambria Math" w:hAnsi="Cambria Math"/>
+                  <w:lang w:val="en-US"/>
+                </w:rPr>
+                <m:t>t</m:t>
+              </m:r>
+            </m:e>
+          </m:d>
+          <m:d>
+            <m:dPr>
+              <m:ctrlPr>
+                <w:rPr>
+                  <w:rFonts w:ascii="Cambria Math" w:hAnsi="Cambria Math"/>
+                  <w:i/>
+                  <w:lang w:val="en-US"/>
+                </w:rPr>
+              </m:ctrlPr>
+            </m:dPr>
+            <m:e>
+              <m:sSub>
+                <m:sSubPr>
+                  <m:ctrlPr>
+                    <w:rPr>
+                      <w:rFonts w:ascii="Cambria Math" w:hAnsi="Cambria Math"/>
+                      <w:i/>
+                      <w:lang w:val="en-US"/>
+                    </w:rPr>
+                  </m:ctrlPr>
+                </m:sSubPr>
+                <m:e>
+                  <m:r>
+                    <w:rPr>
+                      <w:rFonts w:ascii="Cambria Math" w:hAnsi="Cambria Math"/>
+                      <w:lang w:val="en-US"/>
+                    </w:rPr>
+                    <m:t>E</m:t>
+                  </m:r>
+                </m:e>
+                <m:sub>
+                  <m:r>
+                    <w:rPr>
+                      <w:rFonts w:ascii="Cambria Math" w:hAnsi="Cambria Math"/>
+                      <w:lang w:val="en-US"/>
+                    </w:rPr>
+                    <m:t>exc</m:t>
+                  </m:r>
+                </m:sub>
+              </m:sSub>
+              <m:r>
+                <w:rPr>
+                  <w:rFonts w:ascii="Cambria Math" w:hAnsi="Cambria Math"/>
+                  <w:lang w:val="en-US"/>
+                </w:rPr>
+                <m:t>-V</m:t>
+              </m:r>
+              <m:d>
+                <m:dPr>
+                  <m:ctrlPr>
+                    <w:rPr>
+                      <w:rFonts w:ascii="Cambria Math" w:hAnsi="Cambria Math"/>
+                      <w:i/>
+                      <w:lang w:val="en-US"/>
+                    </w:rPr>
+                  </m:ctrlPr>
+                </m:dPr>
+                <m:e>
+                  <m:r>
+                    <w:rPr>
+                      <w:rFonts w:ascii="Cambria Math" w:hAnsi="Cambria Math"/>
+                      <w:lang w:val="en-US"/>
+                    </w:rPr>
+                    <m:t>t</m:t>
+                  </m:r>
+                </m:e>
+              </m:d>
+            </m:e>
+          </m:d>
+          <m:r>
+            <w:rPr>
+              <w:rFonts w:ascii="Cambria Math" w:hAnsi="Cambria Math"/>
+              <w:lang w:val="en-US"/>
+            </w:rPr>
+            <m:t>+</m:t>
+          </m:r>
+          <m:sSub>
+            <m:sSubPr>
+              <m:ctrlPr>
+                <w:rPr>
+                  <w:rFonts w:ascii="Cambria Math" w:hAnsi="Cambria Math"/>
+                  <w:i/>
+                  <w:lang w:val="en-US"/>
+                </w:rPr>
+              </m:ctrlPr>
+            </m:sSubPr>
+            <m:e>
+              <m:r>
+                <w:rPr>
+                  <w:rFonts w:ascii="Cambria Math" w:hAnsi="Cambria Math"/>
+                  <w:lang w:val="en-US"/>
+                </w:rPr>
+                <m:t>g</m:t>
+              </m:r>
+            </m:e>
+            <m:sub>
+              <m:r>
+                <w:rPr>
+                  <w:rFonts w:ascii="Cambria Math" w:hAnsi="Cambria Math"/>
+                  <w:lang w:val="en-US"/>
+                </w:rPr>
+                <m:t>inh</m:t>
+              </m:r>
+            </m:sub>
+          </m:sSub>
+          <m:d>
+            <m:dPr>
+              <m:ctrlPr>
+                <w:rPr>
+                  <w:rFonts w:ascii="Cambria Math" w:hAnsi="Cambria Math"/>
+                  <w:i/>
+                  <w:lang w:val="en-US"/>
+                </w:rPr>
+              </m:ctrlPr>
+            </m:dPr>
+            <m:e>
+              <m:r>
+                <w:rPr>
+                  <w:rFonts w:ascii="Cambria Math" w:hAnsi="Cambria Math"/>
+                  <w:lang w:val="en-US"/>
+                </w:rPr>
+                <m:t>t</m:t>
+              </m:r>
+            </m:e>
+          </m:d>
+          <m:d>
+            <m:dPr>
+              <m:ctrlPr>
+                <w:rPr>
+                  <w:rFonts w:ascii="Cambria Math" w:hAnsi="Cambria Math"/>
+                  <w:i/>
+                  <w:lang w:val="en-US"/>
+                </w:rPr>
+              </m:ctrlPr>
+            </m:dPr>
+            <m:e>
+              <m:sSub>
+                <m:sSubPr>
+                  <m:ctrlPr>
+                    <w:rPr>
+                      <w:rFonts w:ascii="Cambria Math" w:hAnsi="Cambria Math"/>
+                      <w:i/>
+                      <w:lang w:val="en-US"/>
+                    </w:rPr>
+                  </m:ctrlPr>
+                </m:sSubPr>
+                <m:e>
+                  <m:r>
+                    <w:rPr>
+                      <w:rFonts w:ascii="Cambria Math" w:hAnsi="Cambria Math"/>
+                      <w:lang w:val="en-US"/>
+                    </w:rPr>
+                    <m:t>E</m:t>
+                  </m:r>
+                </m:e>
+                <m:sub>
+                  <m:r>
+                    <w:rPr>
+                      <w:rFonts w:ascii="Cambria Math" w:hAnsi="Cambria Math"/>
+                      <w:lang w:val="en-US"/>
+                    </w:rPr>
+                    <m:t>inh</m:t>
+                  </m:r>
+                </m:sub>
+              </m:sSub>
+              <m:r>
+                <w:rPr>
+                  <w:rFonts w:ascii="Cambria Math" w:hAnsi="Cambria Math"/>
+                  <w:lang w:val="en-US"/>
+                </w:rPr>
+                <m:t>-V</m:t>
+              </m:r>
+              <m:d>
+                <m:dPr>
+                  <m:ctrlPr>
+                    <w:rPr>
+                      <w:rFonts w:ascii="Cambria Math" w:hAnsi="Cambria Math"/>
+                      <w:i/>
+                      <w:lang w:val="en-US"/>
+                    </w:rPr>
+                  </m:ctrlPr>
+                </m:dPr>
+                <m:e>
+                  <m:r>
+                    <w:rPr>
+                      <w:rFonts w:ascii="Cambria Math" w:hAnsi="Cambria Math"/>
+                      <w:lang w:val="en-US"/>
+                    </w:rPr>
+                    <m:t>t</m:t>
+                  </m:r>
+                </m:e>
+              </m:d>
+            </m:e>
+          </m:d>
+        </m:oMath>
+      </m:oMathPara>
+    </w:p>
+    <w:p>
+      <w:pPr>
+        <w:jc w:val="both"/>
+        <w:rPr>
+          <w:rFonts w:eastAsiaTheme="minorEastAsia"/>
+          <w:lang w:val="en-US"/>
+        </w:rPr>
+      </w:pPr>
+      <w:r>
+        <w:rPr>
+          <w:rFonts w:eastAsiaTheme="minorEastAsia"/>
+          <w:lang w:val="en-US"/>
+        </w:rPr>
+        <w:t xml:space="preserve">where </w:t>
+      </w:r>
+      <m:oMath>
+        <m:sSub>
+          <m:sSubPr>
+            <m:ctrlPr>
+              <w:rPr>
+                <w:rFonts w:ascii="Cambria Math" w:hAnsi="Cambria Math"/>
+                <w:i/>
+                <w:lang w:val="en-US"/>
+              </w:rPr>
+            </m:ctrlPr>
+          </m:sSubPr>
+          <m:e>
+            <m:r>
+              <w:rPr>
+                <w:rFonts w:ascii="Cambria Math" w:hAnsi="Cambria Math"/>
+                <w:lang w:val="en-US"/>
+              </w:rPr>
+              <m:t>C</m:t>
+            </m:r>
+          </m:e>
+          <m:sub>
+            <m:r>
+              <w:rPr>
+                <w:rFonts w:ascii="Cambria Math" w:hAnsi="Cambria Math"/>
+                <w:lang w:val="en-US"/>
+              </w:rPr>
+              <m:t>m</m:t>
+            </m:r>
+          </m:sub>
+        </m:sSub>
+      </m:oMath>
+      <w:r>
+        <w:rPr>
+          <w:rFonts w:eastAsiaTheme="minorEastAsia"/>
+          <w:lang w:val="en-US"/>
+        </w:rPr>
+        <w:t xml:space="preserve"> is the membrane conductance, here defined as </w:t>
+      </w:r>
+      <m:oMath>
+        <m:sSub>
+          <m:sSubPr>
+            <m:ctrlPr>
+              <w:rPr>
+                <w:rFonts w:ascii="Cambria Math" w:hAnsi="Cambria Math"/>
+                <w:i/>
+                <w:lang w:val="en-US"/>
+              </w:rPr>
+            </m:ctrlPr>
+          </m:sSubPr>
+          <m:e>
+            <m:r>
+              <w:rPr>
+                <w:rFonts w:ascii="Cambria Math" w:hAnsi="Cambria Math"/>
+                <w:lang w:val="en-US"/>
+              </w:rPr>
+              <m:t>τ</m:t>
+            </m:r>
+          </m:e>
+          <m:sub>
+            <m:r>
+              <w:rPr>
+                <w:rFonts w:ascii="Cambria Math" w:hAnsi="Cambria Math"/>
+                <w:lang w:val="en-US"/>
+              </w:rPr>
+              <m:t>m</m:t>
+            </m:r>
+          </m:sub>
+        </m:sSub>
+        <m:r>
+          <w:rPr>
+            <w:rFonts w:ascii="Cambria Math" w:hAnsi="Cambria Math"/>
+            <w:lang w:val="en-US"/>
+          </w:rPr>
+          <m:t>×</m:t>
+        </m:r>
+        <m:sSub>
+          <m:sSubPr>
+            <m:ctrlPr>
+              <w:rPr>
+                <w:rFonts w:ascii="Cambria Math" w:hAnsi="Cambria Math"/>
+                <w:i/>
+                <w:lang w:val="en-US"/>
+              </w:rPr>
+            </m:ctrlPr>
+          </m:sSubPr>
+          <m:e>
+            <m:r>
+              <w:rPr>
+                <w:rFonts w:ascii="Cambria Math" w:hAnsi="Cambria Math"/>
+                <w:lang w:val="en-US"/>
+              </w:rPr>
+              <m:t>g</m:t>
+            </m:r>
+          </m:e>
+          <m:sub>
+            <m:r>
+              <w:rPr>
+                <w:rFonts w:ascii="Cambria Math" w:hAnsi="Cambria Math"/>
+                <w:lang w:val="en-US"/>
+              </w:rPr>
+              <m:t>leak</m:t>
+            </m:r>
+          </m:sub>
+        </m:sSub>
+      </m:oMath>
+      <w:r>
+        <w:rPr>
+          <w:rFonts w:eastAsiaTheme="minorEastAsia"/>
+          <w:lang w:val="en-US"/>
+        </w:rPr>
+        <w:t xml:space="preserve">. The leak conductance </w:t>
+      </w:r>
+      <m:oMath>
+        <m:sSub>
+          <m:sSubPr>
+            <m:ctrlPr>
+              <w:rPr>
+                <w:rFonts w:ascii="Cambria Math" w:hAnsi="Cambria Math"/>
+                <w:i/>
+                <w:lang w:val="en-US"/>
+              </w:rPr>
+            </m:ctrlPr>
+          </m:sSubPr>
+          <m:e>
+            <m:r>
+              <w:rPr>
+                <w:rFonts w:ascii="Cambria Math" w:hAnsi="Cambria Math"/>
+                <w:lang w:val="en-US"/>
+              </w:rPr>
+              <m:t>g</m:t>
+            </m:r>
+          </m:e>
+          <m:sub>
+            <m:r>
+              <w:rPr>
+                <w:rFonts w:ascii="Cambria Math" w:hAnsi="Cambria Math"/>
+                <w:lang w:val="en-US"/>
+              </w:rPr>
+              <m:t>leak</m:t>
+            </m:r>
+          </m:sub>
+        </m:sSub>
+        <m:r>
+          <w:rPr>
+            <w:rFonts w:ascii="Cambria Math" w:hAnsi="Cambria Math"/>
+            <w:lang w:val="en-US"/>
+          </w:rPr>
+          <m:t>=10 nS</m:t>
+        </m:r>
+      </m:oMath>
+      <w:r>
+        <w:rPr>
+          <w:rFonts w:eastAsiaTheme="minorEastAsia"/>
+          <w:lang w:val="en-US"/>
+        </w:rPr>
+        <w:t xml:space="preserve">, the resting membrane potential </w:t>
+      </w:r>
+      <m:oMath>
+        <m:sSub>
+          <m:sSubPr>
+            <m:ctrlPr>
+              <w:rPr>
+                <w:rFonts w:ascii="Cambria Math" w:hAnsi="Cambria Math"/>
+                <w:i/>
+                <w:lang w:val="en-US"/>
+              </w:rPr>
+            </m:ctrlPr>
+          </m:sSubPr>
+          <m:e>
+            <m:r>
+              <w:rPr>
+                <w:rFonts w:ascii="Cambria Math" w:hAnsi="Cambria Math"/>
+                <w:lang w:val="en-US"/>
+              </w:rPr>
+              <m:t>V</m:t>
+            </m:r>
+          </m:e>
+          <m:sub>
+            <m:r>
+              <w:rPr>
+                <w:rFonts w:ascii="Cambria Math" w:hAnsi="Cambria Math"/>
+                <w:lang w:val="en-US"/>
+              </w:rPr>
+              <m:t>leak</m:t>
+            </m:r>
+          </m:sub>
+        </m:sSub>
+        <m:r>
+          <w:rPr>
+            <w:rFonts w:ascii="Cambria Math" w:hAnsi="Cambria Math"/>
+            <w:lang w:val="en-US"/>
+          </w:rPr>
+          <m:t>=-75 mV</m:t>
+        </m:r>
+      </m:oMath>
+      <w:r>
+        <w:rPr>
+          <w:rFonts w:eastAsiaTheme="minorEastAsia"/>
+          <w:lang w:val="en-US"/>
+        </w:rPr>
+        <w:t xml:space="preserve">, the threshold </w:t>
+      </w:r>
+      <m:oMath>
+        <m:sSub>
+          <m:sSubPr>
+            <m:ctrlPr>
+              <w:rPr>
+                <w:rFonts w:ascii="Cambria Math" w:hAnsi="Cambria Math"/>
+                <w:i/>
+                <w:lang w:val="en-US"/>
+              </w:rPr>
+            </m:ctrlPr>
+          </m:sSubPr>
+          <m:e>
+            <m:r>
+              <w:rPr>
+                <w:rFonts w:ascii="Cambria Math" w:hAnsi="Cambria Math"/>
+                <w:lang w:val="en-US"/>
+              </w:rPr>
+              <m:t>V</m:t>
+            </m:r>
+          </m:e>
+          <m:sub>
+            <m:r>
+              <w:rPr>
+                <w:rFonts w:ascii="Cambria Math" w:hAnsi="Cambria Math"/>
+                <w:lang w:val="en-US"/>
+              </w:rPr>
+              <m:t>thresh</m:t>
+            </m:r>
+          </m:sub>
+        </m:sSub>
+        <m:r>
+          <w:rPr>
+            <w:rFonts w:ascii="Cambria Math" w:hAnsi="Cambria Math"/>
+            <w:lang w:val="en-US"/>
+          </w:rPr>
+          <m:t>=-50 mV</m:t>
+        </m:r>
+      </m:oMath>
+      <w:r>
+        <w:rPr>
+          <w:rFonts w:eastAsiaTheme="minorEastAsia"/>
+          <w:lang w:val="en-US"/>
+        </w:rPr>
+        <w:t xml:space="preserve">, the reset potential </w:t>
+      </w:r>
+      <m:oMath>
+        <m:sSub>
+          <m:sSubPr>
+            <m:ctrlPr>
+              <w:rPr>
+                <w:rFonts w:ascii="Cambria Math" w:hAnsi="Cambria Math"/>
+                <w:i/>
+                <w:lang w:val="en-US"/>
+              </w:rPr>
+            </m:ctrlPr>
+          </m:sSubPr>
+          <m:e>
+            <m:r>
+              <w:rPr>
+                <w:rFonts w:ascii="Cambria Math" w:hAnsi="Cambria Math"/>
+                <w:lang w:val="en-US"/>
+              </w:rPr>
+              <m:t>V</m:t>
+            </m:r>
+          </m:e>
+          <m:sub>
+            <m:r>
+              <w:rPr>
+                <w:rFonts w:ascii="Cambria Math" w:hAnsi="Cambria Math"/>
+                <w:lang w:val="en-US"/>
+              </w:rPr>
+              <m:t>reset</m:t>
+            </m:r>
+          </m:sub>
+        </m:sSub>
+        <m:r>
+          <w:rPr>
+            <w:rFonts w:ascii="Cambria Math" w:hAnsi="Cambria Math"/>
+            <w:lang w:val="en-US"/>
+          </w:rPr>
+          <m:t>=-55 mV</m:t>
+        </m:r>
+      </m:oMath>
+      <w:r>
+        <w:rPr>
+          <w:rFonts w:eastAsiaTheme="minorEastAsia"/>
+          <w:lang w:val="en-US"/>
+        </w:rPr>
+        <w:t xml:space="preserve"> and the refractory period </w:t>
+      </w:r>
+      <m:oMath>
+        <m:sSub>
+          <m:sSubPr>
+            <m:ctrlPr>
+              <w:rPr>
+                <w:rFonts w:ascii="Cambria Math" w:hAnsi="Cambria Math"/>
+                <w:i/>
+                <w:lang w:val="en-US"/>
+              </w:rPr>
+            </m:ctrlPr>
+          </m:sSubPr>
+          <m:e>
+            <m:r>
+              <w:rPr>
+                <w:rFonts w:ascii="Cambria Math" w:hAnsi="Cambria Math"/>
+                <w:lang w:val="en-US"/>
+              </w:rPr>
+              <m:t>τ</m:t>
+            </m:r>
+          </m:e>
+          <m:sub>
+            <m:r>
+              <w:rPr>
+                <w:rFonts w:ascii="Cambria Math" w:hAnsi="Cambria Math"/>
+                <w:lang w:val="en-US"/>
+              </w:rPr>
+              <m:t>refrac</m:t>
+            </m:r>
+          </m:sub>
+        </m:sSub>
+        <m:r>
+          <w:rPr>
+            <w:rFonts w:ascii="Cambria Math" w:hAnsi="Cambria Math"/>
+            <w:lang w:val="en-US"/>
+          </w:rPr>
+          <m:t>=5 ms</m:t>
+        </m:r>
+      </m:oMath>
+      <w:r>
+        <w:rPr>
+          <w:rFonts w:eastAsiaTheme="minorEastAsia"/>
+          <w:lang w:val="en-US"/>
+        </w:rPr>
+        <w:t>.</w:t>
+      </w:r>
+    </w:p>
+    <w:p>
+      <w:pPr>
+        <w:jc w:val="both"/>
+        <w:rPr>
+          <w:rFonts w:eastAsiaTheme="minorEastAsia"/>
+          <w:lang w:val="en-US"/>
+        </w:rPr>
+      </w:pPr>
+      <w:r>
+        <w:rPr>
+          <w:rFonts w:eastAsiaTheme="minorEastAsia"/>
+          <w:lang w:val="en-US"/>
+        </w:rPr>
+        <w:t>The synapses are modeled as instant changes of conductance followed by an exponential decay, as described in the equations:</w:t>
+      </w:r>
+    </w:p>
+    <w:p>
+      <w:pPr>
+        <w:jc w:val="both"/>
+        <w:rPr>
+          <w:rFonts w:eastAsiaTheme="minorEastAsia"/>
+          <w:lang w:val="en-US"/>
+        </w:rPr>
+      </w:pPr>
+      <m:oMathPara>
+        <m:oMath>
+          <m:sSub>
+            <m:sSubPr>
+              <m:ctrlPr>
+                <w:rPr>
+                  <w:rFonts w:ascii="Cambria Math" w:hAnsi="Cambria Math"/>
+                  <w:i/>
+                  <w:lang w:val="en-US"/>
+                </w:rPr>
+              </m:ctrlPr>
+            </m:sSubPr>
+            <m:e>
+              <m:r>
+                <w:rPr>
+                  <w:rFonts w:ascii="Cambria Math" w:hAnsi="Cambria Math"/>
+                  <w:lang w:val="en-US"/>
+                </w:rPr>
+                <m:t>τ</m:t>
+              </m:r>
+            </m:e>
+            <m:sub>
+              <m:r>
+                <w:rPr>
+                  <w:rFonts w:ascii="Cambria Math" w:hAnsi="Cambria Math"/>
+                  <w:lang w:val="en-US"/>
+                </w:rPr>
+                <m:t>exc</m:t>
+              </m:r>
+            </m:sub>
+          </m:sSub>
+          <m:f>
+            <m:fPr>
+              <m:ctrlPr>
+                <w:rPr>
+                  <w:rFonts w:ascii="Cambria Math" w:hAnsi="Cambria Math"/>
+                  <w:i/>
+                  <w:lang w:val="en-US"/>
+                </w:rPr>
+              </m:ctrlPr>
+            </m:fPr>
+            <m:num>
+              <m:r>
+                <w:rPr>
+                  <w:rFonts w:ascii="Cambria Math" w:hAnsi="Cambria Math"/>
+                  <w:lang w:val="en-US"/>
+                </w:rPr>
+                <m:t>d</m:t>
+              </m:r>
+              <m:sSub>
+                <m:sSubPr>
+                  <m:ctrlPr>
+                    <w:rPr>
+                      <w:rFonts w:ascii="Cambria Math" w:hAnsi="Cambria Math"/>
+                      <w:i/>
+                      <w:lang w:val="en-US"/>
+                    </w:rPr>
+                  </m:ctrlPr>
+                </m:sSubPr>
+                <m:e>
+                  <m:r>
+                    <w:rPr>
+                      <w:rFonts w:ascii="Cambria Math" w:hAnsi="Cambria Math"/>
+                      <w:lang w:val="en-US"/>
+                    </w:rPr>
+                    <m:t>g</m:t>
+                  </m:r>
+                </m:e>
+                <m:sub>
+                  <m:r>
+                    <w:rPr>
+                      <w:rFonts w:ascii="Cambria Math" w:hAnsi="Cambria Math"/>
+                      <w:lang w:val="en-US"/>
+                    </w:rPr>
+                    <m:t>exc</m:t>
+                  </m:r>
+                </m:sub>
+              </m:sSub>
+              <m:d>
+                <m:dPr>
+                  <m:ctrlPr>
+                    <w:rPr>
+                      <w:rFonts w:ascii="Cambria Math" w:hAnsi="Cambria Math"/>
+                      <w:i/>
+                      <w:lang w:val="en-US"/>
+                    </w:rPr>
+                  </m:ctrlPr>
+                </m:dPr>
+                <m:e>
+                  <m:r>
+                    <w:rPr>
+                      <w:rFonts w:ascii="Cambria Math" w:hAnsi="Cambria Math"/>
+                      <w:lang w:val="en-US"/>
+                    </w:rPr>
+                    <m:t>t</m:t>
+                  </m:r>
+                </m:e>
+              </m:d>
+            </m:num>
+            <m:den>
+              <m:r>
+                <w:rPr>
+                  <w:rFonts w:ascii="Cambria Math" w:hAnsi="Cambria Math"/>
+                  <w:lang w:val="en-US"/>
+                </w:rPr>
+                <m:t>dt</m:t>
+              </m:r>
+            </m:den>
+          </m:f>
+          <m:r>
+            <w:rPr>
+              <w:rFonts w:ascii="Cambria Math" w:hAnsi="Cambria Math"/>
+              <w:lang w:val="en-US"/>
+            </w:rPr>
+            <m:t>= -</m:t>
+          </m:r>
+          <m:sSub>
+            <m:sSubPr>
+              <m:ctrlPr>
+                <w:rPr>
+                  <w:rFonts w:ascii="Cambria Math" w:hAnsi="Cambria Math"/>
+                  <w:i/>
+                  <w:lang w:val="en-US"/>
+                </w:rPr>
+              </m:ctrlPr>
+            </m:sSubPr>
+            <m:e>
+              <m:r>
+                <w:rPr>
+                  <w:rFonts w:ascii="Cambria Math" w:hAnsi="Cambria Math"/>
+                  <w:lang w:val="en-US"/>
+                </w:rPr>
+                <m:t>g</m:t>
+              </m:r>
+            </m:e>
+            <m:sub>
+              <m:r>
+                <w:rPr>
+                  <w:rFonts w:ascii="Cambria Math" w:hAnsi="Cambria Math"/>
+                  <w:lang w:val="en-US"/>
+                </w:rPr>
+                <m:t>exc</m:t>
+              </m:r>
+              <m:r>
+                <m:rPr>
+                  <m:sty m:val="p"/>
+                </m:rPr>
+                <w:rPr>
+                  <w:rStyle w:val="Verwijzingopmerking"/>
+                </w:rPr>
+                <w:commentReference w:id="0"/>
+              </m:r>
+            </m:sub>
+          </m:sSub>
+        </m:oMath>
+      </m:oMathPara>
+    </w:p>
+    <w:p>
+      <w:pPr>
+        <w:jc w:val="both"/>
+        <w:rPr>
+          <w:rFonts w:eastAsiaTheme="minorEastAsia"/>
+          <w:lang w:val="en-US"/>
+        </w:rPr>
+      </w:pPr>
+      <m:oMathPara>
+        <m:oMath>
+          <m:sSub>
+            <m:sSubPr>
+              <m:ctrlPr>
+                <w:rPr>
+                  <w:rFonts w:ascii="Cambria Math" w:hAnsi="Cambria Math"/>
+                  <w:i/>
+                  <w:lang w:val="en-US"/>
+                </w:rPr>
+              </m:ctrlPr>
+            </m:sSubPr>
+            <m:e>
+              <m:r>
+                <w:rPr>
+                  <w:rFonts w:ascii="Cambria Math" w:hAnsi="Cambria Math"/>
+                  <w:lang w:val="en-US"/>
+                </w:rPr>
+                <m:t>τ</m:t>
+              </m:r>
+            </m:e>
+            <m:sub>
+              <m:r>
+                <w:rPr>
+                  <w:rFonts w:ascii="Cambria Math" w:hAnsi="Cambria Math"/>
+                  <w:lang w:val="en-US"/>
+                </w:rPr>
+                <m:t>inh</m:t>
+              </m:r>
+            </m:sub>
+          </m:sSub>
+          <m:f>
+            <m:fPr>
+              <m:ctrlPr>
+                <w:rPr>
+                  <w:rFonts w:ascii="Cambria Math" w:hAnsi="Cambria Math"/>
+                  <w:i/>
+                  <w:lang w:val="en-US"/>
+                </w:rPr>
+              </m:ctrlPr>
+            </m:fPr>
+            <m:num>
+              <m:r>
+                <w:rPr>
+                  <w:rFonts w:ascii="Cambria Math" w:hAnsi="Cambria Math"/>
+                  <w:lang w:val="en-US"/>
+                </w:rPr>
+                <m:t>d</m:t>
+              </m:r>
+              <m:sSub>
+                <m:sSubPr>
+                  <m:ctrlPr>
+                    <w:rPr>
+                      <w:rFonts w:ascii="Cambria Math" w:hAnsi="Cambria Math"/>
+                      <w:i/>
+                      <w:lang w:val="en-US"/>
+                    </w:rPr>
+                  </m:ctrlPr>
+                </m:sSubPr>
+                <m:e>
+                  <m:r>
+                    <w:rPr>
+                      <w:rFonts w:ascii="Cambria Math" w:hAnsi="Cambria Math"/>
+                      <w:lang w:val="en-US"/>
+                    </w:rPr>
+                    <m:t>g</m:t>
+                  </m:r>
+                </m:e>
+                <m:sub>
+                  <m:r>
+                    <w:rPr>
+                      <w:rFonts w:ascii="Cambria Math" w:hAnsi="Cambria Math"/>
+                      <w:lang w:val="en-US"/>
+                    </w:rPr>
+                    <m:t>inh</m:t>
+                  </m:r>
+                </m:sub>
+              </m:sSub>
+              <m:d>
+                <m:dPr>
+                  <m:ctrlPr>
+                    <w:rPr>
+                      <w:rFonts w:ascii="Cambria Math" w:hAnsi="Cambria Math"/>
+                      <w:i/>
+                      <w:lang w:val="en-US"/>
+                    </w:rPr>
+                  </m:ctrlPr>
+                </m:dPr>
+                <m:e>
+                  <m:r>
+                    <w:rPr>
+                      <w:rFonts w:ascii="Cambria Math" w:hAnsi="Cambria Math"/>
+                      <w:lang w:val="en-US"/>
+                    </w:rPr>
+                    <m:t>t</m:t>
+                  </m:r>
+                </m:e>
+              </m:d>
+            </m:num>
+            <m:den>
+              <m:r>
+                <w:rPr>
+                  <w:rFonts w:ascii="Cambria Math" w:hAnsi="Cambria Math"/>
+                  <w:lang w:val="en-US"/>
+                </w:rPr>
+                <m:t>dt</m:t>
+              </m:r>
+            </m:den>
+          </m:f>
+          <m:r>
+            <w:rPr>
+              <w:rFonts w:ascii="Cambria Math" w:hAnsi="Cambria Math"/>
+              <w:lang w:val="en-US"/>
+            </w:rPr>
+            <m:t>= -</m:t>
+          </m:r>
+          <m:sSub>
+            <m:sSubPr>
+              <m:ctrlPr>
+                <w:rPr>
+                  <w:rFonts w:ascii="Cambria Math" w:hAnsi="Cambria Math"/>
+                  <w:i/>
+                  <w:lang w:val="en-US"/>
+                </w:rPr>
+              </m:ctrlPr>
+            </m:sSubPr>
+            <m:e>
+              <m:r>
+                <w:rPr>
+                  <w:rFonts w:ascii="Cambria Math" w:hAnsi="Cambria Math"/>
+                  <w:lang w:val="en-US"/>
+                </w:rPr>
+                <m:t>g</m:t>
+              </m:r>
+            </m:e>
+            <m:sub>
+              <m:r>
+                <w:rPr>
+                  <w:rFonts w:ascii="Cambria Math" w:hAnsi="Cambria Math"/>
+                  <w:lang w:val="en-US"/>
+                </w:rPr>
+                <m:t>inh</m:t>
+              </m:r>
+            </m:sub>
+          </m:sSub>
+        </m:oMath>
+      </m:oMathPara>
+    </w:p>
+    <w:p>
+      <w:pPr>
+        <w:jc w:val="both"/>
+        <w:rPr>
+          <w:rFonts w:eastAsiaTheme="minorEastAsia"/>
+          <w:lang w:val="en-US"/>
+        </w:rPr>
+      </w:pPr>
+      <w:r>
+        <w:rPr>
+          <w:rFonts w:eastAsiaTheme="minorEastAsia"/>
+          <w:lang w:val="en-US"/>
+        </w:rPr>
+        <w:t xml:space="preserve">where the excitatory and inhibitory synaptic time constant are respectively </w:t>
+      </w:r>
+      <m:oMath>
+        <m:sSub>
+          <m:sSubPr>
+            <m:ctrlPr>
+              <w:rPr>
+                <w:rFonts w:ascii="Cambria Math" w:hAnsi="Cambria Math"/>
+                <w:i/>
+                <w:lang w:val="en-US"/>
+              </w:rPr>
+            </m:ctrlPr>
+          </m:sSubPr>
+          <m:e>
+            <m:r>
+              <w:rPr>
+                <w:rFonts w:ascii="Cambria Math" w:hAnsi="Cambria Math"/>
+                <w:lang w:val="en-US"/>
+              </w:rPr>
+              <m:t>τ</m:t>
+            </m:r>
+          </m:e>
+          <m:sub>
+            <m:r>
+              <w:rPr>
+                <w:rFonts w:ascii="Cambria Math" w:hAnsi="Cambria Math"/>
+                <w:lang w:val="en-US"/>
+              </w:rPr>
+              <m:t>exc</m:t>
+            </m:r>
+          </m:sub>
+        </m:sSub>
+        <m:r>
+          <w:rPr>
+            <w:rFonts w:ascii="Cambria Math" w:hAnsi="Cambria Math"/>
+            <w:lang w:val="en-US"/>
+          </w:rPr>
+          <m:t>=5 ms</m:t>
+        </m:r>
+      </m:oMath>
+      <w:r>
+        <w:rPr>
+          <w:rFonts w:eastAsiaTheme="minorEastAsia"/>
+          <w:lang w:val="en-US"/>
+        </w:rPr>
+        <w:t xml:space="preserve"> and </w:t>
+      </w:r>
+      <m:oMath>
+        <m:sSub>
+          <m:sSubPr>
+            <m:ctrlPr>
+              <w:rPr>
+                <w:rFonts w:ascii="Cambria Math" w:hAnsi="Cambria Math"/>
+                <w:i/>
+                <w:lang w:val="en-US"/>
+              </w:rPr>
+            </m:ctrlPr>
+          </m:sSubPr>
+          <m:e>
+            <m:r>
+              <w:rPr>
+                <w:rFonts w:ascii="Cambria Math" w:hAnsi="Cambria Math"/>
+                <w:lang w:val="en-US"/>
+              </w:rPr>
+              <m:t>τ</m:t>
+            </m:r>
+          </m:e>
+          <m:sub>
+            <m:r>
+              <w:rPr>
+                <w:rFonts w:ascii="Cambria Math" w:hAnsi="Cambria Math"/>
+                <w:lang w:val="en-US"/>
+              </w:rPr>
+              <m:t>inh</m:t>
+            </m:r>
+          </m:sub>
+        </m:sSub>
+        <m:r>
+          <w:rPr>
+            <w:rFonts w:ascii="Cambria Math" w:hAnsi="Cambria Math"/>
+            <w:lang w:val="en-US"/>
+          </w:rPr>
+          <m:t>=10 ms</m:t>
+        </m:r>
+      </m:oMath>
+      <w:r>
+        <w:rPr>
+          <w:rFonts w:eastAsiaTheme="minorEastAsia"/>
+          <w:lang w:val="en-US"/>
+        </w:rPr>
+        <w:t xml:space="preserve"> and reversal potentials are </w:t>
+      </w:r>
+      <m:oMath>
+        <m:sSub>
+          <m:sSubPr>
+            <m:ctrlPr>
+              <w:rPr>
+                <w:rFonts w:ascii="Cambria Math" w:hAnsi="Cambria Math"/>
+                <w:i/>
+                <w:lang w:val="en-US"/>
+              </w:rPr>
+            </m:ctrlPr>
+          </m:sSubPr>
+          <m:e>
+            <m:r>
+              <w:rPr>
+                <w:rFonts w:ascii="Cambria Math" w:hAnsi="Cambria Math"/>
+                <w:lang w:val="en-US"/>
+              </w:rPr>
+              <m:t>E</m:t>
+            </m:r>
+          </m:e>
+          <m:sub>
+            <m:r>
+              <w:rPr>
+                <w:rFonts w:ascii="Cambria Math" w:hAnsi="Cambria Math"/>
+                <w:lang w:val="en-US"/>
+              </w:rPr>
+              <m:t>exc</m:t>
+            </m:r>
+          </m:sub>
+        </m:sSub>
+        <m:r>
+          <w:rPr>
+            <w:rFonts w:ascii="Cambria Math" w:hAnsi="Cambria Math"/>
+            <w:lang w:val="en-US"/>
+          </w:rPr>
+          <m:t>=0 mV</m:t>
+        </m:r>
+      </m:oMath>
+      <w:r>
+        <w:rPr>
+          <w:rFonts w:eastAsiaTheme="minorEastAsia"/>
+          <w:lang w:val="en-US"/>
+        </w:rPr>
+        <w:t xml:space="preserve"> and </w:t>
+      </w:r>
+      <m:oMath>
+        <m:sSub>
+          <m:sSubPr>
+            <m:ctrlPr>
+              <w:rPr>
+                <w:rFonts w:ascii="Cambria Math" w:hAnsi="Cambria Math"/>
+                <w:i/>
+                <w:lang w:val="en-US"/>
+              </w:rPr>
+            </m:ctrlPr>
+          </m:sSubPr>
+          <m:e>
+            <m:r>
+              <w:rPr>
+                <w:rFonts w:ascii="Cambria Math" w:hAnsi="Cambria Math"/>
+                <w:lang w:val="en-US"/>
+              </w:rPr>
+              <m:t>E</m:t>
+            </m:r>
+          </m:e>
+          <m:sub>
+            <m:r>
+              <w:rPr>
+                <w:rFonts w:ascii="Cambria Math" w:hAnsi="Cambria Math"/>
+                <w:lang w:val="en-US"/>
+              </w:rPr>
+              <m:t>inh</m:t>
+            </m:r>
+          </m:sub>
+        </m:sSub>
+        <m:r>
+          <w:rPr>
+            <w:rFonts w:ascii="Cambria Math" w:hAnsi="Cambria Math"/>
+            <w:lang w:val="en-US"/>
+          </w:rPr>
+          <m:t>= -80 mV</m:t>
+        </m:r>
+      </m:oMath>
+      <w:r>
+        <w:rPr>
+          <w:rFonts w:eastAsiaTheme="minorEastAsia"/>
+          <w:lang w:val="en-US"/>
+        </w:rPr>
+        <w:t>.</w:t>
+      </w:r>
+    </w:p>
+    <w:p>
+      <w:pPr>
+        <w:jc w:val="both"/>
+        <w:rPr>
+          <w:rFonts w:eastAsiaTheme="minorEastAsia"/>
+          <w:lang w:val="en-US"/>
+        </w:rPr>
+      </w:pPr>
+      <w:r>
+        <w:rPr>
+          <w:rFonts w:eastAsiaTheme="minorEastAsia"/>
+          <w:lang w:val="en-US"/>
+        </w:rPr>
+        <w:t xml:space="preserve">To keep the simulations feasible, 800 excitatory and 200 inhibitory neurons are used. The sparseness is .1915, scaled from .05 with 4500 neurons </w:t>
+      </w:r>
+      <w:r>
+        <w:rPr>
+          <w:rFonts w:eastAsiaTheme="minorEastAsia"/>
+          <w:lang w:val="en-US"/>
+        </w:rPr>
+        <w:fldChar w:fldCharType="begin" w:fldLock="1"/>
+      </w:r>
+      <w:r>
+        <w:rPr>
+          <w:rFonts w:eastAsiaTheme="minorEastAsia"/>
+          <w:lang w:val="en-US"/>
+        </w:rPr>
+        <w:instrText>ADDIN CSL_CITATION { "citationItems" : [ { "id" : "ITEM-1", "itemData" : { "DOI" : "10.1162/089976600300015529", "ISBN" : "0899-7667 (Print)\\n0899-7667 (Linking)", "ISSN" : "0899-7667", "PMID" : "10905810", "abstract" : "The prevalence of coherent oscillations in various frequency ranges in the central nervous system raises the question of the mechanisms that synchronize large populations of neurons. We study synchronization in models of large networks of spiking neurons with random sparse connectivity. Synchrony occurs only when the average number of synapses, M, that a cell receives is larger than a critical value, Mc. Below Mc, the system is in an asynchronous state. In the limit of weak coupling, assuming identical neurons, we reduce the model to a system of phase oscillators that are coupled via an effective interaction, gamma. In this framework, we develop an approximate theory for sparse networks of identical neurons to estimate Mc analytically from the Fourier coefficients of gamma. Our approach relies on the assumption that the dynamics of a neuron depend mainly on the number of cells that are presynaptic to it. We apply this theory to compute Mc for a model of inhibitory networks of integrate-and-fire (I&amp;F) neurons as a function of the intrinsic neuronal properties (e.g., the refractory period Tr), the synaptic time constants, and the strength of the external stimulus, Iext. The number Mc is found to be nonmonotonous with the strength of Iext. For Tr = 0, we estimate the minimum value of Mc over all the parameters of the model to be 363.8. Above Mc, the neurons tend to fire in smeared one-cluster states at high firing rates and smeared two-or-more-cluster states at low firing rates. Refractoriness decreases Mc at intermediate and high firing rates. These results are compared to numerical simulations. We show numerically that systems with different sizes, N, behave in the same way provided the connectivity, M, is such that 1/Meff = 1/M - 1/N remains constant when N varies. This allows extrapolating the large N behavior of a network from numerical simulations of networks of relatively small sizes (N = 800 in our case). We find that our theory predicts with remarkable accuracy the value of Mc and the patterns of synchrony above Mc, provided the synaptic coupling is not too large. We also study the strong coupling regime of inhibitory sparse networks. All of our simulations demonstrate that increasing the coupling strength reduces the level of synchrony of the neuronal activity. Above a critical coupling strength, the network activity is asynchronous. We point out a fundamental limitation for the mechanisms of synchrony relying on inhibition alone, if heterogeneit\u2026", "author" : [ { "dropping-particle" : "", "family" : "Golomb", "given" : "D", "non-dropping-particle" : "", "parse-names" : false, "suffix" : "" }, { "dropping-particle" : "", "family" : "Hansel", "given" : "D", "non-dropping-particle" : "", "parse-names" : false, "suffix" : "" } ], "container-title" : "Neural computation", "id" : "ITEM-1", "issue" : "5", "issued" : { "date-parts" : [ [ "2000" ] ] }, "note" : "Calculations of Epsilon in order to simulate balanced network with smaller sized networks.", "page" : "1095-1139", "title" : "The number of synaptic inputs and the synchrony of large, sparse neuronal networks.", "type" : "article-journal", "volume" : "12" }, "uris" : [ "http://www.mendeley.com/documents/?uuid=53020682-f64d-4722-b87c-2598205db23b" ] } ], "mendeley" : { "formattedCitation" : "(Golomb &amp; Hansel, 2000)", "plainTextFormattedCitation" : "(Golomb &amp; Hansel, 2000)" }, "properties" : { "noteIndex" : 0 }, "schema" : "https://github.com/citation-style-language/schema/raw/master/csl-citation.json" }</w:instrText>
+      </w:r>
+      <w:r>
+        <w:rPr>
+          <w:rFonts w:eastAsiaTheme="minorEastAsia"/>
+          <w:lang w:val="en-US"/>
+        </w:rPr>
+        <w:fldChar w:fldCharType="separate"/>
+      </w:r>
+      <w:r>
+        <w:rPr>
+          <w:rFonts w:eastAsiaTheme="minorEastAsia"/>
+          <w:noProof/>
+          <w:lang w:val="en-US"/>
+        </w:rPr>
+        <w:t>(Golomb &amp; Hansel, 2000)</w:t>
+      </w:r>
+      <w:r>
+        <w:rPr>
+          <w:rFonts w:eastAsiaTheme="minorEastAsia"/>
+          <w:lang w:val="en-US"/>
+        </w:rPr>
+        <w:fldChar w:fldCharType="end"/>
+      </w:r>
+      <w:r>
+        <w:rPr>
+          <w:rFonts w:eastAsiaTheme="minorEastAsia"/>
+          <w:lang w:val="en-US"/>
+        </w:rPr>
+        <w:t xml:space="preserve">. Synaptic delays are randomly chosen from a uniform distribution between 0.1 and 5 </w:t>
+      </w:r>
+      <m:oMath>
+        <m:r>
+          <w:rPr>
+            <w:rFonts w:ascii="Cambria Math" w:eastAsiaTheme="minorEastAsia" w:hAnsi="Cambria Math"/>
+            <w:lang w:val="en-US"/>
+          </w:rPr>
+          <m:t>ms</m:t>
+        </m:r>
+      </m:oMath>
+      <w:r>
+        <w:rPr>
+          <w:rFonts w:eastAsiaTheme="minorEastAsia"/>
+          <w:lang w:val="en-US"/>
+        </w:rPr>
+        <w:t xml:space="preserve">. Initial synaptic </w:t>
+      </w:r>
+      <w:proofErr w:type="spellStart"/>
+      <w:r>
+        <w:rPr>
+          <w:rFonts w:eastAsiaTheme="minorEastAsia"/>
+          <w:lang w:val="en-US"/>
+        </w:rPr>
+        <w:t>conductances</w:t>
+      </w:r>
+      <w:proofErr w:type="spellEnd"/>
+      <w:r>
+        <w:rPr>
+          <w:rFonts w:eastAsiaTheme="minorEastAsia"/>
+          <w:lang w:val="en-US"/>
+        </w:rPr>
+        <w:t xml:space="preserve"> were randomly chosen from Gaussian distribution with means </w:t>
+      </w:r>
+      <m:oMath>
+        <m:sSub>
+          <m:sSubPr>
+            <m:ctrlPr>
+              <w:rPr>
+                <w:rFonts w:ascii="Cambria Math" w:hAnsi="Cambria Math"/>
+                <w:i/>
+                <w:lang w:val="en-US"/>
+              </w:rPr>
+            </m:ctrlPr>
+          </m:sSubPr>
+          <m:e>
+            <m:r>
+              <w:rPr>
+                <w:rFonts w:ascii="Cambria Math" w:hAnsi="Cambria Math"/>
+                <w:lang w:val="en-US"/>
+              </w:rPr>
+              <m:t>g</m:t>
+            </m:r>
+          </m:e>
+          <m:sub>
+            <m:r>
+              <w:rPr>
+                <w:rFonts w:ascii="Cambria Math" w:hAnsi="Cambria Math"/>
+                <w:lang w:val="en-US"/>
+              </w:rPr>
+              <m:t>exc</m:t>
+            </m:r>
+          </m:sub>
+        </m:sSub>
+        <m:r>
+          <w:rPr>
+            <w:rFonts w:ascii="Cambria Math" w:hAnsi="Cambria Math"/>
+            <w:lang w:val="en-US"/>
+          </w:rPr>
+          <m:t>=1 nS</m:t>
+        </m:r>
+      </m:oMath>
+      <w:r>
+        <w:rPr>
+          <w:rFonts w:eastAsiaTheme="minorEastAsia"/>
+          <w:lang w:val="en-US"/>
+        </w:rPr>
+        <w:t xml:space="preserve"> and </w:t>
+      </w:r>
+      <m:oMath>
+        <m:sSub>
+          <m:sSubPr>
+            <m:ctrlPr>
+              <w:rPr>
+                <w:rFonts w:ascii="Cambria Math" w:hAnsi="Cambria Math"/>
+                <w:i/>
+                <w:lang w:val="en-US"/>
+              </w:rPr>
+            </m:ctrlPr>
+          </m:sSubPr>
+          <m:e>
+            <m:r>
+              <w:rPr>
+                <w:rFonts w:ascii="Cambria Math" w:hAnsi="Cambria Math"/>
+                <w:lang w:val="en-US"/>
+              </w:rPr>
+              <m:t>g</m:t>
+            </m:r>
+          </m:e>
+          <m:sub>
+            <m:r>
+              <w:rPr>
+                <w:rFonts w:ascii="Cambria Math" w:hAnsi="Cambria Math"/>
+                <w:lang w:val="en-US"/>
+              </w:rPr>
+              <m:t>inh</m:t>
+            </m:r>
+          </m:sub>
+        </m:sSub>
+      </m:oMath>
+      <w:r>
+        <w:rPr>
+          <w:rFonts w:eastAsiaTheme="minorEastAsia"/>
+          <w:lang w:val="en-US"/>
+        </w:rPr>
+        <w:t xml:space="preserve"> with </w:t>
+      </w:r>
+      <m:oMath>
+        <m:r>
+          <w:rPr>
+            <w:rFonts w:ascii="Cambria Math" w:eastAsiaTheme="minorEastAsia" w:hAnsi="Cambria Math"/>
+            <w:lang w:val="en-US"/>
+          </w:rPr>
+          <m:t>SD=</m:t>
+        </m:r>
+        <m:f>
+          <m:fPr>
+            <m:ctrlPr>
+              <w:rPr>
+                <w:rFonts w:ascii="Cambria Math" w:eastAsiaTheme="minorEastAsia" w:hAnsi="Cambria Math"/>
+                <w:i/>
+                <w:lang w:val="en-US"/>
+              </w:rPr>
+            </m:ctrlPr>
+          </m:fPr>
+          <m:num>
+            <m:r>
+              <w:rPr>
+                <w:rFonts w:ascii="Cambria Math" w:eastAsiaTheme="minorEastAsia" w:hAnsi="Cambria Math"/>
+                <w:lang w:val="en-US"/>
+              </w:rPr>
+              <m:t>mean</m:t>
+            </m:r>
+          </m:num>
+          <m:den>
+            <m:r>
+              <w:rPr>
+                <w:rFonts w:ascii="Cambria Math" w:eastAsiaTheme="minorEastAsia" w:hAnsi="Cambria Math"/>
+                <w:lang w:val="en-US"/>
+              </w:rPr>
+              <m:t>3</m:t>
+            </m:r>
+          </m:den>
+        </m:f>
+      </m:oMath>
+      <w:r>
+        <w:rPr>
+          <w:rFonts w:eastAsiaTheme="minorEastAsia"/>
+          <w:lang w:val="en-US"/>
+        </w:rPr>
+        <w:t xml:space="preserve">. The value for </w:t>
+      </w:r>
+      <m:oMath>
+        <m:sSub>
+          <m:sSubPr>
+            <m:ctrlPr>
+              <w:rPr>
+                <w:rFonts w:ascii="Cambria Math" w:hAnsi="Cambria Math"/>
+                <w:i/>
+                <w:lang w:val="en-US"/>
+              </w:rPr>
+            </m:ctrlPr>
+          </m:sSubPr>
+          <m:e>
+            <m:r>
+              <w:rPr>
+                <w:rFonts w:ascii="Cambria Math" w:hAnsi="Cambria Math"/>
+                <w:lang w:val="en-US"/>
+              </w:rPr>
+              <m:t>g</m:t>
+            </m:r>
+          </m:e>
+          <m:sub>
+            <m:r>
+              <w:rPr>
+                <w:rFonts w:ascii="Cambria Math" w:hAnsi="Cambria Math"/>
+                <w:lang w:val="en-US"/>
+              </w:rPr>
+              <m:t>inh</m:t>
+            </m:r>
+          </m:sub>
+        </m:sSub>
+      </m:oMath>
+      <w:r>
+        <w:rPr>
+          <w:rFonts w:eastAsiaTheme="minorEastAsia"/>
+          <w:lang w:val="en-US"/>
+        </w:rPr>
+        <w:t xml:space="preserve"> is the free parameter space. Finally, each neuron receives input from an independent Poisson spike train at 300 </w:t>
+      </w:r>
+      <m:oMath>
+        <m:r>
+          <w:rPr>
+            <w:rFonts w:ascii="Cambria Math" w:eastAsiaTheme="minorEastAsia" w:hAnsi="Cambria Math"/>
+            <w:lang w:val="en-US"/>
+          </w:rPr>
+          <m:t>Hz</m:t>
+        </m:r>
+      </m:oMath>
+      <w:r>
+        <w:rPr>
+          <w:rFonts w:eastAsiaTheme="minorEastAsia"/>
+          <w:lang w:val="en-US"/>
+        </w:rPr>
+        <w:t xml:space="preserve">, through an excitatory synapse with conductance of </w:t>
+      </w:r>
+      <m:oMath>
+        <m:sSub>
+          <m:sSubPr>
+            <m:ctrlPr>
+              <w:rPr>
+                <w:rFonts w:ascii="Cambria Math" w:hAnsi="Cambria Math"/>
+                <w:i/>
+                <w:lang w:val="en-US"/>
+              </w:rPr>
+            </m:ctrlPr>
+          </m:sSubPr>
+          <m:e>
+            <m:r>
+              <w:rPr>
+                <w:rFonts w:ascii="Cambria Math" w:hAnsi="Cambria Math"/>
+                <w:lang w:val="en-US"/>
+              </w:rPr>
+              <m:t>g</m:t>
+            </m:r>
+          </m:e>
+          <m:sub>
+            <m:r>
+              <w:rPr>
+                <w:rFonts w:ascii="Cambria Math" w:hAnsi="Cambria Math"/>
+                <w:lang w:val="en-US"/>
+              </w:rPr>
+              <m:t>ext</m:t>
+            </m:r>
+          </m:sub>
+        </m:sSub>
+      </m:oMath>
+      <w:r>
+        <w:rPr>
+          <w:rFonts w:eastAsiaTheme="minorEastAsia"/>
+          <w:lang w:val="en-US"/>
+        </w:rPr>
+        <w:t xml:space="preserve">. So the free parameter space in this model consists of the mean value of </w:t>
+      </w:r>
+      <m:oMath>
+        <m:sSub>
+          <m:sSubPr>
+            <m:ctrlPr>
+              <w:rPr>
+                <w:rFonts w:ascii="Cambria Math" w:hAnsi="Cambria Math"/>
+                <w:i/>
+                <w:lang w:val="en-US"/>
+              </w:rPr>
+            </m:ctrlPr>
+          </m:sSubPr>
+          <m:e>
+            <m:r>
+              <w:rPr>
+                <w:rFonts w:ascii="Cambria Math" w:hAnsi="Cambria Math"/>
+                <w:lang w:val="en-US"/>
+              </w:rPr>
+              <m:t>g</m:t>
+            </m:r>
+          </m:e>
+          <m:sub>
+            <m:r>
+              <w:rPr>
+                <w:rFonts w:ascii="Cambria Math" w:hAnsi="Cambria Math"/>
+                <w:lang w:val="en-US"/>
+              </w:rPr>
+              <m:t>inh</m:t>
+            </m:r>
+          </m:sub>
+        </m:sSub>
+      </m:oMath>
+      <w:r>
+        <w:rPr>
+          <w:rFonts w:eastAsiaTheme="minorEastAsia"/>
+          <w:lang w:val="en-US"/>
+        </w:rPr>
+        <w:t xml:space="preserve"> and the value for </w:t>
+      </w:r>
+      <m:oMath>
+        <m:sSub>
+          <m:sSubPr>
+            <m:ctrlPr>
+              <w:rPr>
+                <w:rFonts w:ascii="Cambria Math" w:hAnsi="Cambria Math"/>
+                <w:i/>
+                <w:lang w:val="en-US"/>
+              </w:rPr>
+            </m:ctrlPr>
+          </m:sSubPr>
+          <m:e>
+            <m:r>
+              <w:rPr>
+                <w:rFonts w:ascii="Cambria Math" w:hAnsi="Cambria Math"/>
+                <w:lang w:val="en-US"/>
+              </w:rPr>
+              <m:t>g</m:t>
+            </m:r>
+          </m:e>
+          <m:sub>
+            <m:r>
+              <w:rPr>
+                <w:rFonts w:ascii="Cambria Math" w:hAnsi="Cambria Math"/>
+                <w:lang w:val="en-US"/>
+              </w:rPr>
+              <m:t>ext</m:t>
+            </m:r>
+          </m:sub>
+        </m:sSub>
+      </m:oMath>
+      <w:r>
+        <w:rPr>
+          <w:rFonts w:eastAsiaTheme="minorEastAsia"/>
+          <w:lang w:val="en-US"/>
+        </w:rPr>
+        <w:t>.</w:t>
+      </w:r>
+    </w:p>
+    <w:p>
+      <w:pPr>
+        <w:pStyle w:val="Geenafstand"/>
+        <w:rPr>
+          <w:b/>
+          <w:lang w:val="en-US"/>
+        </w:rPr>
+      </w:pPr>
+      <w:r>
+        <w:rPr>
+          <w:b/>
+          <w:lang w:val="en-US"/>
+        </w:rPr>
+        <w:t>Quantification of regularity</w:t>
+      </w:r>
+      <w:r>
+        <w:rPr>
+          <w:b/>
+          <w:lang w:val="en-US"/>
+        </w:rPr>
+        <w:t xml:space="preserve"> and synchrony</w:t>
+      </w:r>
+    </w:p>
+    <w:p>
+      <w:pPr>
+        <w:jc w:val="both"/>
+        <w:rPr>
+          <w:lang w:val="en-US"/>
+        </w:rPr>
+      </w:pPr>
+      <w:r>
+        <w:rPr>
+          <w:lang w:val="en-US"/>
+        </w:rPr>
+        <w:t xml:space="preserve">For the free parameters </w:t>
+      </w:r>
+      <m:oMath>
+        <m:sSub>
+          <m:sSubPr>
+            <m:ctrlPr>
+              <w:rPr>
+                <w:rFonts w:ascii="Cambria Math" w:hAnsi="Cambria Math"/>
+                <w:i/>
+                <w:lang w:val="en-US"/>
+              </w:rPr>
+            </m:ctrlPr>
+          </m:sSubPr>
+          <m:e>
+            <m:r>
+              <w:rPr>
+                <w:rFonts w:ascii="Cambria Math" w:hAnsi="Cambria Math"/>
+                <w:lang w:val="en-US"/>
+              </w:rPr>
+              <m:t>g</m:t>
+            </m:r>
+          </m:e>
+          <m:sub>
+            <m:r>
+              <w:rPr>
+                <w:rFonts w:ascii="Cambria Math" w:hAnsi="Cambria Math"/>
+                <w:lang w:val="en-US"/>
+              </w:rPr>
+              <m:t>inh</m:t>
+            </m:r>
+          </m:sub>
+        </m:sSub>
+      </m:oMath>
+      <w:r>
+        <w:rPr>
+          <w:lang w:val="en-US"/>
+        </w:rPr>
+        <w:t xml:space="preserve"> and </w:t>
+      </w:r>
+      <m:oMath>
+        <m:sSub>
+          <m:sSubPr>
+            <m:ctrlPr>
+              <w:rPr>
+                <w:rFonts w:ascii="Cambria Math" w:hAnsi="Cambria Math"/>
+                <w:i/>
+                <w:lang w:val="en-US"/>
+              </w:rPr>
+            </m:ctrlPr>
+          </m:sSubPr>
+          <m:e>
+            <m:r>
+              <w:rPr>
+                <w:rFonts w:ascii="Cambria Math" w:hAnsi="Cambria Math"/>
+                <w:lang w:val="en-US"/>
+              </w:rPr>
+              <m:t>g</m:t>
+            </m:r>
+          </m:e>
+          <m:sub>
+            <m:r>
+              <w:rPr>
+                <w:rFonts w:ascii="Cambria Math" w:hAnsi="Cambria Math"/>
+                <w:lang w:val="en-US"/>
+              </w:rPr>
+              <m:t>ext</m:t>
+            </m:r>
+          </m:sub>
+        </m:sSub>
+      </m:oMath>
+      <w:r>
+        <w:rPr>
+          <w:lang w:val="en-US"/>
+        </w:rPr>
+        <w:t xml:space="preserve"> the space between 1 and 10 </w:t>
+      </w:r>
+      <m:oMath>
+        <m:r>
+          <w:rPr>
+            <w:rFonts w:ascii="Cambria Math" w:hAnsi="Cambria Math"/>
+            <w:lang w:val="en-US"/>
+          </w:rPr>
+          <m:t>nS</m:t>
+        </m:r>
+      </m:oMath>
+      <w:r>
+        <w:rPr>
+          <w:lang w:val="en-US"/>
+        </w:rPr>
+        <w:t xml:space="preserve"> is quantified for regularity and synchrony. The regularity is quantified by the coefficient of variation (CV), which is the SD of the inter-spike-intervals (ISI) divided by the mean of the ISI. The average of all CV’s of the neurons of a network are the measure for the regularity of a network.</w:t>
+      </w:r>
+    </w:p>
+    <w:p>
+      <w:pPr>
+        <w:jc w:val="both"/>
+        <w:rPr>
+          <w:lang w:val="en-US"/>
+        </w:rPr>
+      </w:pPr>
+      <w:r>
+        <w:rPr>
+          <w:lang w:val="en-US"/>
+        </w:rPr>
+        <w:lastRenderedPageBreak/>
+        <w:t xml:space="preserve">The synchrony is quantified by the average of the 10 highest peaks of the total network frequency. The higher the frequency, the more a network is </w:t>
+      </w:r>
+      <w:r>
+        <w:rPr>
+          <w:lang w:val="en-US"/>
+        </w:rPr>
+        <w:t xml:space="preserve">in synchrony, as more simultaneously firing leads to a higher frequency on a time </w:t>
+      </w:r>
+      <w:commentRangeStart w:id="1"/>
+      <w:r>
+        <w:rPr>
+          <w:lang w:val="en-US"/>
+        </w:rPr>
+        <w:t>step</w:t>
+      </w:r>
+      <w:commentRangeEnd w:id="1"/>
+      <w:r>
+        <w:rPr>
+          <w:rStyle w:val="Verwijzingopmerking"/>
+        </w:rPr>
+        <w:commentReference w:id="1"/>
+      </w:r>
+      <w:r>
+        <w:rPr>
+          <w:lang w:val="en-US"/>
+        </w:rPr>
+        <w:t xml:space="preserve">. </w:t>
+      </w:r>
+    </w:p>
+    <w:p>
+      <w:pPr>
+        <w:pStyle w:val="Geenafstand"/>
+        <w:rPr>
+          <w:b/>
+          <w:lang w:val="en-US"/>
+        </w:rPr>
+      </w:pPr>
+      <w:commentRangeStart w:id="2"/>
+      <w:r>
+        <w:rPr>
+          <w:b/>
+          <w:lang w:val="en-US"/>
+        </w:rPr>
+        <w:t>Statistics</w:t>
+      </w:r>
+    </w:p>
+    <w:p>
+      <w:pPr>
+        <w:rPr>
+          <w:lang w:val="en-US"/>
+        </w:rPr>
+      </w:pPr>
+      <w:r>
+        <w:rPr>
+          <w:lang w:val="en-US"/>
+        </w:rPr>
+        <w:t>After quantification for the parameter space is completed, statistics can be performed in order to examine whether there are states which differ significantly in regularity and synchrony. Besides color plots which could show different states according to either synchrony or regularity (or even both when a mountain color plot is produced), it only gives an indication where the flipping points are. Cluster analyses/ k-means can statistically separate different surfaces of the parameter space which differ in regularity and synchrony.</w:t>
+      </w:r>
+    </w:p>
+    <w:commentRangeEnd w:id="2"/>
+    <w:p>
+      <w:pPr>
+        <w:jc w:val="both"/>
+        <w:rPr>
+          <w:sz w:val="28"/>
+          <w:lang w:val="en-US"/>
+        </w:rPr>
+      </w:pPr>
+      <w:r>
+        <w:rPr>
+          <w:rStyle w:val="Verwijzingopmerking"/>
+        </w:rPr>
+        <w:commentReference w:id="2"/>
+      </w:r>
+      <w:r>
+        <w:rPr>
+          <w:sz w:val="28"/>
+          <w:lang w:val="en-US"/>
+        </w:rPr>
+        <w:t>Results</w:t>
+      </w:r>
+    </w:p>
+    <w:p>
+      <w:pPr>
+        <w:jc w:val="both"/>
+        <w:rPr>
+          <w:lang w:val="en-US"/>
+        </w:rPr>
+      </w:pPr>
     </w:p>
     <w:sectPr>
       <w:type w:val="continuous"/>
@@ -662,6 +4352,233 @@
     </w:sectPr>
   </w:body>
 </w:document>
+</file>
+
+<file path=word/comments.xml><?xml version="1.0" encoding="utf-8"?>
+<w:comments xmlns:ve="http://schemas.openxmlformats.org/markup-compatibility/2006" xmlns:o="urn:schemas-microsoft-com:office:office" xmlns:r="http://schemas.openxmlformats.org/officeDocument/2006/relationships" xmlns:m="http://schemas.openxmlformats.org/officeDocument/2006/math" xmlns:v="urn:schemas-microsoft-com:vml" xmlns:wp="http://schemas.openxmlformats.org/drawingml/2006/wordprocessingDrawing" xmlns:w10="urn:schemas-microsoft-com:office:word" xmlns:w="http://schemas.openxmlformats.org/wordprocessingml/2006/main" xmlns:wne="http://schemas.microsoft.com/office/word/2006/wordml">
+  <w:comment w:id="0" w:author="Jiri" w:date="2015-05-12T17:52:00Z" w:initials="J">
+    <w:p>
+      <w:pPr>
+        <w:autoSpaceDE w:val="0"/>
+        <w:autoSpaceDN w:val="0"/>
+        <w:adjustRightInd w:val="0"/>
+        <w:spacing w:after="0" w:line="240" w:lineRule="auto"/>
+        <w:rPr>
+          <w:rFonts w:ascii="AdvP49811" w:hAnsi="AdvP49811" w:cs="AdvP49811"/>
+          <w:sz w:val="18"/>
+          <w:szCs w:val="18"/>
+        </w:rPr>
+      </w:pPr>
+      <w:r>
+        <w:rPr>
+          <w:rStyle w:val="Verwijzingopmerking"/>
+        </w:rPr>
+        <w:annotationRef/>
+      </w:r>
+      <w:r>
+        <w:t xml:space="preserve">In paper staat hier nog: + </w:t>
+      </w:r>
+      <w:proofErr w:type="spellStart"/>
+      <w:r>
+        <w:rPr>
+          <w:rFonts w:ascii="AdvP49811" w:hAnsi="AdvP49811" w:cs="AdvP49811"/>
+          <w:sz w:val="18"/>
+          <w:szCs w:val="18"/>
+        </w:rPr>
+        <w:t>incoming</w:t>
+      </w:r>
+      <w:proofErr w:type="spellEnd"/>
+      <w:r>
+        <w:rPr>
+          <w:rFonts w:ascii="AdvP49811" w:hAnsi="AdvP49811" w:cs="AdvP49811"/>
+          <w:sz w:val="18"/>
+          <w:szCs w:val="18"/>
+        </w:rPr>
+        <w:t xml:space="preserve"> </w:t>
+      </w:r>
+      <w:proofErr w:type="spellStart"/>
+      <w:r>
+        <w:rPr>
+          <w:rFonts w:ascii="AdvP49811" w:hAnsi="AdvP49811" w:cs="AdvP49811"/>
+          <w:sz w:val="18"/>
+          <w:szCs w:val="18"/>
+        </w:rPr>
+        <w:t>synaptic</w:t>
+      </w:r>
+      <w:proofErr w:type="spellEnd"/>
+      <w:r>
+        <w:rPr>
+          <w:rFonts w:ascii="AdvP49811" w:hAnsi="AdvP49811" w:cs="AdvP49811"/>
+          <w:sz w:val="18"/>
+          <w:szCs w:val="18"/>
+        </w:rPr>
+        <w:t xml:space="preserve"> spike</w:t>
+      </w:r>
+    </w:p>
+    <w:p>
+      <w:pPr>
+        <w:pStyle w:val="Tekstopmerking"/>
+        <w:rPr>
+          <w:rFonts w:ascii="AdvP49811" w:hAnsi="AdvP49811" w:cs="AdvP49811"/>
+          <w:sz w:val="18"/>
+          <w:szCs w:val="18"/>
+          <w:lang w:val="en-US"/>
+        </w:rPr>
+      </w:pPr>
+      <w:r>
+        <w:rPr>
+          <w:rFonts w:ascii="AdvP49811" w:hAnsi="AdvP49811" w:cs="AdvP49811"/>
+          <w:sz w:val="18"/>
+          <w:szCs w:val="18"/>
+          <w:lang w:val="en-US"/>
+        </w:rPr>
+        <w:t>trains represented as sums of delta functions.</w:t>
+      </w:r>
+    </w:p>
+    <w:p>
+      <w:pPr>
+        <w:pStyle w:val="Tekstopmerking"/>
+        <w:rPr>
+          <w:rFonts w:ascii="AdvP49811" w:hAnsi="AdvP49811" w:cs="AdvP49811"/>
+          <w:sz w:val="18"/>
+          <w:szCs w:val="18"/>
+          <w:lang w:val="en-US"/>
+        </w:rPr>
+      </w:pPr>
+    </w:p>
+    <w:p>
+      <w:pPr>
+        <w:pStyle w:val="Tekstopmerking"/>
+      </w:pPr>
+      <w:r>
+        <w:rPr>
+          <w:rFonts w:ascii="AdvP49811" w:hAnsi="AdvP49811" w:cs="AdvP49811"/>
+          <w:sz w:val="18"/>
+          <w:szCs w:val="18"/>
+        </w:rPr>
+        <w:t xml:space="preserve">Dit zit in </w:t>
+      </w:r>
+      <w:proofErr w:type="spellStart"/>
+      <w:r>
+        <w:rPr>
+          <w:rFonts w:ascii="AdvP49811" w:hAnsi="AdvP49811" w:cs="AdvP49811"/>
+          <w:sz w:val="18"/>
+          <w:szCs w:val="18"/>
+        </w:rPr>
+        <w:t>brian</w:t>
+      </w:r>
+      <w:proofErr w:type="spellEnd"/>
+      <w:r>
+        <w:rPr>
+          <w:rFonts w:ascii="AdvP49811" w:hAnsi="AdvP49811" w:cs="AdvP49811"/>
+          <w:sz w:val="18"/>
+          <w:szCs w:val="18"/>
+        </w:rPr>
+        <w:t xml:space="preserve"> niet verwerkt in de </w:t>
+      </w:r>
+      <w:proofErr w:type="spellStart"/>
+      <w:r>
+        <w:rPr>
+          <w:rFonts w:ascii="AdvP49811" w:hAnsi="AdvP49811" w:cs="AdvP49811"/>
+          <w:sz w:val="18"/>
+          <w:szCs w:val="18"/>
+        </w:rPr>
+        <w:t>equation</w:t>
+      </w:r>
+      <w:proofErr w:type="spellEnd"/>
+      <w:r>
+        <w:rPr>
+          <w:rFonts w:ascii="AdvP49811" w:hAnsi="AdvP49811" w:cs="AdvP49811"/>
+          <w:sz w:val="18"/>
+          <w:szCs w:val="18"/>
+        </w:rPr>
+        <w:t xml:space="preserve">, maar bij de synapsvorming. </w:t>
+      </w:r>
+      <w:r>
+        <w:rPr>
+          <w:rFonts w:ascii="AdvP49811" w:hAnsi="AdvP49811" w:cs="AdvP49811"/>
+          <w:sz w:val="18"/>
+          <w:szCs w:val="18"/>
+        </w:rPr>
+        <w:t xml:space="preserve">Moet het hier bij de </w:t>
+      </w:r>
+      <w:proofErr w:type="spellStart"/>
+      <w:r>
+        <w:rPr>
+          <w:rFonts w:ascii="AdvP49811" w:hAnsi="AdvP49811" w:cs="AdvP49811"/>
+          <w:sz w:val="18"/>
+          <w:szCs w:val="18"/>
+        </w:rPr>
+        <w:t>equation</w:t>
+      </w:r>
+      <w:proofErr w:type="spellEnd"/>
+      <w:r>
+        <w:rPr>
+          <w:rFonts w:ascii="AdvP49811" w:hAnsi="AdvP49811" w:cs="AdvP49811"/>
+          <w:sz w:val="18"/>
+          <w:szCs w:val="18"/>
+        </w:rPr>
+        <w:t>? Of kan het in tekst worden uitgelegd?</w:t>
+      </w:r>
+    </w:p>
+  </w:comment>
+  <w:comment w:id="1" w:author="Jiri" w:date="2015-05-12T18:46:00Z" w:initials="J">
+    <w:p>
+      <w:pPr>
+        <w:pStyle w:val="Tekstopmerking"/>
+      </w:pPr>
+      <w:r>
+        <w:rPr>
+          <w:rStyle w:val="Verwijzingopmerking"/>
+        </w:rPr>
+        <w:annotationRef/>
+      </w:r>
+      <w:r>
+        <w:t xml:space="preserve">Nog niet helemaal overtuigd van deze </w:t>
+      </w:r>
+      <w:proofErr w:type="spellStart"/>
+      <w:r>
+        <w:t>quantification</w:t>
+      </w:r>
+      <w:proofErr w:type="spellEnd"/>
+      <w:r>
+        <w:t xml:space="preserve">. Kan het niet ook zo zijn dat een netwerk veel minder vuurt, dus toch een lage frequentie, de neuronen die vuren toch synchroon vuren? </w:t>
+      </w:r>
+      <w:proofErr w:type="spellStart"/>
+      <w:r>
+        <w:t>Zoja</w:t>
+      </w:r>
+      <w:proofErr w:type="spellEnd"/>
+      <w:r>
+        <w:t>, dan zou deze maat niet goed zijn.</w:t>
+      </w:r>
+    </w:p>
+  </w:comment>
+  <w:comment w:id="2" w:author="Jiri" w:date="2015-05-12T18:52:00Z" w:initials="J">
+    <w:p>
+      <w:pPr>
+        <w:pStyle w:val="Tekstopmerking"/>
+      </w:pPr>
+      <w:r>
+        <w:rPr>
+          <w:rStyle w:val="Verwijzingopmerking"/>
+        </w:rPr>
+        <w:annotationRef/>
+      </w:r>
+      <w:r>
+        <w:t xml:space="preserve">Nog erg </w:t>
+      </w:r>
+      <w:proofErr w:type="spellStart"/>
+      <w:r>
+        <w:t>abstract.Moet</w:t>
+      </w:r>
+      <w:proofErr w:type="spellEnd"/>
+      <w:r>
+        <w:t xml:space="preserve"> nog verder uitgediept worden welke statistische toets gebruikt moet worden en welke data hiervoor nodig is.</w:t>
+      </w:r>
+    </w:p>
+  </w:comment>
+</w:comments>
 </file>
 
 <file path=word/endnotes.xml><?xml version="1.0" encoding="utf-8"?>
@@ -878,7 +4795,6 @@
   <w:style w:type="character" w:default="1" w:styleId="Standaardalinea-lettertype">
     <w:name w:val="Default Paragraph Font"/>
     <w:uiPriority w:val="1"/>
-    <w:semiHidden/>
     <w:unhideWhenUsed/>
   </w:style>
   <w:style w:type="table" w:default="1" w:styleId="Standaardtabel">
@@ -950,6 +4866,112 @@
     <w:pPr>
       <w:spacing w:after="0" w:line="240" w:lineRule="auto"/>
     </w:pPr>
+  </w:style>
+  <w:style w:type="character" w:styleId="Tekstvantijdelijkeaanduiding">
+    <w:name w:val="Placeholder Text"/>
+    <w:basedOn w:val="Standaardalinea-lettertype"/>
+    <w:uiPriority w:val="99"/>
+    <w:semiHidden/>
+    <w:rsid w:val="00490566"/>
+    <w:rPr>
+      <w:color w:val="808080"/>
+    </w:rPr>
+  </w:style>
+  <w:style w:type="paragraph" w:styleId="Ballontekst">
+    <w:name w:val="Balloon Text"/>
+    <w:basedOn w:val="Standaard"/>
+    <w:link w:val="BallontekstChar"/>
+    <w:uiPriority w:val="99"/>
+    <w:semiHidden/>
+    <w:unhideWhenUsed/>
+    <w:rsid w:val="00490566"/>
+    <w:pPr>
+      <w:spacing w:after="0" w:line="240" w:lineRule="auto"/>
+    </w:pPr>
+    <w:rPr>
+      <w:rFonts w:ascii="Tahoma" w:hAnsi="Tahoma" w:cs="Tahoma"/>
+      <w:sz w:val="16"/>
+      <w:szCs w:val="16"/>
+    </w:rPr>
+  </w:style>
+  <w:style w:type="character" w:customStyle="1" w:styleId="BallontekstChar">
+    <w:name w:val="Ballontekst Char"/>
+    <w:basedOn w:val="Standaardalinea-lettertype"/>
+    <w:link w:val="Ballontekst"/>
+    <w:uiPriority w:val="99"/>
+    <w:semiHidden/>
+    <w:rsid w:val="00490566"/>
+    <w:rPr>
+      <w:rFonts w:ascii="Tahoma" w:hAnsi="Tahoma" w:cs="Tahoma"/>
+      <w:sz w:val="16"/>
+      <w:szCs w:val="16"/>
+    </w:rPr>
+  </w:style>
+  <w:style w:type="character" w:styleId="Verwijzingopmerking">
+    <w:name w:val="annotation reference"/>
+    <w:basedOn w:val="Standaardalinea-lettertype"/>
+    <w:uiPriority w:val="99"/>
+    <w:semiHidden/>
+    <w:unhideWhenUsed/>
+    <w:rsid w:val="00A652B1"/>
+    <w:rPr>
+      <w:sz w:val="16"/>
+      <w:szCs w:val="16"/>
+    </w:rPr>
+  </w:style>
+  <w:style w:type="paragraph" w:styleId="Tekstopmerking">
+    <w:name w:val="annotation text"/>
+    <w:basedOn w:val="Standaard"/>
+    <w:link w:val="TekstopmerkingChar"/>
+    <w:uiPriority w:val="99"/>
+    <w:semiHidden/>
+    <w:unhideWhenUsed/>
+    <w:rsid w:val="00A652B1"/>
+    <w:pPr>
+      <w:spacing w:line="240" w:lineRule="auto"/>
+    </w:pPr>
+    <w:rPr>
+      <w:sz w:val="20"/>
+      <w:szCs w:val="20"/>
+    </w:rPr>
+  </w:style>
+  <w:style w:type="character" w:customStyle="1" w:styleId="TekstopmerkingChar">
+    <w:name w:val="Tekst opmerking Char"/>
+    <w:basedOn w:val="Standaardalinea-lettertype"/>
+    <w:link w:val="Tekstopmerking"/>
+    <w:uiPriority w:val="99"/>
+    <w:semiHidden/>
+    <w:rsid w:val="00A652B1"/>
+    <w:rPr>
+      <w:sz w:val="20"/>
+      <w:szCs w:val="20"/>
+    </w:rPr>
+  </w:style>
+  <w:style w:type="paragraph" w:styleId="Onderwerpvanopmerking">
+    <w:name w:val="annotation subject"/>
+    <w:basedOn w:val="Tekstopmerking"/>
+    <w:next w:val="Tekstopmerking"/>
+    <w:link w:val="OnderwerpvanopmerkingChar"/>
+    <w:uiPriority w:val="99"/>
+    <w:semiHidden/>
+    <w:unhideWhenUsed/>
+    <w:rsid w:val="00A652B1"/>
+    <w:rPr>
+      <w:b/>
+      <w:bCs/>
+    </w:rPr>
+  </w:style>
+  <w:style w:type="character" w:customStyle="1" w:styleId="OnderwerpvanopmerkingChar">
+    <w:name w:val="Onderwerp van opmerking Char"/>
+    <w:basedOn w:val="TekstopmerkingChar"/>
+    <w:link w:val="Onderwerpvanopmerking"/>
+    <w:uiPriority w:val="99"/>
+    <w:semiHidden/>
+    <w:rsid w:val="00A652B1"/>
+    <w:rPr>
+      <w:b/>
+      <w:bCs/>
+    </w:rPr>
   </w:style>
 </w:styles>
 </file>
@@ -1242,7 +5264,7 @@
 </file>
 
 <file path=customXml/itemProps1.xml><?xml version="1.0" encoding="utf-8"?>
-<ds:datastoreItem xmlns:ds="http://schemas.openxmlformats.org/officeDocument/2006/customXml" ds:itemID="{4C25D96C-F752-4114-968D-D6B69F5D1101}">
+<ds:datastoreItem xmlns:ds="http://schemas.openxmlformats.org/officeDocument/2006/customXml" ds:itemID="{9541244A-68FB-4065-8B12-89834D66CC08}">
   <ds:schemaRefs>
     <ds:schemaRef ds:uri="http://schemas.openxmlformats.org/officeDocument/2006/bibliography"/>
   </ds:schemaRefs>

</xml_diff>

<commit_message>
First version of report (Intro, m&M, partly res)
</commit_message>
<xml_diff>
--- a/Report on balanced networks.docx
+++ b/Report on balanced networks.docx
@@ -1270,14 +1270,7 @@
               <w:rFonts w:ascii="Cambria Math" w:hAnsi="Cambria Math"/>
               <w:lang w:val="en-US"/>
             </w:rPr>
-            <m:t>+</m:t>
-          </m:r>
-          <m:r>
-            <w:rPr>
-              <w:rFonts w:ascii="Cambria Math" w:hAnsi="Cambria Math"/>
-              <w:lang w:val="en-US"/>
-            </w:rPr>
-            <m:t xml:space="preserve"> σ</m:t>
+            <m:t>+ σ</m:t>
           </m:r>
           <m:rad>
             <m:radPr>
@@ -3369,7 +3362,7 @@
                 <w:rPr>
                   <w:rStyle w:val="Verwijzingopmerking"/>
                 </w:rPr>
-                <w:commentReference w:id="0"/>
+                <w:annotationRef/>
               </m:r>
             </m:sub>
           </m:sSub>
@@ -3755,7 +3748,7 @@
           <w:rFonts w:eastAsiaTheme="minorEastAsia"/>
           <w:lang w:val="en-US"/>
         </w:rPr>
-        <w:instrText>ADDIN CSL_CITATION { "citationItems" : [ { "id" : "ITEM-1", "itemData" : { "DOI" : "10.1162/089976600300015529", "ISBN" : "0899-7667 (Print)\\n0899-7667 (Linking)", "ISSN" : "0899-7667", "PMID" : "10905810", "abstract" : "The prevalence of coherent oscillations in various frequency ranges in the central nervous system raises the question of the mechanisms that synchronize large populations of neurons. We study synchronization in models of large networks of spiking neurons with random sparse connectivity. Synchrony occurs only when the average number of synapses, M, that a cell receives is larger than a critical value, Mc. Below Mc, the system is in an asynchronous state. In the limit of weak coupling, assuming identical neurons, we reduce the model to a system of phase oscillators that are coupled via an effective interaction, gamma. In this framework, we develop an approximate theory for sparse networks of identical neurons to estimate Mc analytically from the Fourier coefficients of gamma. Our approach relies on the assumption that the dynamics of a neuron depend mainly on the number of cells that are presynaptic to it. We apply this theory to compute Mc for a model of inhibitory networks of integrate-and-fire (I&amp;F) neurons as a function of the intrinsic neuronal properties (e.g., the refractory period Tr), the synaptic time constants, and the strength of the external stimulus, Iext. The number Mc is found to be nonmonotonous with the strength of Iext. For Tr = 0, we estimate the minimum value of Mc over all the parameters of the model to be 363.8. Above Mc, the neurons tend to fire in smeared one-cluster states at high firing rates and smeared two-or-more-cluster states at low firing rates. Refractoriness decreases Mc at intermediate and high firing rates. These results are compared to numerical simulations. We show numerically that systems with different sizes, N, behave in the same way provided the connectivity, M, is such that 1/Meff = 1/M - 1/N remains constant when N varies. This allows extrapolating the large N behavior of a network from numerical simulations of networks of relatively small sizes (N = 800 in our case). We find that our theory predicts with remarkable accuracy the value of Mc and the patterns of synchrony above Mc, provided the synaptic coupling is not too large. We also study the strong coupling regime of inhibitory sparse networks. All of our simulations demonstrate that increasing the coupling strength reduces the level of synchrony of the neuronal activity. Above a critical coupling strength, the network activity is asynchronous. We point out a fundamental limitation for the mechanisms of synchrony relying on inhibition alone, if heterogeneit\u2026", "author" : [ { "dropping-particle" : "", "family" : "Golomb", "given" : "D", "non-dropping-particle" : "", "parse-names" : false, "suffix" : "" }, { "dropping-particle" : "", "family" : "Hansel", "given" : "D", "non-dropping-particle" : "", "parse-names" : false, "suffix" : "" } ], "container-title" : "Neural computation", "id" : "ITEM-1", "issue" : "5", "issued" : { "date-parts" : [ [ "2000" ] ] }, "note" : "Calculations of Epsilon in order to simulate balanced network with smaller sized networks.", "page" : "1095-1139", "title" : "The number of synaptic inputs and the synchrony of large, sparse neuronal networks.", "type" : "article-journal", "volume" : "12" }, "uris" : [ "http://www.mendeley.com/documents/?uuid=53020682-f64d-4722-b87c-2598205db23b" ] } ], "mendeley" : { "formattedCitation" : "(Golomb &amp; Hansel, 2000)", "plainTextFormattedCitation" : "(Golomb &amp; Hansel, 2000)" }, "properties" : { "noteIndex" : 0 }, "schema" : "https://github.com/citation-style-language/schema/raw/master/csl-citation.json" }</w:instrText>
+        <w:instrText>ADDIN CSL_CITATION { "citationItems" : [ { "id" : "ITEM-1", "itemData" : { "DOI" : "10.1162/089976600300015529", "ISBN" : "0899-7667 (Print)\\n0899-7667 (Linking)", "ISSN" : "0899-7667", "PMID" : "10905810", "abstract" : "The prevalence of coherent oscillations in various frequency ranges in the central nervous system raises the question of the mechanisms that synchronize large populations of neurons. We study synchronization in models of large networks of spiking neurons with random sparse connectivity. Synchrony occurs only when the average number of synapses, M, that a cell receives is larger than a critical value, Mc. Below Mc, the system is in an asynchronous state. In the limit of weak coupling, assuming identical neurons, we reduce the model to a system of phase oscillators that are coupled via an effective interaction, gamma. In this framework, we develop an approximate theory for sparse networks of identical neurons to estimate Mc analytically from the Fourier coefficients of gamma. Our approach relies on the assumption that the dynamics of a neuron depend mainly on the number of cells that are presynaptic to it. We apply this theory to compute Mc for a model of inhibitory networks of integrate-and-fire (I&amp;F) neurons as a function of the intrinsic neuronal properties (e.g., the refractory period Tr), the synaptic time constants, and the strength of the external stimulus, Iext. The number Mc is found to be nonmonotonous with the strength of Iext. For Tr = 0, we estimate the minimum value of Mc over all the parameters of the model to be 363.8. Above Mc, the neurons tend to fire in smeared one-cluster states at high firing rates and smeared two-or-more-cluster states at low firing rates. Refractoriness decreases Mc at intermediate and high firing rates. These results are compared to numerical simulations. We show numerically that systems with different sizes, N, behave in the same way provided the connectivity, M, is such that 1/Meff = 1/M - 1/N remains constant when N varies. This allows extrapolating the large N behavior of a network from numerical simulations of networks of relatively small sizes (N = 800 in our case). We find that our theory predicts with remarkable accuracy the value of Mc and the patterns of synchrony above Mc, provided the synaptic coupling is not too large. We also study the strong coupling regime of inhibitory sparse networks. All of our simulations demonstrate that increasing the coupling strength reduces the level of synchrony of the neuronal activity. Above a critical coupling strength, the network activity is asynchronous. We point out a fundamental limitation for the mechanisms of synchrony relying on inhibition alone, if heterogeneit\u2026", "author" : [ { "dropping-particle" : "", "family" : "Golomb", "given" : "D", "non-dropping-particle" : "", "parse-names" : false, "suffix" : "" }, { "dropping-particle" : "", "family" : "Hansel", "given" : "D", "non-dropping-particle" : "", "parse-names" : false, "suffix" : "" } ], "container-title" : "Neural computation", "id" : "ITEM-1", "issue" : "5", "issued" : { "date-parts" : [ [ "2000" ] ] }, "note" : "Calculations of Epsilon in order to simulate balanced network with smaller sized networks.", "page" : "1095-1139", "title" : "The number of synaptic inputs and the synchrony of large, sparse neuronal networks.", "type" : "article-journal", "volume" : "12" }, "uris" : [ "http://www.mendeley.com/documents/?uuid=53020682-f64d-4722-b87c-2598205db23b" ] } ], "mendeley" : { "formattedCitation" : "(Golomb &amp; Hansel, 2000)", "plainTextFormattedCitation" : "(Golomb &amp; Hansel, 2000)", "previouslyFormattedCitation" : "(Golomb &amp; Hansel, 2000)" }, "properties" : { "noteIndex" : 0 }, "schema" : "https://github.com/citation-style-language/schema/raw/master/csl-citation.json" }</w:instrText>
       </w:r>
       <w:r>
         <w:rPr>
@@ -4261,14 +4254,67 @@
         </w:rPr>
         <w:t xml:space="preserve">in synchrony, as more simultaneously firing leads to a higher frequency on a time </w:t>
       </w:r>
+      <w:commentRangeStart w:id="0"/>
+      <w:r>
+        <w:rPr>
+          <w:lang w:val="en-US"/>
+        </w:rPr>
+        <w:t>step</w:t>
+      </w:r>
+      <w:commentRangeEnd w:id="0"/>
+      <w:r>
+        <w:rPr>
+          <w:rStyle w:val="Verwijzingopmerking"/>
+        </w:rPr>
+        <w:commentReference w:id="0"/>
+      </w:r>
+      <w:r>
+        <w:rPr>
+          <w:lang w:val="en-US"/>
+        </w:rPr>
+        <w:t xml:space="preserve">. </w:t>
+      </w:r>
+    </w:p>
+    <w:p>
+      <w:pPr>
+        <w:pStyle w:val="Geenafstand"/>
+        <w:rPr>
+          <w:b/>
+          <w:lang w:val="en-US"/>
+        </w:rPr>
+      </w:pPr>
       <w:commentRangeStart w:id="1"/>
       <w:r>
         <w:rPr>
-          <w:lang w:val="en-US"/>
-        </w:rPr>
-        <w:t>step</w:t>
-      </w:r>
-      <w:commentRangeEnd w:id="1"/>
+          <w:b/>
+          <w:lang w:val="en-US"/>
+        </w:rPr>
+        <w:t>Statistics</w:t>
+      </w:r>
+    </w:p>
+    <w:p>
+      <w:pPr>
+        <w:jc w:val="both"/>
+        <w:rPr>
+          <w:lang w:val="en-US"/>
+        </w:rPr>
+      </w:pPr>
+      <w:r>
+        <w:rPr>
+          <w:lang w:val="en-US"/>
+        </w:rPr>
+        <w:t>After quantification for the parameter space is completed, statistics can be performed in order to examine whether there are states which differ significantly in regularity and synchrony. Besides color plots which could show different states according to either synchrony or regularity (or even both when a mountain color plot is produced), it only gives an indication where the flipping points are. Cluster analyses/ k-means can statistically separate different surfaces of the parameter space which differ in regularity and synchrony.</w:t>
+      </w:r>
+    </w:p>
+    <w:commentRangeEnd w:id="1"/>
+    <w:p>
+      <w:pPr>
+        <w:jc w:val="both"/>
+        <w:rPr>
+          <w:sz w:val="28"/>
+          <w:lang w:val="en-US"/>
+        </w:rPr>
+      </w:pPr>
       <w:r>
         <w:rPr>
           <w:rStyle w:val="Verwijzingopmerking"/>
@@ -4277,9 +4323,10 @@
       </w:r>
       <w:r>
         <w:rPr>
-          <w:lang w:val="en-US"/>
-        </w:rPr>
-        <w:t xml:space="preserve">. </w:t>
+          <w:sz w:val="28"/>
+          <w:lang w:val="en-US"/>
+        </w:rPr>
+        <w:t>Results</w:t>
       </w:r>
     </w:p>
     <w:p>
@@ -4290,10 +4337,1844 @@
           <w:lang w:val="en-US"/>
         </w:rPr>
       </w:pPr>
+      <w:r>
+        <w:rPr>
+          <w:b/>
+          <w:lang w:val="en-US"/>
+        </w:rPr>
+        <w:t>Balanced network of simple neurons</w:t>
+      </w:r>
+    </w:p>
+    <w:p>
+      <w:pPr>
+        <w:jc w:val="both"/>
+        <w:rPr>
+          <w:rFonts w:eastAsiaTheme="minorEastAsia"/>
+          <w:lang w:val="en-US"/>
+        </w:rPr>
+      </w:pPr>
+      <w:r>
+        <w:rPr>
+          <w:lang w:val="en-US"/>
+        </w:rPr>
+        <w:t xml:space="preserve">Exploration of the free parameter space of the simple neuron model resulted in four different states, based on differences in both synchrony and regularity. The Synchronous </w:t>
+      </w:r>
+      <w:r>
+        <w:rPr>
+          <w:lang w:val="en-US"/>
+        </w:rPr>
+        <w:t>R</w:t>
+      </w:r>
+      <w:r>
+        <w:rPr>
+          <w:lang w:val="en-US"/>
+        </w:rPr>
+        <w:t xml:space="preserve">egular state </w:t>
+      </w:r>
+      <w:r>
+        <w:rPr>
+          <w:lang w:val="en-US"/>
+        </w:rPr>
+        <w:t xml:space="preserve">(SR) is reached with </w:t>
+      </w:r>
+      <m:oMath>
+        <m:sSub>
+          <m:sSubPr>
+            <m:ctrlPr>
+              <w:rPr>
+                <w:rFonts w:ascii="Cambria Math" w:eastAsiaTheme="minorEastAsia" w:hAnsi="Cambria Math"/>
+                <w:i/>
+                <w:lang w:val="en-US"/>
+              </w:rPr>
+            </m:ctrlPr>
+          </m:sSubPr>
+          <m:e>
+            <m:r>
+              <w:rPr>
+                <w:rFonts w:ascii="Cambria Math" w:eastAsiaTheme="minorEastAsia" w:hAnsi="Cambria Math"/>
+                <w:lang w:val="en-US"/>
+              </w:rPr>
+              <m:t>g=3 &amp; ν</m:t>
+            </m:r>
+          </m:e>
+          <m:sub>
+            <m:r>
+              <w:rPr>
+                <w:rFonts w:ascii="Cambria Math" w:eastAsiaTheme="minorEastAsia" w:hAnsi="Cambria Math"/>
+                <w:lang w:val="en-US"/>
+              </w:rPr>
+              <m:t>ext</m:t>
+            </m:r>
+          </m:sub>
+        </m:sSub>
+        <m:r>
+          <w:rPr>
+            <w:rFonts w:ascii="Cambria Math" w:eastAsiaTheme="minorEastAsia" w:hAnsi="Cambria Math"/>
+            <w:lang w:val="en-US"/>
+          </w:rPr>
+          <m:t>=2</m:t>
+        </m:r>
+      </m:oMath>
+      <w:r>
+        <w:rPr>
+          <w:rFonts w:eastAsiaTheme="minorEastAsia"/>
+          <w:lang w:val="en-US"/>
+        </w:rPr>
+        <w:t xml:space="preserve">, the Synchronous Irregular state (SI) with </w:t>
+      </w:r>
+      <m:oMath>
+        <m:sSub>
+          <m:sSubPr>
+            <m:ctrlPr>
+              <w:rPr>
+                <w:rFonts w:ascii="Cambria Math" w:eastAsiaTheme="minorEastAsia" w:hAnsi="Cambria Math"/>
+                <w:i/>
+                <w:lang w:val="en-US"/>
+              </w:rPr>
+            </m:ctrlPr>
+          </m:sSubPr>
+          <m:e>
+            <m:r>
+              <w:rPr>
+                <w:rFonts w:ascii="Cambria Math" w:eastAsiaTheme="minorEastAsia" w:hAnsi="Cambria Math"/>
+                <w:lang w:val="en-US"/>
+              </w:rPr>
+              <m:t>g=6 &amp; ν</m:t>
+            </m:r>
+          </m:e>
+          <m:sub>
+            <m:r>
+              <w:rPr>
+                <w:rFonts w:ascii="Cambria Math" w:eastAsiaTheme="minorEastAsia" w:hAnsi="Cambria Math"/>
+                <w:lang w:val="en-US"/>
+              </w:rPr>
+              <m:t>ext</m:t>
+            </m:r>
+          </m:sub>
+        </m:sSub>
+        <m:r>
+          <w:rPr>
+            <w:rFonts w:ascii="Cambria Math" w:eastAsiaTheme="minorEastAsia" w:hAnsi="Cambria Math"/>
+            <w:lang w:val="en-US"/>
+          </w:rPr>
+          <m:t>=4</m:t>
+        </m:r>
+      </m:oMath>
+      <w:r>
+        <w:rPr>
+          <w:rFonts w:eastAsiaTheme="minorEastAsia"/>
+          <w:lang w:val="en-US"/>
+        </w:rPr>
+        <w:t xml:space="preserve">, the Asynchronous Regular state (AR) with </w:t>
+      </w:r>
+      <m:oMath>
+        <m:sSub>
+          <m:sSubPr>
+            <m:ctrlPr>
+              <w:rPr>
+                <w:rFonts w:ascii="Cambria Math" w:eastAsiaTheme="minorEastAsia" w:hAnsi="Cambria Math"/>
+                <w:i/>
+                <w:lang w:val="en-US"/>
+              </w:rPr>
+            </m:ctrlPr>
+          </m:sSubPr>
+          <m:e>
+            <m:r>
+              <w:rPr>
+                <w:rFonts w:ascii="Cambria Math" w:eastAsiaTheme="minorEastAsia" w:hAnsi="Cambria Math"/>
+                <w:lang w:val="en-US"/>
+              </w:rPr>
+              <m:t>g=5 &amp; ν</m:t>
+            </m:r>
+          </m:e>
+          <m:sub>
+            <m:r>
+              <w:rPr>
+                <w:rFonts w:ascii="Cambria Math" w:eastAsiaTheme="minorEastAsia" w:hAnsi="Cambria Math"/>
+                <w:lang w:val="en-US"/>
+              </w:rPr>
+              <m:t>ext</m:t>
+            </m:r>
+          </m:sub>
+        </m:sSub>
+        <m:r>
+          <w:rPr>
+            <w:rFonts w:ascii="Cambria Math" w:eastAsiaTheme="minorEastAsia" w:hAnsi="Cambria Math"/>
+            <w:lang w:val="en-US"/>
+          </w:rPr>
+          <m:t>=2</m:t>
+        </m:r>
+      </m:oMath>
+      <w:r>
+        <w:rPr>
+          <w:rFonts w:eastAsiaTheme="minorEastAsia"/>
+          <w:lang w:val="en-US"/>
+        </w:rPr>
+        <w:t xml:space="preserve"> and the Asynchronous Irregular state (AI) with </w:t>
+      </w:r>
+      <m:oMath>
+        <m:sSub>
+          <m:sSubPr>
+            <m:ctrlPr>
+              <w:rPr>
+                <w:rFonts w:ascii="Cambria Math" w:eastAsiaTheme="minorEastAsia" w:hAnsi="Cambria Math"/>
+                <w:i/>
+                <w:lang w:val="en-US"/>
+              </w:rPr>
+            </m:ctrlPr>
+          </m:sSubPr>
+          <m:e>
+            <m:r>
+              <w:rPr>
+                <w:rFonts w:ascii="Cambria Math" w:eastAsiaTheme="minorEastAsia" w:hAnsi="Cambria Math"/>
+                <w:lang w:val="en-US"/>
+              </w:rPr>
+              <m:t>g=4.5 &amp; ν</m:t>
+            </m:r>
+          </m:e>
+          <m:sub>
+            <m:r>
+              <w:rPr>
+                <w:rFonts w:ascii="Cambria Math" w:eastAsiaTheme="minorEastAsia" w:hAnsi="Cambria Math"/>
+                <w:lang w:val="en-US"/>
+              </w:rPr>
+              <m:t>ext</m:t>
+            </m:r>
+          </m:sub>
+        </m:sSub>
+        <m:r>
+          <w:rPr>
+            <w:rFonts w:ascii="Cambria Math" w:eastAsiaTheme="minorEastAsia" w:hAnsi="Cambria Math"/>
+            <w:lang w:val="en-US"/>
+          </w:rPr>
+          <m:t>=0.9</m:t>
+        </m:r>
+      </m:oMath>
+      <w:r>
+        <w:rPr>
+          <w:rFonts w:eastAsiaTheme="minorEastAsia"/>
+          <w:lang w:val="en-US"/>
+        </w:rPr>
+        <w:t xml:space="preserve"> (</w:t>
+      </w:r>
+      <w:r>
+        <w:rPr>
+          <w:rFonts w:eastAsiaTheme="minorEastAsia"/>
+          <w:lang w:val="en-US"/>
+        </w:rPr>
+        <w:t xml:space="preserve">See </w:t>
+      </w:r>
+      <w:r>
+        <w:rPr>
+          <w:rFonts w:eastAsiaTheme="minorEastAsia"/>
+          <w:lang w:val="en-US"/>
+        </w:rPr>
+        <w:t>Figure 1).</w:t>
+      </w:r>
+    </w:p>
+    <w:p>
+      <w:pPr>
+        <w:pStyle w:val="Geenafstand"/>
+        <w:rPr>
+          <w:b/>
+          <w:lang w:val="en-US"/>
+        </w:rPr>
+      </w:pPr>
+      <w:r>
+        <w:rPr>
+          <w:b/>
+          <w:lang w:val="en-US"/>
+        </w:rPr>
+        <w:t>Balanced network of more complex neurons</w:t>
+      </w:r>
+    </w:p>
+    <w:p>
+      <w:pPr>
+        <w:jc w:val="both"/>
+        <w:rPr>
+          <w:rFonts w:eastAsiaTheme="minorEastAsia"/>
+          <w:lang w:val="en-US"/>
+        </w:rPr>
+        <w:sectPr>
+          <w:type w:val="continuous"/>
+          <w:pgSz w:w="11906" w:h="16838"/>
+          <w:pgMar w:top="1417" w:right="1417" w:bottom="1417" w:left="1417" w:header="708" w:footer="708" w:gutter="0"/>
+          <w:cols w:num="2" w:space="708"/>
+          <w:docGrid w:linePitch="360"/>
+        </w:sectPr>
+      </w:pPr>
+      <w:r>
+        <w:rPr>
+          <w:lang w:val="en-US"/>
+        </w:rPr>
+        <w:t xml:space="preserve">With the initial parameter values of </w:t>
+      </w:r>
+      <w:r>
+        <w:rPr>
+          <w:i/>
+          <w:lang w:val="en-US"/>
+        </w:rPr>
+        <w:fldChar w:fldCharType="begin" w:fldLock="1"/>
+      </w:r>
+      <w:r>
+        <w:rPr>
+          <w:i/>
+          <w:lang w:val="en-US"/>
+        </w:rPr>
+        <w:instrText>ADDIN CSL_CITATION { "citationItems" : [ { "id" : "ITEM-1", "itemData" : { "DOI" : "10.1371/journal.pcbi.1003272", "ISSN" : "1553734X", "PMID" : "24204224", "abstract" : "The phenomenology and cellular mechanisms of cortical synaptic plasticity are becoming known in increasing detail, but the computational principles by which cortical plasticity enables the development of sensory representations are unclear. Here we describe a framework for cortical synaptic plasticity termed the \"Convallis rule\", mathematically derived from a principle of unsupervised learning via constrained optimization. Implementation of the rule caused a recurrent cortex-like network of simulated spiking neurons to develop rate representations of real-world speech stimuli, enabling classification by a downstream linear decoder. Applied to spike patterns used in in vitro plasticity experiments, the rule reproduced multiple results including and beyond STDP. However STDP alone produced poorer learning performance. The mathematical form of the rule is consistent with a dual coincidence detector mechanism that has been suggested by experiments in several synaptic classes of juvenile neocortex. Based on this confluence of normative, phenomenological, and mechanistic evidence, we suggest that the rule may approximate a fundamental computational principle of the neocortex.", "author" : [ { "dropping-particle" : "", "family" : "Yger", "given" : "Pierre", "non-dropping-particle" : "", "parse-names" : false, "suffix" : "" }, { "dropping-particle" : "", "family" : "Harris", "given" : "Kenneth D.", "non-dropping-particle" : "", "parse-names" : false, "suffix" : "" } ], "container-title" : "PLoS Computational Biology", "id" : "ITEM-1", "issue" : "10", "issued" : { "date-parts" : [ [ "2013" ] ] }, "title" : "The Convallis Rule for Unsupervised Learning in Cortical Networks", "type" : "article-journal", "volume" : "9" }, "uris" : [ "http://www.mendeley.com/documents/?uuid=51d1cd04-9168-45c8-a081-170a755c75f9" ] } ], "mendeley" : { "formattedCitation" : "(Yger &amp; Harris, 2013)", "manualFormatting" : "Yger &amp; Harris, 2013", "plainTextFormattedCitation" : "(Yger &amp; Harris, 2013)", "previouslyFormattedCitation" : "(Yger &amp; Harris, 2013)" }, "properties" : { "noteIndex" : 0 }, "schema" : "https://github.com/citation-style-language/schema/raw/master/csl-citation.json" }</w:instrText>
+      </w:r>
+      <w:r>
+        <w:rPr>
+          <w:i/>
+          <w:lang w:val="en-US"/>
+        </w:rPr>
+        <w:fldChar w:fldCharType="separate"/>
+      </w:r>
+      <w:r>
+        <w:rPr>
+          <w:i/>
+          <w:noProof/>
+          <w:lang w:val="en-US"/>
+        </w:rPr>
+        <w:t>Yger &amp; Harris, 2013</w:t>
+      </w:r>
+      <w:r>
+        <w:rPr>
+          <w:i/>
+          <w:lang w:val="en-US"/>
+        </w:rPr>
+        <w:fldChar w:fldCharType="end"/>
+      </w:r>
+      <w:r>
+        <w:rPr>
+          <w:i/>
+          <w:lang w:val="en-US"/>
+        </w:rPr>
+        <w:t xml:space="preserve"> </w:t>
+      </w:r>
+      <w:r>
+        <w:rPr>
+          <w:lang w:val="en-US"/>
+        </w:rPr>
+        <w:t>(</w:t>
+      </w:r>
+      <m:oMath>
+        <m:sSub>
+          <m:sSubPr>
+            <m:ctrlPr>
+              <w:rPr>
+                <w:rFonts w:ascii="Cambria Math" w:hAnsi="Cambria Math"/>
+                <w:i/>
+                <w:lang w:val="en-US"/>
+              </w:rPr>
+            </m:ctrlPr>
+          </m:sSubPr>
+          <m:e>
+            <m:r>
+              <w:rPr>
+                <w:rFonts w:ascii="Cambria Math" w:hAnsi="Cambria Math"/>
+                <w:lang w:val="en-US"/>
+              </w:rPr>
+              <m:t>g</m:t>
+            </m:r>
+          </m:e>
+          <m:sub>
+            <m:r>
+              <w:rPr>
+                <w:rFonts w:ascii="Cambria Math" w:hAnsi="Cambria Math"/>
+                <w:lang w:val="en-US"/>
+              </w:rPr>
+              <m:t>inh</m:t>
+            </m:r>
+          </m:sub>
+        </m:sSub>
+        <m:r>
+          <w:rPr>
+            <w:rFonts w:ascii="Cambria Math" w:hAnsi="Cambria Math"/>
+            <w:lang w:val="en-US"/>
+          </w:rPr>
+          <m:t xml:space="preserve">=8 nS, </m:t>
+        </m:r>
+        <m:sSub>
+          <m:sSubPr>
+            <m:ctrlPr>
+              <w:rPr>
+                <w:rFonts w:ascii="Cambria Math" w:hAnsi="Cambria Math"/>
+                <w:i/>
+                <w:lang w:val="en-US"/>
+              </w:rPr>
+            </m:ctrlPr>
+          </m:sSubPr>
+          <m:e>
+            <m:r>
+              <w:rPr>
+                <w:rFonts w:ascii="Cambria Math" w:hAnsi="Cambria Math"/>
+                <w:lang w:val="en-US"/>
+              </w:rPr>
+              <m:t>g</m:t>
+            </m:r>
+          </m:e>
+          <m:sub>
+            <m:r>
+              <w:rPr>
+                <w:rFonts w:ascii="Cambria Math" w:hAnsi="Cambria Math"/>
+                <w:lang w:val="en-US"/>
+              </w:rPr>
+              <m:t>ext</m:t>
+            </m:r>
+          </m:sub>
+        </m:sSub>
+        <m:r>
+          <w:rPr>
+            <w:rFonts w:ascii="Cambria Math" w:hAnsi="Cambria Math"/>
+            <w:lang w:val="en-US"/>
+          </w:rPr>
+          <m:t>=1 nS</m:t>
+        </m:r>
+      </m:oMath>
+      <w:r>
+        <w:rPr>
+          <w:rFonts w:eastAsiaTheme="minorEastAsia"/>
+          <w:lang w:val="en-US"/>
+        </w:rPr>
+        <w:t xml:space="preserve">) there was no balance. The external input was increased to </w:t>
+      </w:r>
+      <m:oMath>
+        <m:sSub>
+          <m:sSubPr>
+            <m:ctrlPr>
+              <w:rPr>
+                <w:rFonts w:ascii="Cambria Math" w:hAnsi="Cambria Math"/>
+                <w:i/>
+                <w:lang w:val="en-US"/>
+              </w:rPr>
+            </m:ctrlPr>
+          </m:sSubPr>
+          <m:e>
+            <m:r>
+              <w:rPr>
+                <w:rFonts w:ascii="Cambria Math" w:hAnsi="Cambria Math"/>
+                <w:lang w:val="en-US"/>
+              </w:rPr>
+              <m:t>g</m:t>
+            </m:r>
+          </m:e>
+          <m:sub>
+            <m:r>
+              <w:rPr>
+                <w:rFonts w:ascii="Cambria Math" w:hAnsi="Cambria Math"/>
+                <w:lang w:val="en-US"/>
+              </w:rPr>
+              <m:t>ext</m:t>
+            </m:r>
+          </m:sub>
+        </m:sSub>
+        <m:r>
+          <w:rPr>
+            <w:rFonts w:ascii="Cambria Math" w:hAnsi="Cambria Math"/>
+            <w:lang w:val="en-US"/>
+          </w:rPr>
+          <m:t>=4 nS</m:t>
+        </m:r>
+      </m:oMath>
+      <w:r>
+        <w:rPr>
+          <w:rFonts w:eastAsiaTheme="minorEastAsia"/>
+          <w:lang w:val="en-US"/>
+        </w:rPr>
+        <w:t xml:space="preserve"> in order the reach a balanced state. From this point a explorative simulation was conducted to find interesting ranges to see different balanced states. Simulations were conducted with </w:t>
+      </w:r>
+      <m:oMath>
+        <m:sSub>
+          <m:sSubPr>
+            <m:ctrlPr>
+              <w:rPr>
+                <w:rFonts w:ascii="Cambria Math" w:hAnsi="Cambria Math"/>
+                <w:i/>
+                <w:lang w:val="en-US"/>
+              </w:rPr>
+            </m:ctrlPr>
+          </m:sSubPr>
+          <m:e>
+            <m:r>
+              <w:rPr>
+                <w:rFonts w:ascii="Cambria Math" w:hAnsi="Cambria Math"/>
+                <w:lang w:val="en-US"/>
+              </w:rPr>
+              <m:t>g</m:t>
+            </m:r>
+          </m:e>
+          <m:sub>
+            <m:r>
+              <w:rPr>
+                <w:rFonts w:ascii="Cambria Math" w:hAnsi="Cambria Math"/>
+                <w:lang w:val="en-US"/>
+              </w:rPr>
+              <m:t>inh</m:t>
+            </m:r>
+          </m:sub>
+        </m:sSub>
+        <m:r>
+          <w:rPr>
+            <w:rFonts w:ascii="Cambria Math" w:hAnsi="Cambria Math"/>
+            <w:lang w:val="en-US"/>
+          </w:rPr>
+          <m:t xml:space="preserve">  </m:t>
+        </m:r>
+      </m:oMath>
+      <w:r>
+        <w:rPr>
+          <w:rFonts w:eastAsiaTheme="minorEastAsia"/>
+          <w:lang w:val="en-US"/>
+        </w:rPr>
+        <w:t xml:space="preserve">between 1 and 10 </w:t>
+      </w:r>
+      <m:oMath>
+        <m:r>
+          <w:rPr>
+            <w:rFonts w:ascii="Cambria Math" w:eastAsiaTheme="minorEastAsia" w:hAnsi="Cambria Math"/>
+            <w:lang w:val="en-US"/>
+          </w:rPr>
+          <m:t>nS</m:t>
+        </m:r>
+      </m:oMath>
+      <w:r>
+        <w:rPr>
+          <w:rFonts w:eastAsiaTheme="minorEastAsia"/>
+          <w:lang w:val="en-US"/>
+        </w:rPr>
+        <w:t xml:space="preserve"> and </w:t>
+      </w:r>
+      <m:oMath>
+        <m:sSub>
+          <m:sSubPr>
+            <m:ctrlPr>
+              <w:rPr>
+                <w:rFonts w:ascii="Cambria Math" w:hAnsi="Cambria Math"/>
+                <w:i/>
+                <w:lang w:val="en-US"/>
+              </w:rPr>
+            </m:ctrlPr>
+          </m:sSubPr>
+          <m:e>
+            <m:r>
+              <w:rPr>
+                <w:rFonts w:ascii="Cambria Math" w:hAnsi="Cambria Math"/>
+                <w:lang w:val="en-US"/>
+              </w:rPr>
+              <m:t>g</m:t>
+            </m:r>
+          </m:e>
+          <m:sub>
+            <m:r>
+              <w:rPr>
+                <w:rFonts w:ascii="Cambria Math" w:hAnsi="Cambria Math"/>
+                <w:lang w:val="en-US"/>
+              </w:rPr>
+              <m:t>ext</m:t>
+            </m:r>
+          </m:sub>
+        </m:sSub>
+      </m:oMath>
+      <w:r>
+        <w:rPr>
+          <w:rFonts w:eastAsiaTheme="minorEastAsia"/>
+          <w:lang w:val="en-US"/>
+        </w:rPr>
+        <w:t xml:space="preserve"> between 1 and 10 </w:t>
+      </w:r>
+      <m:oMath>
+        <m:r>
+          <w:rPr>
+            <w:rFonts w:ascii="Cambria Math" w:eastAsiaTheme="minorEastAsia" w:hAnsi="Cambria Math"/>
+            <w:lang w:val="en-US"/>
+          </w:rPr>
+          <m:t>nS</m:t>
+        </m:r>
+      </m:oMath>
+      <w:r>
+        <w:rPr>
+          <w:rFonts w:eastAsiaTheme="minorEastAsia"/>
+          <w:lang w:val="en-US"/>
+        </w:rPr>
+        <w:t>.</w:t>
+      </w:r>
+      <w:r>
+        <w:rPr>
+          <w:rFonts w:eastAsiaTheme="minorEastAsia"/>
+          <w:lang w:val="en-US"/>
+        </w:rPr>
+        <w:t xml:space="preserve"> This resulted in different states of balanced networks.</w:t>
+      </w:r>
+    </w:p>
+    <w:p>
+      <w:pPr>
+        <w:jc w:val="both"/>
+        <w:rPr>
+          <w:rFonts w:eastAsiaTheme="minorEastAsia"/>
+          <w:lang w:val="en-US"/>
+        </w:rPr>
+      </w:pPr>
+      <w:r>
+        <w:rPr>
+          <w:rFonts w:eastAsiaTheme="minorEastAsia"/>
+          <w:noProof/>
+          <w:lang w:eastAsia="nl-NL"/>
+        </w:rPr>
+        <w:lastRenderedPageBreak/>
+        <w:drawing>
+          <wp:inline distT="0" distB="0" distL="0" distR="0">
+            <wp:extent cx="5809256" cy="4271511"/>
+            <wp:effectExtent l="19050" t="0" r="994" b="0"/>
+            <wp:docPr id="7" name="Afbeelding 6" descr="Brunel plots for report.PNG"/>
+            <wp:cNvGraphicFramePr>
+              <a:graphicFrameLocks xmlns:a="http://schemas.openxmlformats.org/drawingml/2006/main" noChangeAspect="1"/>
+            </wp:cNvGraphicFramePr>
+            <a:graphic xmlns:a="http://schemas.openxmlformats.org/drawingml/2006/main">
+              <a:graphicData uri="http://schemas.openxmlformats.org/drawingml/2006/picture">
+                <pic:pic xmlns:pic="http://schemas.openxmlformats.org/drawingml/2006/picture">
+                  <pic:nvPicPr>
+                    <pic:cNvPr id="0" name="Brunel plots for report.PNG"/>
+                    <pic:cNvPicPr/>
+                  </pic:nvPicPr>
+                  <pic:blipFill>
+                    <a:blip r:embed="rId8" cstate="print"/>
+                    <a:srcRect l="1925" t="715"/>
+                    <a:stretch>
+                      <a:fillRect/>
+                    </a:stretch>
+                  </pic:blipFill>
+                  <pic:spPr>
+                    <a:xfrm>
+                      <a:off x="0" y="0"/>
+                      <a:ext cx="5811428" cy="4273108"/>
+                    </a:xfrm>
+                    <a:prstGeom prst="rect">
+                      <a:avLst/>
+                    </a:prstGeom>
+                  </pic:spPr>
+                </pic:pic>
+              </a:graphicData>
+            </a:graphic>
+          </wp:inline>
+        </w:drawing>
+      </w:r>
+    </w:p>
+    <w:p>
+      <w:pPr>
+        <w:jc w:val="both"/>
+        <w:rPr>
+          <w:rFonts w:eastAsiaTheme="minorEastAsia"/>
+          <w:sz w:val="18"/>
+          <w:lang w:val="en-US"/>
+        </w:rPr>
+        <w:sectPr>
+          <w:pgSz w:w="11906" w:h="16838" w:code="9"/>
+          <w:pgMar w:top="1418" w:right="1418" w:bottom="1418" w:left="1418" w:header="709" w:footer="709" w:gutter="0"/>
+          <w:cols w:space="708"/>
+          <w:docGrid w:linePitch="360"/>
+        </w:sectPr>
+      </w:pPr>
+      <w:r>
+        <w:rPr>
+          <w:b/>
+          <w:sz w:val="18"/>
+          <w:lang w:val="en-US"/>
+        </w:rPr>
+        <w:t>Figure 1.</w:t>
+      </w:r>
+      <w:r>
+        <w:rPr>
+          <w:sz w:val="18"/>
+          <w:lang w:val="en-US"/>
+        </w:rPr>
+        <w:t xml:space="preserve"> </w:t>
+      </w:r>
+      <w:r>
+        <w:rPr>
+          <w:b/>
+          <w:sz w:val="18"/>
+          <w:lang w:val="en-US"/>
+        </w:rPr>
+        <w:t>Classification of different states of a balanced network of the simple neuron model.</w:t>
+      </w:r>
+      <w:r>
+        <w:rPr>
+          <w:sz w:val="18"/>
+          <w:lang w:val="en-US"/>
+        </w:rPr>
+        <w:t xml:space="preserve"> Simulation of a network of 1600 excitatory and 400 inhibitory neurons with a sparseness of </w:t>
+      </w:r>
+      <w:r>
+        <w:rPr>
+          <w:rFonts w:eastAsiaTheme="minorEastAsia"/>
+          <w:sz w:val="18"/>
+          <w:lang w:val="en-US"/>
+        </w:rPr>
+        <w:t xml:space="preserve">0.4098. For all four situations the spiking behavior of 50 randomly chosen neurons of the population is shown in the upper plot, and the global activity of the network in the lower plot. </w:t>
+      </w:r>
+      <w:r>
+        <w:rPr>
+          <w:rFonts w:eastAsiaTheme="minorEastAsia"/>
+          <w:b/>
+          <w:sz w:val="18"/>
+          <w:lang w:val="en-US"/>
+        </w:rPr>
+        <w:t>A.</w:t>
+      </w:r>
+      <w:r>
+        <w:rPr>
+          <w:rFonts w:eastAsiaTheme="minorEastAsia"/>
+          <w:sz w:val="18"/>
+          <w:lang w:val="en-US"/>
+        </w:rPr>
+        <w:t xml:space="preserve"> The Synchronous Regular (SR) state, where neurons are synchronized and neurons spike regular (only the during refractory period the neurons are silent; </w:t>
+      </w:r>
+      <m:oMath>
+        <m:sSub>
+          <m:sSubPr>
+            <m:ctrlPr>
+              <w:rPr>
+                <w:rFonts w:ascii="Cambria Math" w:eastAsiaTheme="minorEastAsia" w:hAnsi="Cambria Math"/>
+                <w:i/>
+                <w:sz w:val="18"/>
+                <w:lang w:val="en-US"/>
+              </w:rPr>
+            </m:ctrlPr>
+          </m:sSubPr>
+          <m:e>
+            <m:r>
+              <w:rPr>
+                <w:rFonts w:ascii="Cambria Math" w:eastAsiaTheme="minorEastAsia" w:hAnsi="Cambria Math"/>
+                <w:sz w:val="18"/>
+                <w:lang w:val="en-US"/>
+              </w:rPr>
+              <m:t>g=3 &amp; ν</m:t>
+            </m:r>
+          </m:e>
+          <m:sub>
+            <m:r>
+              <w:rPr>
+                <w:rFonts w:ascii="Cambria Math" w:eastAsiaTheme="minorEastAsia" w:hAnsi="Cambria Math"/>
+                <w:sz w:val="18"/>
+                <w:lang w:val="en-US"/>
+              </w:rPr>
+              <m:t>ext</m:t>
+            </m:r>
+          </m:sub>
+        </m:sSub>
+        <m:r>
+          <w:rPr>
+            <w:rFonts w:ascii="Cambria Math" w:eastAsiaTheme="minorEastAsia" w:hAnsi="Cambria Math"/>
+            <w:sz w:val="18"/>
+            <w:lang w:val="en-US"/>
+          </w:rPr>
+          <m:t>=2</m:t>
+        </m:r>
+      </m:oMath>
+      <w:r>
+        <w:rPr>
+          <w:rFonts w:eastAsiaTheme="minorEastAsia"/>
+          <w:sz w:val="18"/>
+          <w:lang w:val="en-US"/>
+        </w:rPr>
+        <w:t xml:space="preserve">). </w:t>
+      </w:r>
+      <w:r>
+        <w:rPr>
+          <w:rFonts w:eastAsiaTheme="minorEastAsia"/>
+          <w:b/>
+          <w:sz w:val="18"/>
+          <w:lang w:val="en-US"/>
+        </w:rPr>
+        <w:t xml:space="preserve">B. </w:t>
+      </w:r>
+      <w:r>
+        <w:rPr>
+          <w:rFonts w:eastAsiaTheme="minorEastAsia"/>
+          <w:sz w:val="18"/>
+          <w:lang w:val="en-US"/>
+        </w:rPr>
+        <w:t>The Synchronous Irregular (SI) state, where there is still synchrony in the global activity, but single neurons fire irregular (</w:t>
+      </w:r>
+      <m:oMath>
+        <m:sSub>
+          <m:sSubPr>
+            <m:ctrlPr>
+              <w:rPr>
+                <w:rFonts w:ascii="Cambria Math" w:eastAsiaTheme="minorEastAsia" w:hAnsi="Cambria Math"/>
+                <w:i/>
+                <w:sz w:val="18"/>
+                <w:lang w:val="en-US"/>
+              </w:rPr>
+            </m:ctrlPr>
+          </m:sSubPr>
+          <m:e>
+            <m:r>
+              <w:rPr>
+                <w:rFonts w:ascii="Cambria Math" w:eastAsiaTheme="minorEastAsia" w:hAnsi="Cambria Math"/>
+                <w:sz w:val="18"/>
+                <w:lang w:val="en-US"/>
+              </w:rPr>
+              <m:t>g=6 &amp; ν</m:t>
+            </m:r>
+          </m:e>
+          <m:sub>
+            <m:r>
+              <w:rPr>
+                <w:rFonts w:ascii="Cambria Math" w:eastAsiaTheme="minorEastAsia" w:hAnsi="Cambria Math"/>
+                <w:sz w:val="18"/>
+                <w:lang w:val="en-US"/>
+              </w:rPr>
+              <m:t>ext</m:t>
+            </m:r>
+          </m:sub>
+        </m:sSub>
+        <m:r>
+          <w:rPr>
+            <w:rFonts w:ascii="Cambria Math" w:eastAsiaTheme="minorEastAsia" w:hAnsi="Cambria Math"/>
+            <w:sz w:val="18"/>
+            <w:lang w:val="en-US"/>
+          </w:rPr>
+          <m:t>=4</m:t>
+        </m:r>
+      </m:oMath>
+      <w:r>
+        <w:rPr>
+          <w:rFonts w:eastAsiaTheme="minorEastAsia"/>
+          <w:sz w:val="18"/>
+          <w:lang w:val="en-US"/>
+        </w:rPr>
+        <w:t xml:space="preserve">). </w:t>
+      </w:r>
+      <w:r>
+        <w:rPr>
+          <w:rFonts w:eastAsiaTheme="minorEastAsia"/>
+          <w:b/>
+          <w:sz w:val="18"/>
+          <w:lang w:val="en-US"/>
+        </w:rPr>
+        <w:t xml:space="preserve">C. </w:t>
+      </w:r>
+      <w:r>
+        <w:rPr>
+          <w:rFonts w:eastAsiaTheme="minorEastAsia"/>
+          <w:sz w:val="18"/>
+          <w:lang w:val="en-US"/>
+        </w:rPr>
+        <w:t>The Asynchronous Regular (AR) state, where is much less synchrony, but single neurons do tend to fire regular (</w:t>
+      </w:r>
+      <m:oMath>
+        <m:sSub>
+          <m:sSubPr>
+            <m:ctrlPr>
+              <w:rPr>
+                <w:rFonts w:ascii="Cambria Math" w:eastAsiaTheme="minorEastAsia" w:hAnsi="Cambria Math"/>
+                <w:i/>
+                <w:sz w:val="18"/>
+                <w:lang w:val="en-US"/>
+              </w:rPr>
+            </m:ctrlPr>
+          </m:sSubPr>
+          <m:e>
+            <m:r>
+              <w:rPr>
+                <w:rFonts w:ascii="Cambria Math" w:eastAsiaTheme="minorEastAsia" w:hAnsi="Cambria Math"/>
+                <w:sz w:val="18"/>
+                <w:lang w:val="en-US"/>
+              </w:rPr>
+              <m:t>g=5 &amp; ν</m:t>
+            </m:r>
+          </m:e>
+          <m:sub>
+            <m:r>
+              <w:rPr>
+                <w:rFonts w:ascii="Cambria Math" w:eastAsiaTheme="minorEastAsia" w:hAnsi="Cambria Math"/>
+                <w:sz w:val="18"/>
+                <w:lang w:val="en-US"/>
+              </w:rPr>
+              <m:t>ext</m:t>
+            </m:r>
+          </m:sub>
+        </m:sSub>
+        <m:r>
+          <w:rPr>
+            <w:rFonts w:ascii="Cambria Math" w:eastAsiaTheme="minorEastAsia" w:hAnsi="Cambria Math"/>
+            <w:sz w:val="18"/>
+            <w:lang w:val="en-US"/>
+          </w:rPr>
+          <m:t>=2</m:t>
+        </m:r>
+      </m:oMath>
+      <w:r>
+        <w:rPr>
+          <w:rFonts w:eastAsiaTheme="minorEastAsia"/>
+          <w:sz w:val="18"/>
+          <w:lang w:val="en-US"/>
+        </w:rPr>
+        <w:t xml:space="preserve">). </w:t>
+      </w:r>
+      <w:r>
+        <w:rPr>
+          <w:rFonts w:eastAsiaTheme="minorEastAsia"/>
+          <w:b/>
+          <w:sz w:val="18"/>
+          <w:lang w:val="en-US"/>
+        </w:rPr>
+        <w:t xml:space="preserve">D. </w:t>
+      </w:r>
+      <w:r>
+        <w:rPr>
+          <w:rFonts w:eastAsiaTheme="minorEastAsia"/>
+          <w:sz w:val="18"/>
+          <w:lang w:val="en-US"/>
+        </w:rPr>
+        <w:t>The Asynchronous Irregular (AI) state, where the frequency is too low to speak of synchrony, and single neurons spike irregular (</w:t>
+      </w:r>
+      <m:oMath>
+        <m:sSub>
+          <m:sSubPr>
+            <m:ctrlPr>
+              <w:rPr>
+                <w:rFonts w:ascii="Cambria Math" w:eastAsiaTheme="minorEastAsia" w:hAnsi="Cambria Math"/>
+                <w:i/>
+                <w:sz w:val="18"/>
+                <w:lang w:val="en-US"/>
+              </w:rPr>
+            </m:ctrlPr>
+          </m:sSubPr>
+          <m:e>
+            <m:r>
+              <w:rPr>
+                <w:rFonts w:ascii="Cambria Math" w:eastAsiaTheme="minorEastAsia" w:hAnsi="Cambria Math"/>
+                <w:sz w:val="18"/>
+                <w:lang w:val="en-US"/>
+              </w:rPr>
+              <m:t>g=4.5 &amp; ν</m:t>
+            </m:r>
+          </m:e>
+          <m:sub>
+            <m:r>
+              <w:rPr>
+                <w:rFonts w:ascii="Cambria Math" w:eastAsiaTheme="minorEastAsia" w:hAnsi="Cambria Math"/>
+                <w:sz w:val="18"/>
+                <w:lang w:val="en-US"/>
+              </w:rPr>
+              <m:t>ext</m:t>
+            </m:r>
+          </m:sub>
+        </m:sSub>
+        <m:r>
+          <w:rPr>
+            <w:rFonts w:ascii="Cambria Math" w:eastAsiaTheme="minorEastAsia" w:hAnsi="Cambria Math"/>
+            <w:sz w:val="18"/>
+            <w:lang w:val="en-US"/>
+          </w:rPr>
+          <m:t>=0.9</m:t>
+        </m:r>
+      </m:oMath>
+      <w:r>
+        <w:rPr>
+          <w:rFonts w:eastAsiaTheme="minorEastAsia"/>
+          <w:sz w:val="18"/>
+          <w:lang w:val="en-US"/>
+        </w:rPr>
+        <w:t>).</w:t>
+      </w:r>
+    </w:p>
+    <w:p>
+      <w:pPr>
+        <w:jc w:val="both"/>
+        <w:rPr>
+          <w:rFonts w:eastAsiaTheme="minorEastAsia"/>
+          <w:lang w:val="en-US"/>
+        </w:rPr>
+      </w:pPr>
+      <w:r>
+        <w:rPr>
+          <w:rFonts w:eastAsiaTheme="minorEastAsia"/>
+          <w:lang w:val="en-US"/>
+        </w:rPr>
+        <w:lastRenderedPageBreak/>
+        <w:t>When external input was too low (</w:t>
+      </w:r>
+      <m:oMath>
+        <m:sSub>
+          <m:sSubPr>
+            <m:ctrlPr>
+              <w:rPr>
+                <w:rFonts w:ascii="Cambria Math" w:hAnsi="Cambria Math"/>
+                <w:i/>
+                <w:lang w:val="en-US"/>
+              </w:rPr>
+            </m:ctrlPr>
+          </m:sSubPr>
+          <m:e>
+            <m:r>
+              <w:rPr>
+                <w:rFonts w:ascii="Cambria Math" w:hAnsi="Cambria Math"/>
+                <w:lang w:val="en-US"/>
+              </w:rPr>
+              <m:t>g</m:t>
+            </m:r>
+          </m:e>
+          <m:sub>
+            <m:r>
+              <w:rPr>
+                <w:rFonts w:ascii="Cambria Math" w:hAnsi="Cambria Math"/>
+                <w:lang w:val="en-US"/>
+              </w:rPr>
+              <m:t>ext</m:t>
+            </m:r>
+          </m:sub>
+        </m:sSub>
+        <m:r>
+          <w:rPr>
+            <w:rFonts w:ascii="Cambria Math" w:hAnsi="Cambria Math"/>
+            <w:lang w:val="en-US"/>
+          </w:rPr>
+          <m:t>&lt;2 nS</m:t>
+        </m:r>
+      </m:oMath>
+      <w:r>
+        <w:rPr>
+          <w:rFonts w:eastAsiaTheme="minorEastAsia"/>
+          <w:lang w:val="en-US"/>
+        </w:rPr>
+        <w:t xml:space="preserve">) there was no balance at all. When external </w:t>
+      </w:r>
+      <w:r>
+        <w:rPr>
+          <w:rFonts w:eastAsiaTheme="minorEastAsia"/>
+          <w:lang w:val="en-US"/>
+        </w:rPr>
+        <w:t>input is increased en inhibition is kept low</w:t>
+      </w:r>
+      <w:r>
+        <w:rPr>
+          <w:rFonts w:eastAsiaTheme="minorEastAsia"/>
+          <w:lang w:val="en-US"/>
+        </w:rPr>
+        <w:t xml:space="preserve"> the network reaches the SR state. When inhibition increases, roughly between</w:t>
+      </w:r>
+      <w:r>
+        <w:rPr>
+          <w:rFonts w:eastAsiaTheme="minorEastAsia"/>
+          <w:lang w:val="en-US"/>
+        </w:rPr>
+        <w:t xml:space="preserve"> </w:t>
+      </w:r>
+      <m:oMath>
+        <m:r>
+          <w:rPr>
+            <w:rFonts w:ascii="Cambria Math" w:eastAsiaTheme="minorEastAsia" w:hAnsi="Cambria Math"/>
+            <w:lang w:val="en-US"/>
+          </w:rPr>
+          <m:t>3</m:t>
+        </m:r>
+      </m:oMath>
+      <w:r>
+        <w:rPr>
+          <w:rFonts w:eastAsiaTheme="minorEastAsia"/>
+          <w:lang w:val="en-US"/>
+        </w:rPr>
+        <w:t xml:space="preserve"> and</w:t>
+      </w:r>
+      <w:r>
+        <w:rPr>
+          <w:rFonts w:eastAsiaTheme="minorEastAsia"/>
+          <w:lang w:val="en-US"/>
+        </w:rPr>
+        <w:t xml:space="preserve"> </w:t>
+      </w:r>
+      <m:oMath>
+        <m:r>
+          <w:rPr>
+            <w:rFonts w:ascii="Cambria Math" w:eastAsiaTheme="minorEastAsia" w:hAnsi="Cambria Math"/>
+            <w:lang w:val="en-US"/>
+          </w:rPr>
+          <m:t>5 nS</m:t>
+        </m:r>
+      </m:oMath>
+      <w:r>
+        <w:rPr>
+          <w:rFonts w:eastAsiaTheme="minorEastAsia"/>
+          <w:lang w:val="en-US"/>
+        </w:rPr>
+        <w:t xml:space="preserve">, there appears a state not described in the simple neuron model: a Bursting Synchronous state (BS; see Figure 2). </w:t>
+      </w:r>
+      <w:r>
+        <w:rPr>
+          <w:rFonts w:eastAsiaTheme="minorEastAsia"/>
+          <w:lang w:val="en-US"/>
+        </w:rPr>
+        <w:t>When inhibition is increased more, there arises a sort of AI state. Without quantification it is hard to determine whether there are SI and AR states. A classification of the different states by interpretation of the global activity p</w:t>
+      </w:r>
+      <w:r>
+        <w:rPr>
+          <w:rFonts w:eastAsiaTheme="minorEastAsia"/>
+          <w:lang w:val="en-US"/>
+        </w:rPr>
+        <w:t>lots is visualized in Figure 3.</w:t>
+      </w:r>
+    </w:p>
+    <w:p>
+      <w:pPr>
+        <w:pStyle w:val="Geenafstand"/>
+        <w:rPr>
+          <w:b/>
+          <w:lang w:val="en-US"/>
+        </w:rPr>
+      </w:pPr>
+      <w:r>
+        <w:rPr>
+          <w:b/>
+          <w:lang w:val="en-US"/>
+        </w:rPr>
+        <w:lastRenderedPageBreak/>
+        <w:t>Quantification of Synchrony and Regularity</w:t>
+      </w:r>
+    </w:p>
+    <w:p>
+      <w:pPr>
+        <w:jc w:val="both"/>
+        <w:rPr>
+          <w:rFonts w:eastAsiaTheme="minorEastAsia"/>
+          <w:lang w:val="en-US"/>
+        </w:rPr>
+        <w:sectPr>
+          <w:type w:val="continuous"/>
+          <w:pgSz w:w="11906" w:h="16838"/>
+          <w:pgMar w:top="1417" w:right="1417" w:bottom="1417" w:left="1417" w:header="708" w:footer="708" w:gutter="0"/>
+          <w:cols w:num="2" w:space="708"/>
+          <w:docGrid w:linePitch="360"/>
+        </w:sectPr>
+      </w:pPr>
+      <w:r>
+        <w:rPr>
+          <w:lang w:val="en-US"/>
+        </w:rPr>
+        <w:t xml:space="preserve">To be able to differentiate different states objectively, a quantification measure is needed. For the Regularity the </w:t>
+      </w:r>
+      <w:r>
+        <w:rPr>
+          <w:lang w:val="en-US"/>
+        </w:rPr>
+        <w:t xml:space="preserve">average </w:t>
+      </w:r>
+      <w:r>
+        <w:rPr>
+          <w:lang w:val="en-US"/>
+        </w:rPr>
+        <w:t xml:space="preserve">coefficient of variation </w:t>
+      </w:r>
+      <w:r>
+        <w:rPr>
+          <w:lang w:val="en-US"/>
+        </w:rPr>
+        <w:t xml:space="preserve">(CV) </w:t>
+      </w:r>
+      <w:r>
+        <w:rPr>
+          <w:lang w:val="en-US"/>
+        </w:rPr>
+        <w:t xml:space="preserve">is calculated for </w:t>
+      </w:r>
+      <w:r>
+        <w:rPr>
+          <w:lang w:val="en-US"/>
+        </w:rPr>
+        <w:t xml:space="preserve">the different values of </w:t>
+      </w:r>
+      <m:oMath>
+        <m:sSub>
+          <m:sSubPr>
+            <m:ctrlPr>
+              <w:rPr>
+                <w:rFonts w:ascii="Cambria Math" w:hAnsi="Cambria Math"/>
+                <w:i/>
+                <w:lang w:val="en-US"/>
+              </w:rPr>
+            </m:ctrlPr>
+          </m:sSubPr>
+          <m:e>
+            <m:r>
+              <w:rPr>
+                <w:rFonts w:ascii="Cambria Math" w:hAnsi="Cambria Math"/>
+                <w:lang w:val="en-US"/>
+              </w:rPr>
+              <m:t>g</m:t>
+            </m:r>
+          </m:e>
+          <m:sub>
+            <m:r>
+              <w:rPr>
+                <w:rFonts w:ascii="Cambria Math" w:hAnsi="Cambria Math"/>
+                <w:lang w:val="en-US"/>
+              </w:rPr>
+              <m:t>inh</m:t>
+            </m:r>
+          </m:sub>
+        </m:sSub>
+      </m:oMath>
+      <w:r>
+        <w:rPr>
+          <w:rFonts w:eastAsiaTheme="minorEastAsia"/>
+          <w:lang w:val="en-US"/>
+        </w:rPr>
+        <w:t xml:space="preserve"> and </w:t>
+      </w:r>
+      <m:oMath>
+        <m:sSub>
+          <m:sSubPr>
+            <m:ctrlPr>
+              <w:rPr>
+                <w:rFonts w:ascii="Cambria Math" w:hAnsi="Cambria Math"/>
+                <w:i/>
+                <w:lang w:val="en-US"/>
+              </w:rPr>
+            </m:ctrlPr>
+          </m:sSubPr>
+          <m:e>
+            <m:r>
+              <w:rPr>
+                <w:rFonts w:ascii="Cambria Math" w:hAnsi="Cambria Math"/>
+                <w:lang w:val="en-US"/>
+              </w:rPr>
+              <m:t>g</m:t>
+            </m:r>
+          </m:e>
+          <m:sub>
+            <m:r>
+              <w:rPr>
+                <w:rFonts w:ascii="Cambria Math" w:hAnsi="Cambria Math"/>
+                <w:lang w:val="en-US"/>
+              </w:rPr>
+              <m:t>ext</m:t>
+            </m:r>
+          </m:sub>
+        </m:sSub>
+      </m:oMath>
+      <w:r>
+        <w:rPr>
+          <w:rFonts w:eastAsiaTheme="minorEastAsia"/>
+          <w:lang w:val="en-US"/>
+        </w:rPr>
+        <w:t xml:space="preserve">. A low CV value means regular behavior. CV values around 1 are similar to a Poisson process, and therefore highly irregular. The different values of </w:t>
+      </w:r>
+      <w:r>
+        <w:rPr>
+          <w:rFonts w:eastAsiaTheme="minorEastAsia"/>
+          <w:lang w:val="en-US"/>
+        </w:rPr>
+        <w:t>the CV are plotted in Figure 4.</w:t>
+      </w:r>
+    </w:p>
+    <w:p>
+      <w:pPr>
+        <w:jc w:val="both"/>
+        <w:rPr>
+          <w:rFonts w:eastAsiaTheme="minorEastAsia"/>
+          <w:lang w:val="en-US"/>
+        </w:rPr>
+      </w:pPr>
+      <w:r>
+        <w:rPr>
+          <w:rFonts w:eastAsiaTheme="minorEastAsia"/>
+          <w:lang w:val="en-US"/>
+        </w:rPr>
+        <w:lastRenderedPageBreak/>
+        <w:drawing>
+          <wp:inline distT="0" distB="0" distL="0" distR="0">
+            <wp:extent cx="5841365" cy="4381500"/>
+            <wp:effectExtent l="19050" t="0" r="6985" b="0"/>
+            <wp:docPr id="16" name="Afbeelding 7" descr="fig34.png"/>
+            <wp:cNvGraphicFramePr>
+              <a:graphicFrameLocks xmlns:a="http://schemas.openxmlformats.org/drawingml/2006/main" noChangeAspect="1"/>
+            </wp:cNvGraphicFramePr>
+            <a:graphic xmlns:a="http://schemas.openxmlformats.org/drawingml/2006/main">
+              <a:graphicData uri="http://schemas.openxmlformats.org/drawingml/2006/picture">
+                <pic:pic xmlns:pic="http://schemas.openxmlformats.org/drawingml/2006/picture">
+                  <pic:nvPicPr>
+                    <pic:cNvPr id="0" name="fig34.png"/>
+                    <pic:cNvPicPr/>
+                  </pic:nvPicPr>
+                  <pic:blipFill>
+                    <a:blip r:embed="rId9" cstate="print"/>
+                    <a:stretch>
+                      <a:fillRect/>
+                    </a:stretch>
+                  </pic:blipFill>
+                  <pic:spPr>
+                    <a:xfrm>
+                      <a:off x="0" y="0"/>
+                      <a:ext cx="5841365" cy="4381500"/>
+                    </a:xfrm>
+                    <a:prstGeom prst="rect">
+                      <a:avLst/>
+                    </a:prstGeom>
+                  </pic:spPr>
+                </pic:pic>
+              </a:graphicData>
+            </a:graphic>
+          </wp:inline>
+        </w:drawing>
+      </w:r>
+    </w:p>
+    <w:p>
+      <w:pPr>
+        <w:jc w:val="both"/>
+        <w:rPr>
+          <w:rFonts w:eastAsiaTheme="minorEastAsia"/>
+          <w:b/>
+          <w:sz w:val="18"/>
+          <w:lang w:val="en-US"/>
+        </w:rPr>
+      </w:pPr>
+      <w:r>
+        <w:rPr>
+          <w:rFonts w:eastAsiaTheme="minorEastAsia"/>
+          <w:b/>
+          <w:sz w:val="18"/>
+          <w:lang w:val="en-US"/>
+        </w:rPr>
+        <w:t>Figure 2.</w:t>
+      </w:r>
+    </w:p>
+    <w:p>
+      <w:pPr>
+        <w:jc w:val="center"/>
+        <w:rPr>
+          <w:rFonts w:eastAsiaTheme="minorEastAsia"/>
+          <w:b/>
+          <w:lang w:val="en-US"/>
+        </w:rPr>
+      </w:pPr>
+      <w:r>
+        <w:rPr>
+          <w:rFonts w:eastAsiaTheme="minorEastAsia"/>
+          <w:b/>
+          <w:lang w:val="en-US"/>
+        </w:rPr>
+        <w:drawing>
+          <wp:inline distT="0" distB="0" distL="0" distR="0">
+            <wp:extent cx="5334000" cy="3000375"/>
+            <wp:effectExtent l="19050" t="0" r="0" b="0"/>
+            <wp:docPr id="17" name="Afbeelding 9" descr="Overview sketch.jpeg"/>
+            <wp:cNvGraphicFramePr>
+              <a:graphicFrameLocks xmlns:a="http://schemas.openxmlformats.org/drawingml/2006/main" noChangeAspect="1"/>
+            </wp:cNvGraphicFramePr>
+            <a:graphic xmlns:a="http://schemas.openxmlformats.org/drawingml/2006/main">
+              <a:graphicData uri="http://schemas.openxmlformats.org/drawingml/2006/picture">
+                <pic:pic xmlns:pic="http://schemas.openxmlformats.org/drawingml/2006/picture">
+                  <pic:nvPicPr>
+                    <pic:cNvPr id="0" name="Overview sketch.jpeg"/>
+                    <pic:cNvPicPr/>
+                  </pic:nvPicPr>
+                  <pic:blipFill>
+                    <a:blip r:embed="rId10" cstate="print"/>
+                    <a:srcRect t="12610" r="5947" b="17009"/>
+                    <a:stretch>
+                      <a:fillRect/>
+                    </a:stretch>
+                  </pic:blipFill>
+                  <pic:spPr>
+                    <a:xfrm>
+                      <a:off x="0" y="0"/>
+                      <a:ext cx="5334000" cy="3000375"/>
+                    </a:xfrm>
+                    <a:prstGeom prst="rect">
+                      <a:avLst/>
+                    </a:prstGeom>
+                  </pic:spPr>
+                </pic:pic>
+              </a:graphicData>
+            </a:graphic>
+          </wp:inline>
+        </w:drawing>
+      </w:r>
+    </w:p>
+    <w:p>
+      <w:pPr>
+        <w:rPr>
+          <w:rFonts w:eastAsiaTheme="minorEastAsia"/>
+          <w:b/>
+          <w:sz w:val="18"/>
+          <w:szCs w:val="18"/>
+          <w:lang w:val="en-US"/>
+        </w:rPr>
+      </w:pPr>
       <w:commentRangeStart w:id="2"/>
       <w:r>
         <w:rPr>
+          <w:rFonts w:eastAsiaTheme="minorEastAsia"/>
           <w:b/>
+          <w:sz w:val="18"/>
+          <w:szCs w:val="18"/>
+          <w:lang w:val="en-US"/>
+        </w:rPr>
+        <w:t>Figure 3.</w:t>
+      </w:r>
+      <w:commentRangeEnd w:id="2"/>
+      <w:r>
+        <w:rPr>
+          <w:rStyle w:val="Verwijzingopmerking"/>
+          <w:sz w:val="18"/>
+          <w:szCs w:val="18"/>
+        </w:rPr>
+        <w:commentReference w:id="2"/>
+      </w:r>
+    </w:p>
+    <w:p>
+      <w:pPr>
+        <w:rPr>
+          <w:rFonts w:eastAsiaTheme="minorEastAsia"/>
+          <w:b/>
+          <w:lang w:val="en-US"/>
+        </w:rPr>
+        <w:sectPr>
+          <w:pgSz w:w="11906" w:h="16838"/>
+          <w:pgMar w:top="1417" w:right="1417" w:bottom="1417" w:left="1417" w:header="708" w:footer="708" w:gutter="0"/>
+          <w:cols w:space="708"/>
+          <w:docGrid w:linePitch="360"/>
+        </w:sectPr>
+      </w:pPr>
+    </w:p>
+    <w:p>
+      <w:pPr>
+        <w:jc w:val="center"/>
+        <w:rPr>
+          <w:rFonts w:eastAsiaTheme="minorEastAsia"/>
+          <w:lang w:val="en-US"/>
+        </w:rPr>
+      </w:pPr>
+      <w:r>
+        <w:rPr>
+          <w:rFonts w:eastAsiaTheme="minorEastAsia"/>
+          <w:lang w:val="en-US"/>
+        </w:rPr>
+        <w:lastRenderedPageBreak/>
+        <w:drawing>
+          <wp:inline distT="0" distB="0" distL="0" distR="0">
+            <wp:extent cx="3959094" cy="3419475"/>
+            <wp:effectExtent l="19050" t="0" r="3306" b="0"/>
+            <wp:docPr id="19" name="Afbeelding 11" descr="colorplot.png"/>
+            <wp:cNvGraphicFramePr>
+              <a:graphicFrameLocks xmlns:a="http://schemas.openxmlformats.org/drawingml/2006/main" noChangeAspect="1"/>
+            </wp:cNvGraphicFramePr>
+            <a:graphic xmlns:a="http://schemas.openxmlformats.org/drawingml/2006/main">
+              <a:graphicData uri="http://schemas.openxmlformats.org/drawingml/2006/picture">
+                <pic:pic xmlns:pic="http://schemas.openxmlformats.org/drawingml/2006/picture">
+                  <pic:nvPicPr>
+                    <pic:cNvPr id="0" name="colorplot.png"/>
+                    <pic:cNvPicPr/>
+                  </pic:nvPicPr>
+                  <pic:blipFill>
+                    <a:blip r:embed="rId11" cstate="print"/>
+                    <a:stretch>
+                      <a:fillRect/>
+                    </a:stretch>
+                  </pic:blipFill>
+                  <pic:spPr>
+                    <a:xfrm>
+                      <a:off x="0" y="0"/>
+                      <a:ext cx="3959225" cy="3419475"/>
+                    </a:xfrm>
+                    <a:prstGeom prst="rect">
+                      <a:avLst/>
+                    </a:prstGeom>
+                  </pic:spPr>
+                </pic:pic>
+              </a:graphicData>
+            </a:graphic>
+          </wp:inline>
+        </w:drawing>
+      </w:r>
+    </w:p>
+    <w:p>
+      <w:pPr>
+        <w:rPr>
+          <w:rFonts w:eastAsiaTheme="minorEastAsia"/>
+          <w:b/>
+          <w:sz w:val="18"/>
+          <w:lang w:val="en-US"/>
+        </w:rPr>
+        <w:sectPr>
+          <w:pgSz w:w="11906" w:h="16838"/>
+          <w:pgMar w:top="1417" w:right="1417" w:bottom="1417" w:left="1417" w:header="708" w:footer="708" w:gutter="0"/>
+          <w:cols w:space="708"/>
+          <w:docGrid w:linePitch="360"/>
+        </w:sectPr>
+      </w:pPr>
+      <w:r>
+        <w:rPr>
+          <w:rFonts w:eastAsiaTheme="minorEastAsia"/>
+          <w:b/>
+          <w:sz w:val="18"/>
+          <w:lang w:val="en-US"/>
+        </w:rPr>
+        <w:t>Figure 4.</w:t>
+      </w:r>
+    </w:p>
+    <w:p>
+      <w:pPr>
+        <w:jc w:val="both"/>
+        <w:rPr>
+          <w:rFonts w:eastAsiaTheme="minorEastAsia"/>
+          <w:lang w:val="en-US"/>
+        </w:rPr>
+      </w:pPr>
+      <w:r>
+        <w:rPr>
+          <w:rFonts w:eastAsiaTheme="minorEastAsia"/>
+          <w:lang w:val="en-US"/>
+        </w:rPr>
+        <w:lastRenderedPageBreak/>
+        <w:t xml:space="preserve">This plot shows that values of </w:t>
+      </w:r>
+      <m:oMath>
+        <m:sSub>
+          <m:sSubPr>
+            <m:ctrlPr>
+              <w:rPr>
+                <w:rFonts w:ascii="Cambria Math" w:hAnsi="Cambria Math"/>
+                <w:i/>
+                <w:lang w:val="en-US"/>
+              </w:rPr>
+            </m:ctrlPr>
+          </m:sSubPr>
+          <m:e>
+            <m:r>
+              <w:rPr>
+                <w:rFonts w:ascii="Cambria Math" w:hAnsi="Cambria Math"/>
+                <w:lang w:val="en-US"/>
+              </w:rPr>
+              <m:t>g</m:t>
+            </m:r>
+          </m:e>
+          <m:sub>
+            <m:r>
+              <w:rPr>
+                <w:rFonts w:ascii="Cambria Math" w:hAnsi="Cambria Math"/>
+                <w:lang w:val="en-US"/>
+              </w:rPr>
+              <m:t>inh</m:t>
+            </m:r>
+          </m:sub>
+        </m:sSub>
+        <m:r>
+          <w:rPr>
+            <w:rFonts w:ascii="Cambria Math" w:eastAsiaTheme="minorEastAsia" w:hAnsi="Cambria Math"/>
+            <w:lang w:val="en-US"/>
+          </w:rPr>
+          <m:t>&lt;3</m:t>
+        </m:r>
+      </m:oMath>
+      <w:r>
+        <w:rPr>
+          <w:rFonts w:eastAsiaTheme="minorEastAsia"/>
+          <w:lang w:val="en-US"/>
+        </w:rPr>
+        <w:t xml:space="preserve">, independent of the value of </w:t>
+      </w:r>
+      <m:oMath>
+        <m:sSub>
+          <m:sSubPr>
+            <m:ctrlPr>
+              <w:rPr>
+                <w:rFonts w:ascii="Cambria Math" w:hAnsi="Cambria Math"/>
+                <w:i/>
+                <w:lang w:val="en-US"/>
+              </w:rPr>
+            </m:ctrlPr>
+          </m:sSubPr>
+          <m:e>
+            <m:r>
+              <w:rPr>
+                <w:rFonts w:ascii="Cambria Math" w:hAnsi="Cambria Math"/>
+                <w:lang w:val="en-US"/>
+              </w:rPr>
+              <m:t>g</m:t>
+            </m:r>
+          </m:e>
+          <m:sub>
+            <m:r>
+              <w:rPr>
+                <w:rFonts w:ascii="Cambria Math" w:hAnsi="Cambria Math"/>
+                <w:lang w:val="en-US"/>
+              </w:rPr>
+              <m:t>ext</m:t>
+            </m:r>
+          </m:sub>
+        </m:sSub>
+      </m:oMath>
+      <w:r>
+        <w:rPr>
+          <w:rFonts w:eastAsiaTheme="minorEastAsia"/>
+          <w:lang w:val="en-US"/>
+        </w:rPr>
+        <w:t xml:space="preserve">, all cause very regular spiking behavior. </w:t>
+      </w:r>
+      <m:oMath>
+        <m:sSub>
+          <m:sSubPr>
+            <m:ctrlPr>
+              <w:rPr>
+                <w:rFonts w:ascii="Cambria Math" w:hAnsi="Cambria Math"/>
+                <w:i/>
+                <w:lang w:val="en-US"/>
+              </w:rPr>
+            </m:ctrlPr>
+          </m:sSubPr>
+          <m:e>
+            <m:r>
+              <w:rPr>
+                <w:rFonts w:ascii="Cambria Math" w:hAnsi="Cambria Math"/>
+                <w:lang w:val="en-US"/>
+              </w:rPr>
+              <m:t>g</m:t>
+            </m:r>
+          </m:e>
+          <m:sub>
+            <m:r>
+              <w:rPr>
+                <w:rFonts w:ascii="Cambria Math" w:hAnsi="Cambria Math"/>
+                <w:lang w:val="en-US"/>
+              </w:rPr>
+              <m:t>inh</m:t>
+            </m:r>
+          </m:sub>
+        </m:sSub>
+        <m:r>
+          <w:rPr>
+            <w:rFonts w:ascii="Cambria Math" w:eastAsiaTheme="minorEastAsia" w:hAnsi="Cambria Math"/>
+            <w:lang w:val="en-US"/>
+          </w:rPr>
+          <m:t>=3</m:t>
+        </m:r>
+      </m:oMath>
+      <w:r>
+        <w:rPr>
+          <w:rFonts w:eastAsiaTheme="minorEastAsia"/>
+          <w:lang w:val="en-US"/>
+        </w:rPr>
+        <w:t xml:space="preserve"> is a transition value, as all values of </w:t>
+      </w:r>
+      <m:oMath>
+        <m:sSub>
+          <m:sSubPr>
+            <m:ctrlPr>
+              <w:rPr>
+                <w:rFonts w:ascii="Cambria Math" w:hAnsi="Cambria Math"/>
+                <w:i/>
+                <w:lang w:val="en-US"/>
+              </w:rPr>
+            </m:ctrlPr>
+          </m:sSubPr>
+          <m:e>
+            <m:r>
+              <w:rPr>
+                <w:rFonts w:ascii="Cambria Math" w:hAnsi="Cambria Math"/>
+                <w:lang w:val="en-US"/>
+              </w:rPr>
+              <m:t>g</m:t>
+            </m:r>
+          </m:e>
+          <m:sub>
+            <m:r>
+              <w:rPr>
+                <w:rFonts w:ascii="Cambria Math" w:hAnsi="Cambria Math"/>
+                <w:lang w:val="en-US"/>
+              </w:rPr>
+              <m:t>inh</m:t>
+            </m:r>
+          </m:sub>
+        </m:sSub>
+        <m:r>
+          <w:rPr>
+            <w:rFonts w:ascii="Cambria Math" w:hAnsi="Cambria Math"/>
+            <w:lang w:val="en-US"/>
+          </w:rPr>
+          <m:t>&gt;3</m:t>
+        </m:r>
+      </m:oMath>
+      <w:r>
+        <w:rPr>
+          <w:rFonts w:eastAsiaTheme="minorEastAsia"/>
+          <w:lang w:val="en-US"/>
+        </w:rPr>
+        <w:t xml:space="preserve"> causes very irregular behavior. As mentioned before,</w:t>
+      </w:r>
+      <w:r>
+        <w:rPr>
+          <w:rFonts w:eastAsiaTheme="minorEastAsia"/>
+          <w:lang w:val="en-US"/>
+        </w:rPr>
+        <w:t xml:space="preserve"> external input</w:t>
+      </w:r>
+      <w:r>
+        <w:rPr>
+          <w:rFonts w:eastAsiaTheme="minorEastAsia"/>
+          <w:lang w:val="en-US"/>
+        </w:rPr>
+        <w:t xml:space="preserve"> </w:t>
+      </w:r>
+      <w:r>
+        <w:rPr>
+          <w:rFonts w:eastAsiaTheme="minorEastAsia"/>
+          <w:lang w:val="en-US"/>
+        </w:rPr>
+        <w:t>should be high enough (</w:t>
+      </w:r>
+      <m:oMath>
+        <m:sSub>
+          <m:sSubPr>
+            <m:ctrlPr>
+              <w:rPr>
+                <w:rFonts w:ascii="Cambria Math" w:hAnsi="Cambria Math"/>
+                <w:i/>
+                <w:lang w:val="en-US"/>
+              </w:rPr>
+            </m:ctrlPr>
+          </m:sSubPr>
+          <m:e>
+            <m:r>
+              <w:rPr>
+                <w:rFonts w:ascii="Cambria Math" w:hAnsi="Cambria Math"/>
+                <w:lang w:val="en-US"/>
+              </w:rPr>
+              <m:t>g</m:t>
+            </m:r>
+          </m:e>
+          <m:sub>
+            <m:r>
+              <w:rPr>
+                <w:rFonts w:ascii="Cambria Math" w:hAnsi="Cambria Math"/>
+                <w:lang w:val="en-US"/>
+              </w:rPr>
+              <m:t>ext</m:t>
+            </m:r>
+          </m:sub>
+        </m:sSub>
+        <m:r>
+          <w:rPr>
+            <w:rFonts w:ascii="Cambria Math" w:hAnsi="Cambria Math"/>
+            <w:lang w:val="en-US"/>
+          </w:rPr>
+          <m:t>&gt;1 nS</m:t>
+        </m:r>
+      </m:oMath>
+      <w:r>
+        <w:rPr>
+          <w:rFonts w:eastAsiaTheme="minorEastAsia"/>
+          <w:lang w:val="en-US"/>
+        </w:rPr>
+        <w:t xml:space="preserve">) in order to have balanced behavior. So the CV values of </w:t>
+      </w:r>
+      <m:oMath>
+        <m:sSub>
+          <m:sSubPr>
+            <m:ctrlPr>
+              <w:rPr>
+                <w:rFonts w:ascii="Cambria Math" w:hAnsi="Cambria Math"/>
+                <w:i/>
+                <w:lang w:val="en-US"/>
+              </w:rPr>
+            </m:ctrlPr>
+          </m:sSubPr>
+          <m:e>
+            <m:r>
+              <w:rPr>
+                <w:rFonts w:ascii="Cambria Math" w:hAnsi="Cambria Math"/>
+                <w:lang w:val="en-US"/>
+              </w:rPr>
+              <m:t>g</m:t>
+            </m:r>
+          </m:e>
+          <m:sub>
+            <m:r>
+              <w:rPr>
+                <w:rFonts w:ascii="Cambria Math" w:hAnsi="Cambria Math"/>
+                <w:lang w:val="en-US"/>
+              </w:rPr>
+              <m:t>ext</m:t>
+            </m:r>
+          </m:sub>
+        </m:sSub>
+        <m:r>
+          <w:rPr>
+            <w:rFonts w:ascii="Cambria Math" w:hAnsi="Cambria Math"/>
+            <w:lang w:val="en-US"/>
+          </w:rPr>
+          <m:t>=1</m:t>
+        </m:r>
+      </m:oMath>
+      <w:r>
+        <w:rPr>
+          <w:rFonts w:eastAsiaTheme="minorEastAsia"/>
+          <w:lang w:val="en-US"/>
+        </w:rPr>
+        <w:t xml:space="preserve"> </w:t>
+      </w:r>
+      <w:r>
+        <w:rPr>
+          <w:rFonts w:eastAsiaTheme="minorEastAsia"/>
+          <w:lang w:val="en-US"/>
+        </w:rPr>
+        <w:t>do not have a meaning in this case.</w:t>
+      </w:r>
+    </w:p>
+    <w:p>
+      <w:pPr>
+        <w:jc w:val="both"/>
+        <w:rPr>
+          <w:rFonts w:eastAsiaTheme="minorEastAsia"/>
+          <w:lang w:val="en-US"/>
+        </w:rPr>
+      </w:pPr>
+      <w:r>
+        <w:rPr>
+          <w:rFonts w:eastAsiaTheme="minorEastAsia"/>
+          <w:lang w:val="en-US"/>
+        </w:rPr>
+        <w:t>[PART OF QUANTIFICATION SYNCHRONY]</w:t>
+      </w:r>
+    </w:p>
+    <w:p>
+      <w:pPr>
+        <w:jc w:val="both"/>
+        <w:rPr>
+          <w:rFonts w:eastAsiaTheme="minorEastAsia"/>
+          <w:lang w:val="en-US"/>
+        </w:rPr>
+      </w:pPr>
+      <w:commentRangeStart w:id="3"/>
+      <w:r>
+        <w:rPr>
+          <w:rFonts w:eastAsiaTheme="minorEastAsia"/>
+          <w:lang w:val="en-US"/>
+        </w:rPr>
+        <w:t>[PART WHERE BOTH QUANTIFICATIONS ARE COMBINED AND WHERE HOPEFULLY ORIGINATE DIFFERENT STATES]</w:t>
+      </w:r>
+      <w:commentRangeEnd w:id="3"/>
+      <w:r>
+        <w:rPr>
+          <w:rStyle w:val="Verwijzingopmerking"/>
+        </w:rPr>
+        <w:commentReference w:id="3"/>
+      </w:r>
+    </w:p>
+    <w:p>
+      <w:pPr>
+        <w:pStyle w:val="Geenafstand"/>
+        <w:rPr>
+          <w:b/>
+          <w:lang w:val="en-US"/>
+        </w:rPr>
+      </w:pPr>
+      <w:r>
+        <w:rPr>
+          <w:b/>
           <w:lang w:val="en-US"/>
         </w:rPr>
         <w:t>Statistics</w:t>
@@ -4302,46 +6183,705 @@
     <w:p>
       <w:pPr>
         <w:rPr>
-          <w:lang w:val="en-US"/>
-        </w:rPr>
-      </w:pPr>
-      <w:r>
-        <w:rPr>
-          <w:lang w:val="en-US"/>
-        </w:rPr>
-        <w:t>After quantification for the parameter space is completed, statistics can be performed in order to examine whether there are states which differ significantly in regularity and synchrony. Besides color plots which could show different states according to either synchrony or regularity (or even both when a mountain color plot is produced), it only gives an indication where the flipping points are. Cluster analyses/ k-means can statistically separate different surfaces of the parameter space which differ in regularity and synchrony.</w:t>
-      </w:r>
-    </w:p>
-    <w:commentRangeEnd w:id="2"/>
-    <w:p>
-      <w:pPr>
-        <w:jc w:val="both"/>
-        <w:rPr>
+          <w:rFonts w:eastAsiaTheme="minorEastAsia"/>
+          <w:lang w:val="en-US"/>
+        </w:rPr>
+      </w:pPr>
+      <w:r>
+        <w:rPr>
+          <w:rFonts w:eastAsiaTheme="minorEastAsia"/>
+          <w:lang w:val="en-US"/>
+        </w:rPr>
+        <w:t>Statistically differentiate between differences in regularity and synchrony</w:t>
+      </w:r>
+    </w:p>
+    <w:p>
+      <w:pPr>
+        <w:rPr>
+          <w:rFonts w:eastAsiaTheme="minorEastAsia"/>
           <w:sz w:val="28"/>
           <w:lang w:val="en-US"/>
         </w:rPr>
       </w:pPr>
       <w:r>
         <w:rPr>
-          <w:rStyle w:val="Verwijzingopmerking"/>
-        </w:rPr>
-        <w:commentReference w:id="2"/>
-      </w:r>
-      <w:r>
-        <w:rPr>
+          <w:rFonts w:eastAsiaTheme="minorEastAsia"/>
           <w:sz w:val="28"/>
           <w:lang w:val="en-US"/>
         </w:rPr>
-        <w:t>Results</w:t>
-      </w:r>
-    </w:p>
-    <w:p>
-      <w:pPr>
-        <w:jc w:val="both"/>
-        <w:rPr>
-          <w:lang w:val="en-US"/>
-        </w:rPr>
-      </w:pPr>
+        <w:t>Discussion</w:t>
+      </w:r>
+    </w:p>
+    <w:p>
+      <w:pPr>
+        <w:rPr>
+          <w:rFonts w:eastAsiaTheme="minorEastAsia"/>
+          <w:lang w:val="en-US"/>
+        </w:rPr>
+      </w:pPr>
+      <w:r>
+        <w:rPr>
+          <w:rFonts w:eastAsiaTheme="minorEastAsia"/>
+          <w:lang w:val="en-US"/>
+        </w:rPr>
+        <w:t xml:space="preserve">Framework for discussion can be found in the ‘Framework for report’ document. </w:t>
+      </w:r>
+    </w:p>
+    <w:p>
+      <w:pPr>
+        <w:rPr>
+          <w:rFonts w:eastAsiaTheme="minorEastAsia"/>
+          <w:sz w:val="28"/>
+          <w:lang w:val="en-US"/>
+        </w:rPr>
+      </w:pPr>
+    </w:p>
+    <w:p>
+      <w:pPr>
+        <w:rPr>
+          <w:rFonts w:eastAsiaTheme="minorEastAsia"/>
+          <w:sz w:val="28"/>
+          <w:lang w:val="en-US"/>
+        </w:rPr>
+      </w:pPr>
+    </w:p>
+    <w:p>
+      <w:pPr>
+        <w:rPr>
+          <w:rFonts w:eastAsiaTheme="minorEastAsia"/>
+          <w:sz w:val="28"/>
+          <w:lang w:val="en-US"/>
+        </w:rPr>
+      </w:pPr>
+    </w:p>
+    <w:p>
+      <w:pPr>
+        <w:rPr>
+          <w:rFonts w:eastAsiaTheme="minorEastAsia"/>
+          <w:sz w:val="28"/>
+          <w:lang w:val="en-US"/>
+        </w:rPr>
+      </w:pPr>
+    </w:p>
+    <w:p>
+      <w:pPr>
+        <w:rPr>
+          <w:rFonts w:eastAsiaTheme="minorEastAsia"/>
+          <w:sz w:val="28"/>
+          <w:lang w:val="en-US"/>
+        </w:rPr>
+      </w:pPr>
+    </w:p>
+    <w:p>
+      <w:pPr>
+        <w:rPr>
+          <w:rFonts w:eastAsiaTheme="minorEastAsia"/>
+          <w:sz w:val="28"/>
+          <w:lang w:val="en-US"/>
+        </w:rPr>
+      </w:pPr>
+    </w:p>
+    <w:p>
+      <w:pPr>
+        <w:rPr>
+          <w:rFonts w:eastAsiaTheme="minorEastAsia"/>
+          <w:sz w:val="28"/>
+          <w:lang w:val="en-US"/>
+        </w:rPr>
+      </w:pPr>
+    </w:p>
+    <w:p>
+      <w:pPr>
+        <w:rPr>
+          <w:rFonts w:eastAsiaTheme="minorEastAsia"/>
+          <w:sz w:val="28"/>
+          <w:lang w:val="en-US"/>
+        </w:rPr>
+      </w:pPr>
+    </w:p>
+    <w:p>
+      <w:pPr>
+        <w:rPr>
+          <w:rFonts w:eastAsiaTheme="minorEastAsia"/>
+          <w:sz w:val="28"/>
+          <w:lang w:val="en-US"/>
+        </w:rPr>
+      </w:pPr>
+    </w:p>
+    <w:p>
+      <w:pPr>
+        <w:rPr>
+          <w:rFonts w:eastAsiaTheme="minorEastAsia"/>
+          <w:sz w:val="28"/>
+          <w:lang w:val="en-US"/>
+        </w:rPr>
+      </w:pPr>
+    </w:p>
+    <w:p>
+      <w:pPr>
+        <w:rPr>
+          <w:rFonts w:eastAsiaTheme="minorEastAsia"/>
+          <w:sz w:val="28"/>
+          <w:lang w:val="en-US"/>
+        </w:rPr>
+      </w:pPr>
+    </w:p>
+    <w:p>
+      <w:pPr>
+        <w:rPr>
+          <w:rFonts w:eastAsiaTheme="minorEastAsia"/>
+          <w:sz w:val="28"/>
+          <w:lang w:val="en-US"/>
+        </w:rPr>
+      </w:pPr>
+    </w:p>
+    <w:p>
+      <w:pPr>
+        <w:rPr>
+          <w:rFonts w:eastAsiaTheme="minorEastAsia"/>
+          <w:sz w:val="28"/>
+          <w:lang w:val="en-US"/>
+        </w:rPr>
+      </w:pPr>
+    </w:p>
+    <w:p>
+      <w:pPr>
+        <w:rPr>
+          <w:rFonts w:eastAsiaTheme="minorEastAsia"/>
+          <w:sz w:val="28"/>
+          <w:lang w:val="en-US"/>
+        </w:rPr>
+        <w:sectPr>
+          <w:type w:val="continuous"/>
+          <w:pgSz w:w="11906" w:h="16838"/>
+          <w:pgMar w:top="1417" w:right="1417" w:bottom="1417" w:left="1417" w:header="708" w:footer="708" w:gutter="0"/>
+          <w:cols w:num="2" w:space="708"/>
+          <w:docGrid w:linePitch="360"/>
+        </w:sectPr>
+      </w:pPr>
+    </w:p>
+    <w:p>
+      <w:pPr>
+        <w:rPr>
+          <w:rFonts w:eastAsiaTheme="minorEastAsia"/>
+          <w:sz w:val="28"/>
+          <w:lang w:val="en-US"/>
+        </w:rPr>
+      </w:pPr>
+      <w:r>
+        <w:rPr>
+          <w:rFonts w:eastAsiaTheme="minorEastAsia"/>
+          <w:sz w:val="28"/>
+          <w:lang w:val="en-US"/>
+        </w:rPr>
+        <w:lastRenderedPageBreak/>
+        <w:drawing>
+          <wp:inline distT="0" distB="0" distL="0" distR="0">
+            <wp:extent cx="5760720" cy="3874770"/>
+            <wp:effectExtent l="19050" t="0" r="0" b="0"/>
+            <wp:docPr id="20" name="Afbeelding 12" descr="Example of 4D plot.png"/>
+            <wp:cNvGraphicFramePr>
+              <a:graphicFrameLocks xmlns:a="http://schemas.openxmlformats.org/drawingml/2006/main" noChangeAspect="1"/>
+            </wp:cNvGraphicFramePr>
+            <a:graphic xmlns:a="http://schemas.openxmlformats.org/drawingml/2006/main">
+              <a:graphicData uri="http://schemas.openxmlformats.org/drawingml/2006/picture">
+                <pic:pic xmlns:pic="http://schemas.openxmlformats.org/drawingml/2006/picture">
+                  <pic:nvPicPr>
+                    <pic:cNvPr id="0" name="Example of 4D plot.png"/>
+                    <pic:cNvPicPr/>
+                  </pic:nvPicPr>
+                  <pic:blipFill>
+                    <a:blip r:embed="rId12" cstate="print"/>
+                    <a:stretch>
+                      <a:fillRect/>
+                    </a:stretch>
+                  </pic:blipFill>
+                  <pic:spPr>
+                    <a:xfrm>
+                      <a:off x="0" y="0"/>
+                      <a:ext cx="5760720" cy="3874770"/>
+                    </a:xfrm>
+                    <a:prstGeom prst="rect">
+                      <a:avLst/>
+                    </a:prstGeom>
+                  </pic:spPr>
+                </pic:pic>
+              </a:graphicData>
+            </a:graphic>
+          </wp:inline>
+        </w:drawing>
+      </w:r>
+    </w:p>
+    <w:p>
+      <w:pPr>
+        <w:rPr>
+          <w:rFonts w:eastAsiaTheme="minorEastAsia"/>
+          <w:b/>
+          <w:sz w:val="18"/>
+          <w:lang w:val="en-US"/>
+        </w:rPr>
+        <w:sectPr>
+          <w:pgSz w:w="11906" w:h="16838"/>
+          <w:pgMar w:top="1417" w:right="1417" w:bottom="1417" w:left="1417" w:header="708" w:footer="708" w:gutter="0"/>
+          <w:cols w:space="708"/>
+          <w:docGrid w:linePitch="360"/>
+        </w:sectPr>
+      </w:pPr>
+      <w:r>
+        <w:rPr>
+          <w:rFonts w:eastAsiaTheme="minorEastAsia"/>
+          <w:b/>
+          <w:sz w:val="18"/>
+          <w:lang w:val="en-US"/>
+        </w:rPr>
+        <w:t>Example figure 1. Quantification for regularity and synchrony in 1 plot. The regularity is plotted in the z-axis and the synchrony (dummy data) as colors.</w:t>
+      </w:r>
+    </w:p>
+    <w:p>
+      <w:pPr>
+        <w:rPr>
+          <w:rFonts w:eastAsiaTheme="minorEastAsia"/>
+          <w:b/>
+          <w:lang w:val="en-US"/>
+        </w:rPr>
+      </w:pPr>
+      <w:r>
+        <w:rPr>
+          <w:rFonts w:eastAsiaTheme="minorEastAsia"/>
+          <w:b/>
+          <w:lang w:val="en-US"/>
+        </w:rPr>
+        <w:lastRenderedPageBreak/>
+        <w:t>References</w:t>
+      </w:r>
+    </w:p>
+    <w:p>
+      <w:pPr>
+        <w:pStyle w:val="Normaalweb"/>
+        <w:ind w:left="480" w:hanging="480"/>
+        <w:divId w:val="1183397993"/>
+        <w:rPr>
+          <w:rFonts w:ascii="Calibri" w:hAnsi="Calibri"/>
+          <w:noProof/>
+          <w:sz w:val="22"/>
+        </w:rPr>
+      </w:pPr>
+      <w:r>
+        <w:rPr>
+          <w:b/>
+          <w:lang w:val="en-US"/>
+        </w:rPr>
+        <w:fldChar w:fldCharType="begin" w:fldLock="1"/>
+      </w:r>
+      <w:r>
+        <w:rPr>
+          <w:b/>
+          <w:lang w:val="en-US"/>
+        </w:rPr>
+        <w:instrText xml:space="preserve">ADDIN Mendeley Bibliography CSL_BIBLIOGRAPHY </w:instrText>
+      </w:r>
+      <w:r>
+        <w:rPr>
+          <w:b/>
+          <w:lang w:val="en-US"/>
+        </w:rPr>
+        <w:fldChar w:fldCharType="separate"/>
+      </w:r>
+      <w:r>
+        <w:rPr>
+          <w:rFonts w:ascii="Calibri" w:hAnsi="Calibri"/>
+          <w:noProof/>
+          <w:sz w:val="22"/>
+        </w:rPr>
+        <w:t xml:space="preserve">Brunel, N. (2000). Dynamics of sparsely connected networls of excitatory and inhibitory neurons. </w:t>
+      </w:r>
+      <w:r>
+        <w:rPr>
+          <w:rFonts w:ascii="Calibri" w:hAnsi="Calibri"/>
+          <w:i/>
+          <w:iCs/>
+          <w:noProof/>
+          <w:sz w:val="22"/>
+        </w:rPr>
+        <w:t>Computational Neuroscience</w:t>
+      </w:r>
+      <w:r>
+        <w:rPr>
+          <w:rFonts w:ascii="Calibri" w:hAnsi="Calibri"/>
+          <w:noProof/>
+          <w:sz w:val="22"/>
+        </w:rPr>
+        <w:t xml:space="preserve">, </w:t>
+      </w:r>
+      <w:r>
+        <w:rPr>
+          <w:rFonts w:ascii="Calibri" w:hAnsi="Calibri"/>
+          <w:i/>
+          <w:iCs/>
+          <w:noProof/>
+          <w:sz w:val="22"/>
+        </w:rPr>
+        <w:t>8</w:t>
+      </w:r>
+      <w:r>
+        <w:rPr>
+          <w:rFonts w:ascii="Calibri" w:hAnsi="Calibri"/>
+          <w:noProof/>
+          <w:sz w:val="22"/>
+        </w:rPr>
+        <w:t>, 183–208.</w:t>
+      </w:r>
+    </w:p>
+    <w:p>
+      <w:pPr>
+        <w:pStyle w:val="Normaalweb"/>
+        <w:ind w:left="480" w:hanging="480"/>
+        <w:divId w:val="1183397993"/>
+        <w:rPr>
+          <w:rFonts w:ascii="Calibri" w:hAnsi="Calibri"/>
+          <w:noProof/>
+          <w:sz w:val="22"/>
+        </w:rPr>
+      </w:pPr>
+      <w:r>
+        <w:rPr>
+          <w:rFonts w:ascii="Calibri" w:hAnsi="Calibri"/>
+          <w:noProof/>
+          <w:sz w:val="22"/>
+        </w:rPr>
+        <w:t xml:space="preserve">Golomb, D., &amp; Hansel, D. (2000). The number of synaptic inputs and the synchrony of large, sparse neuronal networks. </w:t>
+      </w:r>
+      <w:r>
+        <w:rPr>
+          <w:rFonts w:ascii="Calibri" w:hAnsi="Calibri"/>
+          <w:i/>
+          <w:iCs/>
+          <w:noProof/>
+          <w:sz w:val="22"/>
+        </w:rPr>
+        <w:t>Neural Computation</w:t>
+      </w:r>
+      <w:r>
+        <w:rPr>
+          <w:rFonts w:ascii="Calibri" w:hAnsi="Calibri"/>
+          <w:noProof/>
+          <w:sz w:val="22"/>
+        </w:rPr>
+        <w:t xml:space="preserve">, </w:t>
+      </w:r>
+      <w:r>
+        <w:rPr>
+          <w:rFonts w:ascii="Calibri" w:hAnsi="Calibri"/>
+          <w:i/>
+          <w:iCs/>
+          <w:noProof/>
+          <w:sz w:val="22"/>
+        </w:rPr>
+        <w:t>12</w:t>
+      </w:r>
+      <w:r>
+        <w:rPr>
+          <w:rFonts w:ascii="Calibri" w:hAnsi="Calibri"/>
+          <w:noProof/>
+          <w:sz w:val="22"/>
+        </w:rPr>
+        <w:t>(5), 1095–1139. http://doi.org/10.1162/089976600300015529</w:t>
+      </w:r>
+    </w:p>
+    <w:p>
+      <w:pPr>
+        <w:pStyle w:val="Normaalweb"/>
+        <w:ind w:left="480" w:hanging="480"/>
+        <w:divId w:val="1183397993"/>
+        <w:rPr>
+          <w:rFonts w:ascii="Calibri" w:hAnsi="Calibri"/>
+          <w:noProof/>
+          <w:sz w:val="22"/>
+        </w:rPr>
+      </w:pPr>
+      <w:r>
+        <w:rPr>
+          <w:rFonts w:ascii="Calibri" w:hAnsi="Calibri"/>
+          <w:noProof/>
+          <w:sz w:val="22"/>
+        </w:rPr>
+        <w:t xml:space="preserve">Goodman, D. F. M., &amp; Brette, R. (2009). The brian simulator. </w:t>
+      </w:r>
+      <w:r>
+        <w:rPr>
+          <w:rFonts w:ascii="Calibri" w:hAnsi="Calibri"/>
+          <w:i/>
+          <w:iCs/>
+          <w:noProof/>
+          <w:sz w:val="22"/>
+        </w:rPr>
+        <w:t>Frontiers in Neuroscience</w:t>
+      </w:r>
+      <w:r>
+        <w:rPr>
+          <w:rFonts w:ascii="Calibri" w:hAnsi="Calibri"/>
+          <w:noProof/>
+          <w:sz w:val="22"/>
+        </w:rPr>
+        <w:t xml:space="preserve">, </w:t>
+      </w:r>
+      <w:r>
+        <w:rPr>
+          <w:rFonts w:ascii="Calibri" w:hAnsi="Calibri"/>
+          <w:i/>
+          <w:iCs/>
+          <w:noProof/>
+          <w:sz w:val="22"/>
+        </w:rPr>
+        <w:t>3</w:t>
+      </w:r>
+      <w:r>
+        <w:rPr>
+          <w:rFonts w:ascii="Calibri" w:hAnsi="Calibri"/>
+          <w:noProof/>
+          <w:sz w:val="22"/>
+        </w:rPr>
+        <w:t>(SEP), 192–197. http://doi.org/10.3389/neuro.01.026.2009</w:t>
+      </w:r>
+    </w:p>
+    <w:p>
+      <w:pPr>
+        <w:pStyle w:val="Normaalweb"/>
+        <w:ind w:left="480" w:hanging="480"/>
+        <w:divId w:val="1183397993"/>
+        <w:rPr>
+          <w:rFonts w:ascii="Calibri" w:hAnsi="Calibri"/>
+          <w:noProof/>
+          <w:sz w:val="22"/>
+        </w:rPr>
+      </w:pPr>
+      <w:r>
+        <w:rPr>
+          <w:rFonts w:ascii="Calibri" w:hAnsi="Calibri"/>
+          <w:noProof/>
+          <w:sz w:val="22"/>
+        </w:rPr>
+        <w:t xml:space="preserve">Remme, M. W. H., &amp; Wadman, W. J. (2012). Homeostatic scaling of excitability in recurrent neural networks. </w:t>
+      </w:r>
+      <w:r>
+        <w:rPr>
+          <w:rFonts w:ascii="Calibri" w:hAnsi="Calibri"/>
+          <w:i/>
+          <w:iCs/>
+          <w:noProof/>
+          <w:sz w:val="22"/>
+        </w:rPr>
+        <w:t>PLoS Computational Biology</w:t>
+      </w:r>
+      <w:r>
+        <w:rPr>
+          <w:rFonts w:ascii="Calibri" w:hAnsi="Calibri"/>
+          <w:noProof/>
+          <w:sz w:val="22"/>
+        </w:rPr>
+        <w:t xml:space="preserve">, </w:t>
+      </w:r>
+      <w:r>
+        <w:rPr>
+          <w:rFonts w:ascii="Calibri" w:hAnsi="Calibri"/>
+          <w:i/>
+          <w:iCs/>
+          <w:noProof/>
+          <w:sz w:val="22"/>
+        </w:rPr>
+        <w:t>8</w:t>
+      </w:r>
+      <w:r>
+        <w:rPr>
+          <w:rFonts w:ascii="Calibri" w:hAnsi="Calibri"/>
+          <w:noProof/>
+          <w:sz w:val="22"/>
+        </w:rPr>
+        <w:t xml:space="preserve">(5). </w:t>
+      </w:r>
+      <w:r>
+        <w:rPr>
+          <w:rFonts w:ascii="Calibri" w:hAnsi="Calibri"/>
+          <w:noProof/>
+          <w:sz w:val="22"/>
+        </w:rPr>
+        <w:lastRenderedPageBreak/>
+        <w:t>http://doi.org/10.1371/journal.pcbi.1002494</w:t>
+      </w:r>
+    </w:p>
+    <w:p>
+      <w:pPr>
+        <w:pStyle w:val="Normaalweb"/>
+        <w:ind w:left="480" w:hanging="480"/>
+        <w:divId w:val="1183397993"/>
+        <w:rPr>
+          <w:rFonts w:ascii="Calibri" w:hAnsi="Calibri"/>
+          <w:noProof/>
+          <w:sz w:val="22"/>
+        </w:rPr>
+      </w:pPr>
+      <w:r>
+        <w:rPr>
+          <w:rFonts w:ascii="Calibri" w:hAnsi="Calibri"/>
+          <w:noProof/>
+          <w:sz w:val="22"/>
+        </w:rPr>
+        <w:t xml:space="preserve">Shadlen, M. N., &amp; Newsome, W. T. (1998). The variable discharge of cortical neurons: implications for connectivity, computation, and information coding. </w:t>
+      </w:r>
+      <w:r>
+        <w:rPr>
+          <w:rFonts w:ascii="Calibri" w:hAnsi="Calibri"/>
+          <w:i/>
+          <w:iCs/>
+          <w:noProof/>
+          <w:sz w:val="22"/>
+        </w:rPr>
+        <w:t>The Journal of Neuroscience : The Official Journal of the Society for Neuroscience</w:t>
+      </w:r>
+      <w:r>
+        <w:rPr>
+          <w:rFonts w:ascii="Calibri" w:hAnsi="Calibri"/>
+          <w:noProof/>
+          <w:sz w:val="22"/>
+        </w:rPr>
+        <w:t xml:space="preserve">, </w:t>
+      </w:r>
+      <w:r>
+        <w:rPr>
+          <w:rFonts w:ascii="Calibri" w:hAnsi="Calibri"/>
+          <w:i/>
+          <w:iCs/>
+          <w:noProof/>
+          <w:sz w:val="22"/>
+        </w:rPr>
+        <w:t>18</w:t>
+      </w:r>
+      <w:r>
+        <w:rPr>
+          <w:rFonts w:ascii="Calibri" w:hAnsi="Calibri"/>
+          <w:noProof/>
+          <w:sz w:val="22"/>
+        </w:rPr>
+        <w:t>(10), 3870–3896.</w:t>
+      </w:r>
+    </w:p>
+    <w:p>
+      <w:pPr>
+        <w:pStyle w:val="Normaalweb"/>
+        <w:ind w:left="480" w:hanging="480"/>
+        <w:divId w:val="1183397993"/>
+        <w:rPr>
+          <w:rFonts w:ascii="Calibri" w:hAnsi="Calibri"/>
+          <w:noProof/>
+          <w:sz w:val="22"/>
+        </w:rPr>
+      </w:pPr>
+      <w:r>
+        <w:rPr>
+          <w:rFonts w:ascii="Calibri" w:hAnsi="Calibri"/>
+          <w:noProof/>
+          <w:sz w:val="22"/>
+        </w:rPr>
+        <w:t xml:space="preserve">Softky, W. R., &amp; Koch, C. (1993). The highly irregular firing of cortical cells is inconsistent with temporal integration of random EPSPs. </w:t>
+      </w:r>
+      <w:r>
+        <w:rPr>
+          <w:rFonts w:ascii="Calibri" w:hAnsi="Calibri"/>
+          <w:i/>
+          <w:iCs/>
+          <w:noProof/>
+          <w:sz w:val="22"/>
+        </w:rPr>
+        <w:t>The Journal of Neuroscience : The Official Journal of the Society for Neuroscience</w:t>
+      </w:r>
+      <w:r>
+        <w:rPr>
+          <w:rFonts w:ascii="Calibri" w:hAnsi="Calibri"/>
+          <w:noProof/>
+          <w:sz w:val="22"/>
+        </w:rPr>
+        <w:t xml:space="preserve">, </w:t>
+      </w:r>
+      <w:r>
+        <w:rPr>
+          <w:rFonts w:ascii="Calibri" w:hAnsi="Calibri"/>
+          <w:i/>
+          <w:iCs/>
+          <w:noProof/>
+          <w:sz w:val="22"/>
+        </w:rPr>
+        <w:t>13</w:t>
+      </w:r>
+      <w:r>
+        <w:rPr>
+          <w:rFonts w:ascii="Calibri" w:hAnsi="Calibri"/>
+          <w:noProof/>
+          <w:sz w:val="22"/>
+        </w:rPr>
+        <w:t>(1), 334–350.</w:t>
+      </w:r>
+    </w:p>
+    <w:p>
+      <w:pPr>
+        <w:pStyle w:val="Normaalweb"/>
+        <w:ind w:left="480" w:hanging="480"/>
+        <w:rPr>
+          <w:b/>
+          <w:sz w:val="22"/>
+          <w:lang w:val="en-US" w:eastAsia="en-US"/>
+        </w:rPr>
+      </w:pPr>
+      <w:r>
+        <w:rPr>
+          <w:rFonts w:ascii="Calibri" w:hAnsi="Calibri"/>
+          <w:noProof/>
+          <w:sz w:val="22"/>
+        </w:rPr>
+        <w:t xml:space="preserve">Yger, P., &amp; Harris, K. D. (2013). The Convallis Rule for Unsupervised Learning in Cortical Networks. </w:t>
+      </w:r>
+      <w:r>
+        <w:rPr>
+          <w:rFonts w:ascii="Calibri" w:hAnsi="Calibri"/>
+          <w:i/>
+          <w:iCs/>
+          <w:noProof/>
+          <w:sz w:val="22"/>
+        </w:rPr>
+        <w:t>PLoS Computational Biology</w:t>
+      </w:r>
+      <w:r>
+        <w:rPr>
+          <w:rFonts w:ascii="Calibri" w:hAnsi="Calibri"/>
+          <w:noProof/>
+          <w:sz w:val="22"/>
+        </w:rPr>
+        <w:t xml:space="preserve">, </w:t>
+      </w:r>
+      <w:r>
+        <w:rPr>
+          <w:rFonts w:ascii="Calibri" w:hAnsi="Calibri"/>
+          <w:i/>
+          <w:iCs/>
+          <w:noProof/>
+          <w:sz w:val="22"/>
+        </w:rPr>
+        <w:t>9</w:t>
+      </w:r>
+      <w:r>
+        <w:rPr>
+          <w:rFonts w:ascii="Calibri" w:hAnsi="Calibri"/>
+          <w:noProof/>
+          <w:sz w:val="22"/>
+        </w:rPr>
+        <w:t>(10). http://doi.org/10.1371/journal.pcbi.1003272</w:t>
+      </w:r>
+      <w:r>
+        <w:rPr>
+          <w:b/>
+          <w:lang w:val="en-US"/>
+        </w:rPr>
+        <w:fldChar w:fldCharType="end"/>
+      </w:r>
     </w:p>
     <w:sectPr>
       <w:type w:val="continuous"/>
@@ -4356,18 +6896,10 @@
 
 <file path=word/comments.xml><?xml version="1.0" encoding="utf-8"?>
 <w:comments xmlns:ve="http://schemas.openxmlformats.org/markup-compatibility/2006" xmlns:o="urn:schemas-microsoft-com:office:office" xmlns:r="http://schemas.openxmlformats.org/officeDocument/2006/relationships" xmlns:m="http://schemas.openxmlformats.org/officeDocument/2006/math" xmlns:v="urn:schemas-microsoft-com:vml" xmlns:wp="http://schemas.openxmlformats.org/drawingml/2006/wordprocessingDrawing" xmlns:w10="urn:schemas-microsoft-com:office:word" xmlns:w="http://schemas.openxmlformats.org/wordprocessingml/2006/main" xmlns:wne="http://schemas.microsoft.com/office/word/2006/wordml">
-  <w:comment w:id="0" w:author="Jiri" w:date="2015-05-12T17:52:00Z" w:initials="J">
-    <w:p>
-      <w:pPr>
-        <w:autoSpaceDE w:val="0"/>
-        <w:autoSpaceDN w:val="0"/>
-        <w:adjustRightInd w:val="0"/>
-        <w:spacing w:after="0" w:line="240" w:lineRule="auto"/>
-        <w:rPr>
-          <w:rFonts w:ascii="AdvP49811" w:hAnsi="AdvP49811" w:cs="AdvP49811"/>
-          <w:sz w:val="18"/>
-          <w:szCs w:val="18"/>
-        </w:rPr>
+  <w:comment w:id="0" w:author="Jiri" w:date="2015-05-12T18:46:00Z" w:initials="J">
+    <w:p>
+      <w:pPr>
+        <w:pStyle w:val="Tekstopmerking"/>
       </w:pPr>
       <w:r>
         <w:rPr>
@@ -4376,156 +6908,71 @@
         <w:annotationRef/>
       </w:r>
       <w:r>
-        <w:t xml:space="preserve">In paper staat hier nog: + </w:t>
+        <w:t xml:space="preserve">Nog niet helemaal overtuigd van deze </w:t>
       </w:r>
       <w:proofErr w:type="spellStart"/>
       <w:r>
-        <w:rPr>
-          <w:rFonts w:ascii="AdvP49811" w:hAnsi="AdvP49811" w:cs="AdvP49811"/>
-          <w:sz w:val="18"/>
-          <w:szCs w:val="18"/>
-        </w:rPr>
-        <w:t>incoming</w:t>
+        <w:t>quantification</w:t>
       </w:r>
       <w:proofErr w:type="spellEnd"/>
       <w:r>
-        <w:rPr>
-          <w:rFonts w:ascii="AdvP49811" w:hAnsi="AdvP49811" w:cs="AdvP49811"/>
-          <w:sz w:val="18"/>
-          <w:szCs w:val="18"/>
-        </w:rPr>
+        <w:t xml:space="preserve">. Kan het niet ook zo zijn dat een netwerk veel minder vuurt, dus toch een lage frequentie, de neuronen die vuren toch synchroon vuren? </w:t>
+      </w:r>
+      <w:proofErr w:type="spellStart"/>
+      <w:r>
+        <w:t>Zoja</w:t>
+      </w:r>
+      <w:proofErr w:type="spellEnd"/>
+      <w:r>
+        <w:t>, dan zou deze maat niet goed zijn.</w:t>
+      </w:r>
+    </w:p>
+  </w:comment>
+  <w:comment w:id="1" w:author="Jiri" w:date="2015-05-13T11:12:00Z" w:initials="J">
+    <w:p>
+      <w:pPr>
+        <w:pStyle w:val="Tekstopmerking"/>
+      </w:pPr>
+      <w:r>
+        <w:rPr>
+          <w:rStyle w:val="Verwijzingopmerking"/>
+        </w:rPr>
+        <w:annotationRef/>
+      </w:r>
+      <w:r>
+        <w:t>Nog erg abstract.</w:t>
+      </w:r>
+      <w:r>
         <w:t xml:space="preserve"> </w:t>
       </w:r>
-      <w:proofErr w:type="spellStart"/>
-      <w:r>
-        <w:rPr>
-          <w:rFonts w:ascii="AdvP49811" w:hAnsi="AdvP49811" w:cs="AdvP49811"/>
-          <w:sz w:val="18"/>
-          <w:szCs w:val="18"/>
-        </w:rPr>
-        <w:t>synaptic</w:t>
-      </w:r>
-      <w:proofErr w:type="spellEnd"/>
-      <w:r>
-        <w:rPr>
-          <w:rFonts w:ascii="AdvP49811" w:hAnsi="AdvP49811" w:cs="AdvP49811"/>
-          <w:sz w:val="18"/>
-          <w:szCs w:val="18"/>
-        </w:rPr>
-        <w:t xml:space="preserve"> spike</w:t>
-      </w:r>
-    </w:p>
+      <w:r>
+        <w:t>Moet nog verder uitgediept worden welke statistische toets gebruikt moet worden en welke data hiervoor nodig is.</w:t>
+      </w:r>
+    </w:p>
+  </w:comment>
+  <w:comment w:id="2" w:author="Jiri" w:date="2015-05-13T17:13:00Z" w:initials="J">
     <w:p>
       <w:pPr>
         <w:pStyle w:val="Tekstopmerking"/>
-        <w:rPr>
-          <w:rFonts w:ascii="AdvP49811" w:hAnsi="AdvP49811" w:cs="AdvP49811"/>
-          <w:sz w:val="18"/>
-          <w:szCs w:val="18"/>
-          <w:lang w:val="en-US"/>
-        </w:rPr>
-      </w:pPr>
-      <w:r>
-        <w:rPr>
-          <w:rFonts w:ascii="AdvP49811" w:hAnsi="AdvP49811" w:cs="AdvP49811"/>
-          <w:sz w:val="18"/>
-          <w:szCs w:val="18"/>
-          <w:lang w:val="en-US"/>
-        </w:rPr>
-        <w:t>trains represented as sums of delta functions.</w:t>
-      </w:r>
-    </w:p>
+      </w:pPr>
+      <w:r>
+        <w:rPr>
+          <w:rStyle w:val="Verwijzingopmerking"/>
+        </w:rPr>
+        <w:annotationRef/>
+      </w:r>
+      <w:r>
+        <w:t>Deze afbeelding zal uiteraard niet in het eindverslag komen, maar ik zit nog in twijfel of ik hier een figuur van ga maken of deze figuur weglaat en alleen de interessante range beschrijf in de tekst.</w:t>
+      </w:r>
+    </w:p>
+  </w:comment>
+  <w:comment w:id="3" w:author="Jiri" w:date="2015-05-13T17:14:00Z" w:initials="J">
     <w:p>
       <w:pPr>
         <w:pStyle w:val="Tekstopmerking"/>
         <w:rPr>
-          <w:rFonts w:ascii="AdvP49811" w:hAnsi="AdvP49811" w:cs="AdvP49811"/>
-          <w:sz w:val="18"/>
-          <w:szCs w:val="18"/>
-          <w:lang w:val="en-US"/>
-        </w:rPr>
-      </w:pPr>
-    </w:p>
-    <w:p>
-      <w:pPr>
-        <w:pStyle w:val="Tekstopmerking"/>
-      </w:pPr>
-      <w:r>
-        <w:rPr>
-          <w:rFonts w:ascii="AdvP49811" w:hAnsi="AdvP49811" w:cs="AdvP49811"/>
-          <w:sz w:val="18"/>
-          <w:szCs w:val="18"/>
-        </w:rPr>
-        <w:t xml:space="preserve">Dit zit in </w:t>
-      </w:r>
-      <w:proofErr w:type="spellStart"/>
-      <w:r>
-        <w:rPr>
-          <w:rFonts w:ascii="AdvP49811" w:hAnsi="AdvP49811" w:cs="AdvP49811"/>
-          <w:sz w:val="18"/>
-          <w:szCs w:val="18"/>
-        </w:rPr>
-        <w:t>brian</w:t>
-      </w:r>
-      <w:proofErr w:type="spellEnd"/>
-      <w:r>
-        <w:rPr>
-          <w:rFonts w:ascii="AdvP49811" w:hAnsi="AdvP49811" w:cs="AdvP49811"/>
-          <w:sz w:val="18"/>
-          <w:szCs w:val="18"/>
-        </w:rPr>
-        <w:t xml:space="preserve"> niet verwerkt in de </w:t>
-      </w:r>
-      <w:proofErr w:type="spellStart"/>
-      <w:r>
-        <w:rPr>
-          <w:rFonts w:ascii="AdvP49811" w:hAnsi="AdvP49811" w:cs="AdvP49811"/>
-          <w:sz w:val="18"/>
-          <w:szCs w:val="18"/>
-        </w:rPr>
-        <w:t>equation</w:t>
-      </w:r>
-      <w:proofErr w:type="spellEnd"/>
-      <w:r>
-        <w:rPr>
-          <w:rFonts w:ascii="AdvP49811" w:hAnsi="AdvP49811" w:cs="AdvP49811"/>
-          <w:sz w:val="18"/>
-          <w:szCs w:val="18"/>
-        </w:rPr>
-        <w:t xml:space="preserve">, maar bij de synapsvorming. </w:t>
-      </w:r>
-      <w:r>
-        <w:rPr>
-          <w:rFonts w:ascii="AdvP49811" w:hAnsi="AdvP49811" w:cs="AdvP49811"/>
-          <w:sz w:val="18"/>
-          <w:szCs w:val="18"/>
-        </w:rPr>
-        <w:t xml:space="preserve">Moet het hier bij de </w:t>
-      </w:r>
-      <w:proofErr w:type="spellStart"/>
-      <w:r>
-        <w:rPr>
-          <w:rFonts w:ascii="AdvP49811" w:hAnsi="AdvP49811" w:cs="AdvP49811"/>
-          <w:sz w:val="18"/>
-          <w:szCs w:val="18"/>
-        </w:rPr>
-        <w:t>equation</w:t>
-      </w:r>
-      <w:proofErr w:type="spellEnd"/>
-      <w:r>
-        <w:rPr>
-          <w:rFonts w:ascii="AdvP49811" w:hAnsi="AdvP49811" w:cs="AdvP49811"/>
-          <w:sz w:val="18"/>
-          <w:szCs w:val="18"/>
-        </w:rPr>
-        <w:t>? Of kan het in tekst worden uitgelegd?</w:t>
-      </w:r>
-    </w:p>
-  </w:comment>
-  <w:comment w:id="1" w:author="Jiri" w:date="2015-05-12T18:46:00Z" w:initials="J">
-    <w:p>
-      <w:pPr>
-        <w:pStyle w:val="Tekstopmerking"/>
+          <w:lang w:val="en-US"/>
+        </w:rPr>
       </w:pPr>
       <w:r>
         <w:rPr>
@@ -4534,47 +6981,16 @@
         <w:annotationRef/>
       </w:r>
       <w:r>
-        <w:t xml:space="preserve">Nog niet helemaal overtuigd van deze </w:t>
-      </w:r>
-      <w:proofErr w:type="spellStart"/>
-      <w:r>
-        <w:t>quantification</w:t>
-      </w:r>
-      <w:proofErr w:type="spellEnd"/>
-      <w:r>
-        <w:t xml:space="preserve">. Kan het niet ook zo zijn dat een netwerk veel minder vuurt, dus toch een lage frequentie, de neuronen die vuren toch synchroon vuren? </w:t>
-      </w:r>
-      <w:proofErr w:type="spellStart"/>
-      <w:r>
-        <w:t>Zoja</w:t>
-      </w:r>
-      <w:proofErr w:type="spellEnd"/>
-      <w:r>
-        <w:t>, dan zou deze maat niet goed zijn.</w:t>
-      </w:r>
-    </w:p>
-  </w:comment>
-  <w:comment w:id="2" w:author="Jiri" w:date="2015-05-12T18:52:00Z" w:initials="J">
-    <w:p>
-      <w:pPr>
-        <w:pStyle w:val="Tekstopmerking"/>
-      </w:pPr>
-      <w:r>
-        <w:rPr>
-          <w:rStyle w:val="Verwijzingopmerking"/>
-        </w:rPr>
-        <w:annotationRef/>
-      </w:r>
-      <w:r>
-        <w:t xml:space="preserve">Nog erg </w:t>
-      </w:r>
-      <w:proofErr w:type="spellStart"/>
-      <w:r>
-        <w:t>abstract.Moet</w:t>
-      </w:r>
-      <w:proofErr w:type="spellEnd"/>
-      <w:r>
-        <w:t xml:space="preserve"> nog verder uitgediept worden welke statistische toets gebruikt moet worden en welke data hiervoor nodig is.</w:t>
+        <w:rPr>
+          <w:lang w:val="en-US"/>
+        </w:rPr>
+        <w:t xml:space="preserve">See example Figure 1. The quantification for synchrony is dummy data, but if there if a clear separation just as with the regularity, this kind of plot can give an overview where the </w:t>
+      </w:r>
+      <w:r>
+        <w:rPr>
+          <w:lang w:val="en-US"/>
+        </w:rPr>
+        <w:t>different states are located in the parameter space.</w:t>
       </w:r>
     </w:p>
   </w:comment>
@@ -4795,6 +7211,7 @@
   <w:style w:type="character" w:default="1" w:styleId="Standaardalinea-lettertype">
     <w:name w:val="Default Paragraph Font"/>
     <w:uiPriority w:val="1"/>
+    <w:semiHidden/>
     <w:unhideWhenUsed/>
   </w:style>
   <w:style w:type="table" w:default="1" w:styleId="Standaardtabel">
@@ -4971,6 +7388,22 @@
     <w:rPr>
       <w:b/>
       <w:bCs/>
+    </w:rPr>
+  </w:style>
+  <w:style w:type="paragraph" w:styleId="Normaalweb">
+    <w:name w:val="Normal (Web)"/>
+    <w:basedOn w:val="Standaard"/>
+    <w:uiPriority w:val="99"/>
+    <w:unhideWhenUsed/>
+    <w:rsid w:val="001224BB"/>
+    <w:pPr>
+      <w:spacing w:before="100" w:beforeAutospacing="1" w:after="100" w:afterAutospacing="1" w:line="240" w:lineRule="auto"/>
+    </w:pPr>
+    <w:rPr>
+      <w:rFonts w:ascii="Times New Roman" w:eastAsiaTheme="minorEastAsia" w:hAnsi="Times New Roman" w:cs="Times New Roman"/>
+      <w:sz w:val="24"/>
+      <w:szCs w:val="24"/>
+      <w:lang w:eastAsia="nl-NL"/>
     </w:rPr>
   </w:style>
 </w:styles>
@@ -5264,7 +7697,7 @@
 </file>
 
 <file path=customXml/itemProps1.xml><?xml version="1.0" encoding="utf-8"?>
-<ds:datastoreItem xmlns:ds="http://schemas.openxmlformats.org/officeDocument/2006/customXml" ds:itemID="{9541244A-68FB-4065-8B12-89834D66CC08}">
+<ds:datastoreItem xmlns:ds="http://schemas.openxmlformats.org/officeDocument/2006/customXml" ds:itemID="{FBCA590D-F6E2-46E2-8D6D-9846058CB683}">
   <ds:schemaRefs>
     <ds:schemaRef ds:uri="http://schemas.openxmlformats.org/officeDocument/2006/bibliography"/>
   </ds:schemaRefs>

</xml_diff>